<commit_message>
Sepsifikasi dan cara kerja
</commit_message>
<xml_diff>
--- a/Log Scrum Master.docx
+++ b/Log Scrum Master.docx
@@ -34,8 +34,2242 @@
         <w:ind w:left="284"/>
       </w:pPr>
       <w:r>
-        <w:t>SCRUM MASTER – 05 Desember 2019 – Steven Stefanus</w:t>
+        <w:t>SCRUM MASTER – 02</w:t>
       </w:r>
+      <w:r>
+        <w:t xml:space="preserve"> </w:t>
+      </w:r>
+      <w:proofErr w:type="spellStart"/>
+      <w:r>
+        <w:t>Desember</w:t>
+      </w:r>
+      <w:proofErr w:type="spellEnd"/>
+      <w:r>
+        <w:t xml:space="preserve"> 2019 – </w:t>
+      </w:r>
+      <w:proofErr w:type="spellStart"/>
+      <w:r>
+        <w:t>Andi</w:t>
+      </w:r>
+      <w:proofErr w:type="spellEnd"/>
+      <w:r>
+        <w:t xml:space="preserve"> </w:t>
+      </w:r>
+      <w:proofErr w:type="spellStart"/>
+      <w:r>
+        <w:t>Pranata</w:t>
+      </w:r>
+      <w:proofErr w:type="spellEnd"/>
+      <w:r>
+        <w:t xml:space="preserve"> </w:t>
+      </w:r>
+      <w:proofErr w:type="spellStart"/>
+      <w:r>
+        <w:t>Ginting</w:t>
+      </w:r>
+      <w:proofErr w:type="spellEnd"/>
+    </w:p>
+    <w:tbl>
+      <w:tblPr>
+        <w:tblpPr w:leftFromText="180" w:rightFromText="180" w:vertAnchor="text" w:tblpY="1"/>
+        <w:tblOverlap w:val="never"/>
+        <w:tblW w:w="10028" w:type="dxa"/>
+        <w:tblLook w:val="04A0" w:firstRow="1" w:lastRow="0" w:firstColumn="1" w:lastColumn="0" w:noHBand="0" w:noVBand="1"/>
+      </w:tblPr>
+      <w:tblGrid>
+        <w:gridCol w:w="1298"/>
+        <w:gridCol w:w="2453"/>
+        <w:gridCol w:w="6277"/>
+      </w:tblGrid>
+      <w:tr>
+        <w:trPr>
+          <w:trHeight w:val="308"/>
+        </w:trPr>
+        <w:tc>
+          <w:tcPr>
+            <w:tcW w:w="3751" w:type="dxa"/>
+            <w:gridSpan w:val="2"/>
+            <w:tcBorders>
+              <w:top w:val="single" w:sz="4" w:space="0" w:color="auto"/>
+              <w:left w:val="single" w:sz="4" w:space="0" w:color="auto"/>
+              <w:bottom w:val="single" w:sz="4" w:space="0" w:color="auto"/>
+              <w:right w:val="single" w:sz="4" w:space="0" w:color="auto"/>
+            </w:tcBorders>
+            <w:shd w:val="clear" w:color="000000" w:fill="BFBFBF"/>
+            <w:noWrap/>
+            <w:vAlign w:val="center"/>
+            <w:hideMark/>
+          </w:tcPr>
+          <w:p>
+            <w:pPr>
+              <w:spacing w:after="0" w:line="240" w:lineRule="auto"/>
+              <w:rPr>
+                <w:rFonts w:ascii="Calibri" w:eastAsia="Times New Roman" w:hAnsi="Calibri" w:cs="Calibri"/>
+                <w:color w:val="000000"/>
+              </w:rPr>
+            </w:pPr>
+            <w:r>
+              <w:rPr>
+                <w:rFonts w:ascii="Calibri" w:eastAsia="Times New Roman" w:hAnsi="Calibri" w:cs="Calibri"/>
+                <w:color w:val="000000"/>
+              </w:rPr>
+              <w:t>Log Scrum Master</w:t>
+            </w:r>
+          </w:p>
+        </w:tc>
+        <w:tc>
+          <w:tcPr>
+            <w:tcW w:w="6277" w:type="dxa"/>
+            <w:tcBorders>
+              <w:top w:val="nil"/>
+              <w:left w:val="nil"/>
+              <w:bottom w:val="nil"/>
+              <w:right w:val="nil"/>
+            </w:tcBorders>
+            <w:shd w:val="clear" w:color="000000" w:fill="FFFFFF"/>
+            <w:noWrap/>
+            <w:vAlign w:val="center"/>
+            <w:hideMark/>
+          </w:tcPr>
+          <w:p>
+            <w:pPr>
+              <w:spacing w:after="0" w:line="240" w:lineRule="auto"/>
+              <w:rPr>
+                <w:rFonts w:ascii="Calibri" w:eastAsia="Times New Roman" w:hAnsi="Calibri" w:cs="Calibri"/>
+                <w:color w:val="000000"/>
+              </w:rPr>
+            </w:pPr>
+            <w:r>
+              <w:rPr>
+                <w:rFonts w:ascii="Calibri" w:eastAsia="Times New Roman" w:hAnsi="Calibri" w:cs="Calibri"/>
+                <w:color w:val="000000"/>
+              </w:rPr>
+              <w:t> </w:t>
+            </w:r>
+          </w:p>
+        </w:tc>
+      </w:tr>
+      <w:tr>
+        <w:trPr>
+          <w:trHeight w:val="308"/>
+        </w:trPr>
+        <w:tc>
+          <w:tcPr>
+            <w:tcW w:w="3751" w:type="dxa"/>
+            <w:gridSpan w:val="2"/>
+            <w:tcBorders>
+              <w:top w:val="single" w:sz="4" w:space="0" w:color="auto"/>
+              <w:left w:val="single" w:sz="4" w:space="0" w:color="auto"/>
+              <w:bottom w:val="single" w:sz="4" w:space="0" w:color="auto"/>
+              <w:right w:val="single" w:sz="4" w:space="0" w:color="000000"/>
+            </w:tcBorders>
+            <w:shd w:val="clear" w:color="000000" w:fill="BFBFBF"/>
+            <w:noWrap/>
+            <w:vAlign w:val="bottom"/>
+            <w:hideMark/>
+          </w:tcPr>
+          <w:p>
+            <w:pPr>
+              <w:spacing w:after="0" w:line="240" w:lineRule="auto"/>
+              <w:rPr>
+                <w:rFonts w:ascii="Calibri" w:eastAsia="Times New Roman" w:hAnsi="Calibri" w:cs="Calibri"/>
+                <w:color w:val="000000"/>
+              </w:rPr>
+            </w:pPr>
+            <w:proofErr w:type="spellStart"/>
+            <w:r>
+              <w:rPr>
+                <w:rFonts w:ascii="Calibri" w:eastAsia="Times New Roman" w:hAnsi="Calibri" w:cs="Calibri"/>
+                <w:color w:val="000000"/>
+              </w:rPr>
+              <w:t>Nama</w:t>
+            </w:r>
+            <w:proofErr w:type="spellEnd"/>
+            <w:r>
+              <w:rPr>
+                <w:rFonts w:ascii="Calibri" w:eastAsia="Times New Roman" w:hAnsi="Calibri" w:cs="Calibri"/>
+                <w:color w:val="000000"/>
+              </w:rPr>
+              <w:t xml:space="preserve"> Scrum Master : </w:t>
+            </w:r>
+          </w:p>
+        </w:tc>
+        <w:tc>
+          <w:tcPr>
+            <w:tcW w:w="6277" w:type="dxa"/>
+            <w:tcBorders>
+              <w:top w:val="single" w:sz="4" w:space="0" w:color="auto"/>
+              <w:left w:val="nil"/>
+              <w:bottom w:val="single" w:sz="4" w:space="0" w:color="auto"/>
+              <w:right w:val="single" w:sz="4" w:space="0" w:color="auto"/>
+            </w:tcBorders>
+            <w:shd w:val="clear" w:color="000000" w:fill="BFBFBF"/>
+            <w:noWrap/>
+            <w:vAlign w:val="bottom"/>
+            <w:hideMark/>
+          </w:tcPr>
+          <w:p>
+            <w:pPr>
+              <w:spacing w:after="0" w:line="240" w:lineRule="auto"/>
+              <w:rPr>
+                <w:rFonts w:ascii="Calibri" w:eastAsia="Times New Roman" w:hAnsi="Calibri" w:cs="Calibri"/>
+                <w:color w:val="000000"/>
+              </w:rPr>
+            </w:pPr>
+            <w:proofErr w:type="spellStart"/>
+            <w:r>
+              <w:rPr>
+                <w:rFonts w:ascii="Calibri" w:eastAsia="Times New Roman" w:hAnsi="Calibri" w:cs="Calibri"/>
+                <w:color w:val="000000"/>
+              </w:rPr>
+              <w:t>Andi</w:t>
+            </w:r>
+            <w:proofErr w:type="spellEnd"/>
+            <w:r>
+              <w:rPr>
+                <w:rFonts w:ascii="Calibri" w:eastAsia="Times New Roman" w:hAnsi="Calibri" w:cs="Calibri"/>
+                <w:color w:val="000000"/>
+              </w:rPr>
+              <w:t xml:space="preserve"> </w:t>
+            </w:r>
+            <w:proofErr w:type="spellStart"/>
+            <w:r>
+              <w:rPr>
+                <w:rFonts w:ascii="Calibri" w:eastAsia="Times New Roman" w:hAnsi="Calibri" w:cs="Calibri"/>
+                <w:color w:val="000000"/>
+              </w:rPr>
+              <w:t>Pranata</w:t>
+            </w:r>
+            <w:proofErr w:type="spellEnd"/>
+            <w:r>
+              <w:rPr>
+                <w:rFonts w:ascii="Calibri" w:eastAsia="Times New Roman" w:hAnsi="Calibri" w:cs="Calibri"/>
+                <w:color w:val="000000"/>
+              </w:rPr>
+              <w:t xml:space="preserve"> </w:t>
+            </w:r>
+            <w:proofErr w:type="spellStart"/>
+            <w:r>
+              <w:rPr>
+                <w:rFonts w:ascii="Calibri" w:eastAsia="Times New Roman" w:hAnsi="Calibri" w:cs="Calibri"/>
+                <w:color w:val="000000"/>
+              </w:rPr>
+              <w:t>Ginting</w:t>
+            </w:r>
+            <w:proofErr w:type="spellEnd"/>
+          </w:p>
+        </w:tc>
+      </w:tr>
+      <w:tr>
+        <w:trPr>
+          <w:trHeight w:val="308"/>
+        </w:trPr>
+        <w:tc>
+          <w:tcPr>
+            <w:tcW w:w="3751" w:type="dxa"/>
+            <w:gridSpan w:val="2"/>
+            <w:tcBorders>
+              <w:top w:val="single" w:sz="4" w:space="0" w:color="auto"/>
+              <w:left w:val="single" w:sz="4" w:space="0" w:color="auto"/>
+              <w:bottom w:val="single" w:sz="4" w:space="0" w:color="auto"/>
+              <w:right w:val="single" w:sz="4" w:space="0" w:color="auto"/>
+            </w:tcBorders>
+            <w:shd w:val="clear" w:color="000000" w:fill="BFBFBF"/>
+            <w:noWrap/>
+            <w:vAlign w:val="bottom"/>
+            <w:hideMark/>
+          </w:tcPr>
+          <w:p>
+            <w:pPr>
+              <w:spacing w:after="0" w:line="240" w:lineRule="auto"/>
+              <w:rPr>
+                <w:rFonts w:ascii="Calibri" w:eastAsia="Times New Roman" w:hAnsi="Calibri" w:cs="Calibri"/>
+                <w:color w:val="000000"/>
+              </w:rPr>
+            </w:pPr>
+            <w:proofErr w:type="spellStart"/>
+            <w:r>
+              <w:rPr>
+                <w:rFonts w:ascii="Calibri" w:eastAsia="Times New Roman" w:hAnsi="Calibri" w:cs="Calibri"/>
+                <w:color w:val="000000"/>
+              </w:rPr>
+              <w:t>Waktu</w:t>
+            </w:r>
+            <w:proofErr w:type="spellEnd"/>
+            <w:r>
+              <w:rPr>
+                <w:rFonts w:ascii="Calibri" w:eastAsia="Times New Roman" w:hAnsi="Calibri" w:cs="Calibri"/>
+                <w:color w:val="000000"/>
+              </w:rPr>
+              <w:t xml:space="preserve"> :</w:t>
+            </w:r>
+          </w:p>
+        </w:tc>
+        <w:tc>
+          <w:tcPr>
+            <w:tcW w:w="6277" w:type="dxa"/>
+            <w:tcBorders>
+              <w:top w:val="nil"/>
+              <w:left w:val="nil"/>
+              <w:bottom w:val="single" w:sz="4" w:space="0" w:color="auto"/>
+              <w:right w:val="single" w:sz="4" w:space="0" w:color="auto"/>
+            </w:tcBorders>
+            <w:shd w:val="clear" w:color="000000" w:fill="BFBFBF"/>
+            <w:noWrap/>
+            <w:vAlign w:val="bottom"/>
+            <w:hideMark/>
+          </w:tcPr>
+          <w:p>
+            <w:pPr>
+              <w:spacing w:after="0" w:line="240" w:lineRule="auto"/>
+              <w:rPr>
+                <w:rFonts w:ascii="Calibri" w:eastAsia="Times New Roman" w:hAnsi="Calibri" w:cs="Calibri"/>
+                <w:color w:val="000000"/>
+              </w:rPr>
+            </w:pPr>
+            <w:r>
+              <w:rPr>
+                <w:rFonts w:ascii="Calibri" w:eastAsia="Times New Roman" w:hAnsi="Calibri" w:cs="Calibri"/>
+                <w:color w:val="000000"/>
+              </w:rPr>
+              <w:t>02</w:t>
+            </w:r>
+            <w:r>
+              <w:rPr>
+                <w:rFonts w:ascii="Calibri" w:eastAsia="Times New Roman" w:hAnsi="Calibri" w:cs="Calibri"/>
+                <w:color w:val="000000"/>
+              </w:rPr>
+              <w:t xml:space="preserve"> </w:t>
+            </w:r>
+            <w:proofErr w:type="spellStart"/>
+            <w:r>
+              <w:rPr>
+                <w:rFonts w:ascii="Calibri" w:eastAsia="Times New Roman" w:hAnsi="Calibri" w:cs="Calibri"/>
+                <w:color w:val="000000"/>
+              </w:rPr>
+              <w:t>Desember</w:t>
+            </w:r>
+            <w:proofErr w:type="spellEnd"/>
+            <w:r>
+              <w:rPr>
+                <w:rFonts w:ascii="Calibri" w:eastAsia="Times New Roman" w:hAnsi="Calibri" w:cs="Calibri"/>
+                <w:color w:val="000000"/>
+              </w:rPr>
+              <w:t xml:space="preserve"> 2019 </w:t>
+            </w:r>
+            <w:proofErr w:type="spellStart"/>
+            <w:r>
+              <w:rPr>
+                <w:rFonts w:ascii="Calibri" w:eastAsia="Times New Roman" w:hAnsi="Calibri" w:cs="Calibri"/>
+                <w:color w:val="000000"/>
+              </w:rPr>
+              <w:t>s</w:t>
+            </w:r>
+            <w:r>
+              <w:rPr>
+                <w:rFonts w:ascii="Calibri" w:eastAsia="Times New Roman" w:hAnsi="Calibri" w:cs="Calibri"/>
+                <w:color w:val="000000"/>
+              </w:rPr>
+              <w:t>ampai</w:t>
+            </w:r>
+            <w:proofErr w:type="spellEnd"/>
+            <w:r>
+              <w:rPr>
+                <w:rFonts w:ascii="Calibri" w:eastAsia="Times New Roman" w:hAnsi="Calibri" w:cs="Calibri"/>
+                <w:color w:val="000000"/>
+              </w:rPr>
+              <w:t xml:space="preserve"> 03</w:t>
+            </w:r>
+            <w:r>
+              <w:rPr>
+                <w:rFonts w:ascii="Calibri" w:eastAsia="Times New Roman" w:hAnsi="Calibri" w:cs="Calibri"/>
+                <w:color w:val="000000"/>
+              </w:rPr>
+              <w:t xml:space="preserve"> </w:t>
+            </w:r>
+            <w:proofErr w:type="spellStart"/>
+            <w:r>
+              <w:rPr>
+                <w:rFonts w:ascii="Calibri" w:eastAsia="Times New Roman" w:hAnsi="Calibri" w:cs="Calibri"/>
+                <w:color w:val="000000"/>
+              </w:rPr>
+              <w:t>Desember</w:t>
+            </w:r>
+            <w:proofErr w:type="spellEnd"/>
+            <w:r>
+              <w:rPr>
+                <w:rFonts w:ascii="Calibri" w:eastAsia="Times New Roman" w:hAnsi="Calibri" w:cs="Calibri"/>
+                <w:color w:val="000000"/>
+              </w:rPr>
+              <w:t xml:space="preserve"> 2019</w:t>
+            </w:r>
+          </w:p>
+        </w:tc>
+      </w:tr>
+      <w:tr>
+        <w:trPr>
+          <w:trHeight w:val="308"/>
+        </w:trPr>
+        <w:tc>
+          <w:tcPr>
+            <w:tcW w:w="1298" w:type="dxa"/>
+            <w:tcBorders>
+              <w:top w:val="nil"/>
+              <w:left w:val="single" w:sz="4" w:space="0" w:color="auto"/>
+              <w:bottom w:val="single" w:sz="4" w:space="0" w:color="auto"/>
+              <w:right w:val="nil"/>
+            </w:tcBorders>
+            <w:shd w:val="clear" w:color="000000" w:fill="808080"/>
+            <w:noWrap/>
+            <w:vAlign w:val="center"/>
+            <w:hideMark/>
+          </w:tcPr>
+          <w:p>
+            <w:pPr>
+              <w:spacing w:after="0" w:line="240" w:lineRule="auto"/>
+              <w:jc w:val="center"/>
+              <w:rPr>
+                <w:rFonts w:ascii="Calibri" w:eastAsia="Times New Roman" w:hAnsi="Calibri" w:cs="Calibri"/>
+                <w:color w:val="000000"/>
+              </w:rPr>
+            </w:pPr>
+            <w:proofErr w:type="spellStart"/>
+            <w:r>
+              <w:rPr>
+                <w:rFonts w:ascii="Calibri" w:eastAsia="Times New Roman" w:hAnsi="Calibri" w:cs="Calibri"/>
+                <w:color w:val="000000"/>
+              </w:rPr>
+              <w:t>Tanggal</w:t>
+            </w:r>
+            <w:proofErr w:type="spellEnd"/>
+          </w:p>
+        </w:tc>
+        <w:tc>
+          <w:tcPr>
+            <w:tcW w:w="2453" w:type="dxa"/>
+            <w:tcBorders>
+              <w:top w:val="nil"/>
+              <w:left w:val="single" w:sz="4" w:space="0" w:color="auto"/>
+              <w:bottom w:val="single" w:sz="4" w:space="0" w:color="auto"/>
+              <w:right w:val="single" w:sz="4" w:space="0" w:color="auto"/>
+            </w:tcBorders>
+            <w:shd w:val="clear" w:color="000000" w:fill="808080"/>
+            <w:noWrap/>
+            <w:vAlign w:val="center"/>
+            <w:hideMark/>
+          </w:tcPr>
+          <w:p>
+            <w:pPr>
+              <w:spacing w:after="0" w:line="240" w:lineRule="auto"/>
+              <w:jc w:val="center"/>
+              <w:rPr>
+                <w:rFonts w:ascii="Calibri" w:eastAsia="Times New Roman" w:hAnsi="Calibri" w:cs="Calibri"/>
+                <w:color w:val="000000"/>
+              </w:rPr>
+            </w:pPr>
+            <w:proofErr w:type="spellStart"/>
+            <w:r>
+              <w:rPr>
+                <w:rFonts w:ascii="Calibri" w:eastAsia="Times New Roman" w:hAnsi="Calibri" w:cs="Calibri"/>
+                <w:color w:val="000000"/>
+              </w:rPr>
+              <w:t>Nama</w:t>
+            </w:r>
+            <w:proofErr w:type="spellEnd"/>
+            <w:r>
+              <w:rPr>
+                <w:rFonts w:ascii="Calibri" w:eastAsia="Times New Roman" w:hAnsi="Calibri" w:cs="Calibri"/>
+                <w:color w:val="000000"/>
+              </w:rPr>
+              <w:t xml:space="preserve"> </w:t>
+            </w:r>
+          </w:p>
+        </w:tc>
+        <w:tc>
+          <w:tcPr>
+            <w:tcW w:w="6277" w:type="dxa"/>
+            <w:tcBorders>
+              <w:top w:val="nil"/>
+              <w:left w:val="nil"/>
+              <w:bottom w:val="single" w:sz="4" w:space="0" w:color="auto"/>
+              <w:right w:val="single" w:sz="4" w:space="0" w:color="auto"/>
+            </w:tcBorders>
+            <w:shd w:val="clear" w:color="000000" w:fill="808080"/>
+            <w:noWrap/>
+            <w:vAlign w:val="center"/>
+            <w:hideMark/>
+          </w:tcPr>
+          <w:p>
+            <w:pPr>
+              <w:spacing w:after="0" w:line="240" w:lineRule="auto"/>
+              <w:jc w:val="center"/>
+              <w:rPr>
+                <w:rFonts w:ascii="Calibri" w:eastAsia="Times New Roman" w:hAnsi="Calibri" w:cs="Calibri"/>
+                <w:color w:val="000000"/>
+              </w:rPr>
+            </w:pPr>
+            <w:r>
+              <w:rPr>
+                <w:rFonts w:ascii="Calibri" w:eastAsia="Times New Roman" w:hAnsi="Calibri" w:cs="Calibri"/>
+                <w:color w:val="000000"/>
+              </w:rPr>
+              <w:t xml:space="preserve">Task </w:t>
+            </w:r>
+          </w:p>
+        </w:tc>
+      </w:tr>
+      <w:tr>
+        <w:trPr>
+          <w:trHeight w:val="308"/>
+        </w:trPr>
+        <w:tc>
+          <w:tcPr>
+            <w:tcW w:w="1298" w:type="dxa"/>
+            <w:vMerge w:val="restart"/>
+            <w:tcBorders>
+              <w:top w:val="nil"/>
+              <w:left w:val="single" w:sz="4" w:space="0" w:color="auto"/>
+              <w:bottom w:val="single" w:sz="4" w:space="0" w:color="auto"/>
+              <w:right w:val="single" w:sz="4" w:space="0" w:color="auto"/>
+            </w:tcBorders>
+            <w:shd w:val="clear" w:color="000000" w:fill="BFBFBF"/>
+            <w:vAlign w:val="center"/>
+            <w:hideMark/>
+          </w:tcPr>
+          <w:p>
+            <w:pPr>
+              <w:spacing w:after="0" w:line="240" w:lineRule="auto"/>
+              <w:jc w:val="center"/>
+              <w:rPr>
+                <w:rFonts w:ascii="Calibri" w:eastAsia="Times New Roman" w:hAnsi="Calibri" w:cs="Calibri"/>
+                <w:color w:val="000000"/>
+              </w:rPr>
+            </w:pPr>
+            <w:r>
+              <w:rPr>
+                <w:rFonts w:ascii="Calibri" w:eastAsia="Times New Roman" w:hAnsi="Calibri" w:cs="Calibri"/>
+                <w:color w:val="000000"/>
+              </w:rPr>
+              <w:t>02</w:t>
+            </w:r>
+            <w:r>
+              <w:rPr>
+                <w:rFonts w:ascii="Calibri" w:eastAsia="Times New Roman" w:hAnsi="Calibri" w:cs="Calibri"/>
+                <w:color w:val="000000"/>
+              </w:rPr>
+              <w:t>-Des-19</w:t>
+            </w:r>
+          </w:p>
+        </w:tc>
+        <w:tc>
+          <w:tcPr>
+            <w:tcW w:w="2453" w:type="dxa"/>
+            <w:vMerge w:val="restart"/>
+            <w:tcBorders>
+              <w:top w:val="nil"/>
+              <w:left w:val="single" w:sz="4" w:space="0" w:color="auto"/>
+              <w:bottom w:val="single" w:sz="4" w:space="0" w:color="auto"/>
+              <w:right w:val="single" w:sz="4" w:space="0" w:color="auto"/>
+            </w:tcBorders>
+            <w:shd w:val="clear" w:color="000000" w:fill="B4C6E7"/>
+            <w:noWrap/>
+            <w:vAlign w:val="center"/>
+            <w:hideMark/>
+          </w:tcPr>
+          <w:p>
+            <w:pPr>
+              <w:spacing w:after="0" w:line="240" w:lineRule="auto"/>
+              <w:rPr>
+                <w:rFonts w:ascii="Calibri" w:eastAsia="Times New Roman" w:hAnsi="Calibri" w:cs="Calibri"/>
+                <w:color w:val="000000"/>
+              </w:rPr>
+            </w:pPr>
+            <w:proofErr w:type="spellStart"/>
+            <w:r>
+              <w:rPr>
+                <w:rFonts w:ascii="Calibri" w:eastAsia="Times New Roman" w:hAnsi="Calibri" w:cs="Calibri"/>
+                <w:color w:val="000000"/>
+              </w:rPr>
+              <w:t>Andi</w:t>
+            </w:r>
+            <w:proofErr w:type="spellEnd"/>
+            <w:r>
+              <w:rPr>
+                <w:rFonts w:ascii="Calibri" w:eastAsia="Times New Roman" w:hAnsi="Calibri" w:cs="Calibri"/>
+                <w:color w:val="000000"/>
+              </w:rPr>
+              <w:t xml:space="preserve"> </w:t>
+            </w:r>
+            <w:proofErr w:type="spellStart"/>
+            <w:r>
+              <w:rPr>
+                <w:rFonts w:ascii="Calibri" w:eastAsia="Times New Roman" w:hAnsi="Calibri" w:cs="Calibri"/>
+                <w:color w:val="000000"/>
+              </w:rPr>
+              <w:t>Pranata</w:t>
+            </w:r>
+            <w:proofErr w:type="spellEnd"/>
+            <w:r>
+              <w:rPr>
+                <w:rFonts w:ascii="Calibri" w:eastAsia="Times New Roman" w:hAnsi="Calibri" w:cs="Calibri"/>
+                <w:color w:val="000000"/>
+              </w:rPr>
+              <w:t xml:space="preserve"> </w:t>
+            </w:r>
+            <w:proofErr w:type="spellStart"/>
+            <w:r>
+              <w:rPr>
+                <w:rFonts w:ascii="Calibri" w:eastAsia="Times New Roman" w:hAnsi="Calibri" w:cs="Calibri"/>
+                <w:color w:val="000000"/>
+              </w:rPr>
+              <w:t>Ginting</w:t>
+            </w:r>
+            <w:proofErr w:type="spellEnd"/>
+            <w:r>
+              <w:rPr>
+                <w:rFonts w:ascii="Calibri" w:eastAsia="Times New Roman" w:hAnsi="Calibri" w:cs="Calibri"/>
+                <w:color w:val="000000"/>
+              </w:rPr>
+              <w:t xml:space="preserve"> </w:t>
+            </w:r>
+          </w:p>
+        </w:tc>
+        <w:tc>
+          <w:tcPr>
+            <w:tcW w:w="6277" w:type="dxa"/>
+            <w:tcBorders>
+              <w:top w:val="nil"/>
+              <w:left w:val="nil"/>
+              <w:bottom w:val="single" w:sz="4" w:space="0" w:color="auto"/>
+              <w:right w:val="single" w:sz="4" w:space="0" w:color="auto"/>
+            </w:tcBorders>
+            <w:shd w:val="clear" w:color="000000" w:fill="FFE699"/>
+            <w:noWrap/>
+            <w:vAlign w:val="center"/>
+            <w:hideMark/>
+          </w:tcPr>
+          <w:p>
+            <w:pPr>
+              <w:spacing w:after="0" w:line="240" w:lineRule="auto"/>
+              <w:rPr>
+                <w:rFonts w:ascii="Calibri" w:eastAsia="Times New Roman" w:hAnsi="Calibri" w:cs="Calibri"/>
+                <w:color w:val="000000"/>
+              </w:rPr>
+            </w:pPr>
+            <w:r>
+              <w:rPr>
+                <w:rFonts w:ascii="Calibri" w:eastAsia="Times New Roman" w:hAnsi="Calibri" w:cs="Calibri"/>
+                <w:color w:val="000000"/>
+              </w:rPr>
+              <w:t xml:space="preserve">1. </w:t>
+            </w:r>
+            <w:proofErr w:type="spellStart"/>
+            <w:r>
+              <w:rPr>
+                <w:rFonts w:ascii="Calibri" w:eastAsia="Times New Roman" w:hAnsi="Calibri" w:cs="Calibri"/>
+                <w:color w:val="000000"/>
+              </w:rPr>
+              <w:t>Me</w:t>
+            </w:r>
+            <w:r>
+              <w:rPr>
+                <w:rFonts w:ascii="Calibri" w:eastAsia="Times New Roman" w:hAnsi="Calibri" w:cs="Calibri"/>
+                <w:color w:val="000000"/>
+              </w:rPr>
+              <w:t>mbuat</w:t>
+            </w:r>
+            <w:proofErr w:type="spellEnd"/>
+            <w:r>
+              <w:rPr>
+                <w:rFonts w:ascii="Calibri" w:eastAsia="Times New Roman" w:hAnsi="Calibri" w:cs="Calibri"/>
+                <w:color w:val="000000"/>
+              </w:rPr>
+              <w:t xml:space="preserve"> </w:t>
+            </w:r>
+            <w:proofErr w:type="spellStart"/>
+            <w:r>
+              <w:rPr>
+                <w:rFonts w:ascii="Calibri" w:eastAsia="Times New Roman" w:hAnsi="Calibri" w:cs="Calibri"/>
+                <w:color w:val="000000"/>
+              </w:rPr>
+              <w:t>Trello</w:t>
+            </w:r>
+            <w:proofErr w:type="spellEnd"/>
+            <w:r>
+              <w:rPr>
+                <w:rFonts w:ascii="Calibri" w:eastAsia="Times New Roman" w:hAnsi="Calibri" w:cs="Calibri"/>
+                <w:color w:val="000000"/>
+              </w:rPr>
+              <w:t xml:space="preserve"> </w:t>
+            </w:r>
+            <w:proofErr w:type="spellStart"/>
+            <w:r>
+              <w:rPr>
+                <w:rFonts w:ascii="Calibri" w:eastAsia="Times New Roman" w:hAnsi="Calibri" w:cs="Calibri"/>
+                <w:color w:val="000000"/>
+              </w:rPr>
+              <w:t>dan</w:t>
+            </w:r>
+            <w:proofErr w:type="spellEnd"/>
+            <w:r>
+              <w:rPr>
+                <w:rFonts w:ascii="Calibri" w:eastAsia="Times New Roman" w:hAnsi="Calibri" w:cs="Calibri"/>
+                <w:color w:val="000000"/>
+              </w:rPr>
+              <w:t xml:space="preserve"> </w:t>
+            </w:r>
+            <w:proofErr w:type="spellStart"/>
+            <w:r>
+              <w:rPr>
+                <w:rFonts w:ascii="Calibri" w:eastAsia="Times New Roman" w:hAnsi="Calibri" w:cs="Calibri"/>
+                <w:color w:val="000000"/>
+              </w:rPr>
+              <w:t>membuat</w:t>
+            </w:r>
+            <w:proofErr w:type="spellEnd"/>
+            <w:r>
+              <w:rPr>
+                <w:rFonts w:ascii="Calibri" w:eastAsia="Times New Roman" w:hAnsi="Calibri" w:cs="Calibri"/>
+                <w:color w:val="000000"/>
+              </w:rPr>
+              <w:t xml:space="preserve"> Repo</w:t>
+            </w:r>
+          </w:p>
+        </w:tc>
+      </w:tr>
+      <w:tr>
+        <w:trPr>
+          <w:trHeight w:val="308"/>
+        </w:trPr>
+        <w:tc>
+          <w:tcPr>
+            <w:tcW w:w="1298" w:type="dxa"/>
+            <w:vMerge/>
+            <w:tcBorders>
+              <w:top w:val="nil"/>
+              <w:left w:val="single" w:sz="4" w:space="0" w:color="auto"/>
+              <w:bottom w:val="single" w:sz="4" w:space="0" w:color="auto"/>
+              <w:right w:val="single" w:sz="4" w:space="0" w:color="auto"/>
+            </w:tcBorders>
+            <w:vAlign w:val="center"/>
+            <w:hideMark/>
+          </w:tcPr>
+          <w:p>
+            <w:pPr>
+              <w:spacing w:after="0" w:line="240" w:lineRule="auto"/>
+              <w:rPr>
+                <w:rFonts w:ascii="Calibri" w:eastAsia="Times New Roman" w:hAnsi="Calibri" w:cs="Calibri"/>
+                <w:color w:val="000000"/>
+              </w:rPr>
+            </w:pPr>
+          </w:p>
+        </w:tc>
+        <w:tc>
+          <w:tcPr>
+            <w:tcW w:w="2453" w:type="dxa"/>
+            <w:vMerge/>
+            <w:tcBorders>
+              <w:top w:val="nil"/>
+              <w:left w:val="single" w:sz="4" w:space="0" w:color="auto"/>
+              <w:bottom w:val="single" w:sz="4" w:space="0" w:color="auto"/>
+              <w:right w:val="single" w:sz="4" w:space="0" w:color="auto"/>
+            </w:tcBorders>
+            <w:vAlign w:val="center"/>
+            <w:hideMark/>
+          </w:tcPr>
+          <w:p>
+            <w:pPr>
+              <w:spacing w:after="0" w:line="240" w:lineRule="auto"/>
+              <w:rPr>
+                <w:rFonts w:ascii="Calibri" w:eastAsia="Times New Roman" w:hAnsi="Calibri" w:cs="Calibri"/>
+                <w:color w:val="000000"/>
+              </w:rPr>
+            </w:pPr>
+          </w:p>
+        </w:tc>
+        <w:tc>
+          <w:tcPr>
+            <w:tcW w:w="6277" w:type="dxa"/>
+            <w:vMerge w:val="restart"/>
+            <w:tcBorders>
+              <w:top w:val="nil"/>
+              <w:left w:val="single" w:sz="4" w:space="0" w:color="auto"/>
+              <w:bottom w:val="single" w:sz="4" w:space="0" w:color="auto"/>
+              <w:right w:val="single" w:sz="4" w:space="0" w:color="auto"/>
+            </w:tcBorders>
+            <w:shd w:val="clear" w:color="000000" w:fill="FFE699"/>
+            <w:vAlign w:val="center"/>
+            <w:hideMark/>
+          </w:tcPr>
+          <w:p>
+            <w:pPr>
+              <w:spacing w:after="0" w:line="240" w:lineRule="auto"/>
+              <w:rPr>
+                <w:rFonts w:ascii="Calibri" w:eastAsia="Times New Roman" w:hAnsi="Calibri" w:cs="Calibri"/>
+                <w:color w:val="000000"/>
+              </w:rPr>
+            </w:pPr>
+            <w:r>
+              <w:rPr>
+                <w:rFonts w:ascii="Calibri" w:eastAsia="Times New Roman" w:hAnsi="Calibri" w:cs="Calibri"/>
+                <w:color w:val="000000"/>
+              </w:rPr>
+              <w:t xml:space="preserve">2. </w:t>
+            </w:r>
+            <w:proofErr w:type="spellStart"/>
+            <w:r>
+              <w:rPr>
+                <w:rFonts w:ascii="Calibri" w:eastAsia="Times New Roman" w:hAnsi="Calibri" w:cs="Calibri"/>
+                <w:color w:val="000000"/>
+              </w:rPr>
+              <w:t>Melakukan</w:t>
+            </w:r>
+            <w:proofErr w:type="spellEnd"/>
+            <w:r>
+              <w:rPr>
+                <w:rFonts w:ascii="Calibri" w:eastAsia="Times New Roman" w:hAnsi="Calibri" w:cs="Calibri"/>
+                <w:color w:val="000000"/>
+              </w:rPr>
+              <w:t xml:space="preserve"> </w:t>
+            </w:r>
+            <w:proofErr w:type="spellStart"/>
+            <w:r>
+              <w:rPr>
+                <w:rFonts w:ascii="Calibri" w:eastAsia="Times New Roman" w:hAnsi="Calibri" w:cs="Calibri"/>
+                <w:color w:val="000000"/>
+              </w:rPr>
+              <w:t>percobaan</w:t>
+            </w:r>
+            <w:proofErr w:type="spellEnd"/>
+            <w:r>
+              <w:rPr>
+                <w:rFonts w:ascii="Calibri" w:eastAsia="Times New Roman" w:hAnsi="Calibri" w:cs="Calibri"/>
+                <w:color w:val="000000"/>
+              </w:rPr>
+              <w:t xml:space="preserve"> commit </w:t>
+            </w:r>
+            <w:proofErr w:type="spellStart"/>
+            <w:r>
+              <w:rPr>
+                <w:rFonts w:ascii="Calibri" w:eastAsia="Times New Roman" w:hAnsi="Calibri" w:cs="Calibri"/>
+                <w:color w:val="000000"/>
+              </w:rPr>
+              <w:t>dan</w:t>
+            </w:r>
+            <w:proofErr w:type="spellEnd"/>
+            <w:r>
+              <w:rPr>
+                <w:rFonts w:ascii="Calibri" w:eastAsia="Times New Roman" w:hAnsi="Calibri" w:cs="Calibri"/>
+                <w:color w:val="000000"/>
+              </w:rPr>
+              <w:t xml:space="preserve"> push </w:t>
+            </w:r>
+            <w:proofErr w:type="spellStart"/>
+            <w:r>
+              <w:rPr>
+                <w:rFonts w:ascii="Calibri" w:eastAsia="Times New Roman" w:hAnsi="Calibri" w:cs="Calibri"/>
+                <w:color w:val="000000"/>
+              </w:rPr>
+              <w:t>ke</w:t>
+            </w:r>
+            <w:proofErr w:type="spellEnd"/>
+            <w:r>
+              <w:rPr>
+                <w:rFonts w:ascii="Calibri" w:eastAsia="Times New Roman" w:hAnsi="Calibri" w:cs="Calibri"/>
+                <w:color w:val="000000"/>
+              </w:rPr>
+              <w:t xml:space="preserve"> </w:t>
+            </w:r>
+            <w:proofErr w:type="spellStart"/>
+            <w:r>
+              <w:rPr>
+                <w:rFonts w:ascii="Calibri" w:eastAsia="Times New Roman" w:hAnsi="Calibri" w:cs="Calibri"/>
+                <w:color w:val="000000"/>
+              </w:rPr>
+              <w:t>dalam</w:t>
+            </w:r>
+            <w:proofErr w:type="spellEnd"/>
+            <w:r>
+              <w:rPr>
+                <w:rFonts w:ascii="Calibri" w:eastAsia="Times New Roman" w:hAnsi="Calibri" w:cs="Calibri"/>
+                <w:color w:val="000000"/>
+              </w:rPr>
+              <w:t xml:space="preserve"> Repo </w:t>
+            </w:r>
+            <w:proofErr w:type="spellStart"/>
+            <w:r>
+              <w:rPr>
+                <w:rFonts w:ascii="Calibri" w:eastAsia="Times New Roman" w:hAnsi="Calibri" w:cs="Calibri"/>
+                <w:color w:val="000000"/>
+              </w:rPr>
+              <w:t>pada</w:t>
+            </w:r>
+            <w:proofErr w:type="spellEnd"/>
+            <w:r>
+              <w:rPr>
+                <w:rFonts w:ascii="Calibri" w:eastAsia="Times New Roman" w:hAnsi="Calibri" w:cs="Calibri"/>
+                <w:color w:val="000000"/>
+              </w:rPr>
+              <w:t xml:space="preserve"> </w:t>
+            </w:r>
+            <w:proofErr w:type="spellStart"/>
+            <w:r>
+              <w:rPr>
+                <w:rFonts w:ascii="Calibri" w:eastAsia="Times New Roman" w:hAnsi="Calibri" w:cs="Calibri"/>
+                <w:color w:val="000000"/>
+              </w:rPr>
+              <w:t>git</w:t>
+            </w:r>
+            <w:proofErr w:type="spellEnd"/>
+          </w:p>
+        </w:tc>
+      </w:tr>
+      <w:tr>
+        <w:trPr>
+          <w:trHeight w:val="308"/>
+        </w:trPr>
+        <w:tc>
+          <w:tcPr>
+            <w:tcW w:w="1298" w:type="dxa"/>
+            <w:vMerge/>
+            <w:tcBorders>
+              <w:top w:val="nil"/>
+              <w:left w:val="single" w:sz="4" w:space="0" w:color="auto"/>
+              <w:bottom w:val="single" w:sz="4" w:space="0" w:color="auto"/>
+              <w:right w:val="single" w:sz="4" w:space="0" w:color="auto"/>
+            </w:tcBorders>
+            <w:vAlign w:val="center"/>
+            <w:hideMark/>
+          </w:tcPr>
+          <w:p>
+            <w:pPr>
+              <w:spacing w:after="0" w:line="240" w:lineRule="auto"/>
+              <w:rPr>
+                <w:rFonts w:ascii="Calibri" w:eastAsia="Times New Roman" w:hAnsi="Calibri" w:cs="Calibri"/>
+                <w:color w:val="000000"/>
+              </w:rPr>
+            </w:pPr>
+          </w:p>
+        </w:tc>
+        <w:tc>
+          <w:tcPr>
+            <w:tcW w:w="2453" w:type="dxa"/>
+            <w:vMerge/>
+            <w:tcBorders>
+              <w:top w:val="nil"/>
+              <w:left w:val="single" w:sz="4" w:space="0" w:color="auto"/>
+              <w:bottom w:val="single" w:sz="4" w:space="0" w:color="auto"/>
+              <w:right w:val="single" w:sz="4" w:space="0" w:color="auto"/>
+            </w:tcBorders>
+            <w:vAlign w:val="center"/>
+            <w:hideMark/>
+          </w:tcPr>
+          <w:p>
+            <w:pPr>
+              <w:spacing w:after="0" w:line="240" w:lineRule="auto"/>
+              <w:rPr>
+                <w:rFonts w:ascii="Calibri" w:eastAsia="Times New Roman" w:hAnsi="Calibri" w:cs="Calibri"/>
+                <w:color w:val="000000"/>
+              </w:rPr>
+            </w:pPr>
+          </w:p>
+        </w:tc>
+        <w:tc>
+          <w:tcPr>
+            <w:tcW w:w="6277" w:type="dxa"/>
+            <w:vMerge/>
+            <w:tcBorders>
+              <w:top w:val="nil"/>
+              <w:left w:val="single" w:sz="4" w:space="0" w:color="auto"/>
+              <w:bottom w:val="single" w:sz="4" w:space="0" w:color="auto"/>
+              <w:right w:val="single" w:sz="4" w:space="0" w:color="auto"/>
+            </w:tcBorders>
+            <w:vAlign w:val="center"/>
+            <w:hideMark/>
+          </w:tcPr>
+          <w:p>
+            <w:pPr>
+              <w:spacing w:after="0" w:line="240" w:lineRule="auto"/>
+              <w:rPr>
+                <w:rFonts w:ascii="Calibri" w:eastAsia="Times New Roman" w:hAnsi="Calibri" w:cs="Calibri"/>
+                <w:color w:val="000000"/>
+              </w:rPr>
+            </w:pPr>
+          </w:p>
+        </w:tc>
+      </w:tr>
+      <w:tr>
+        <w:trPr>
+          <w:trHeight w:val="308"/>
+        </w:trPr>
+        <w:tc>
+          <w:tcPr>
+            <w:tcW w:w="1298" w:type="dxa"/>
+            <w:vMerge/>
+            <w:tcBorders>
+              <w:top w:val="nil"/>
+              <w:left w:val="single" w:sz="4" w:space="0" w:color="auto"/>
+              <w:bottom w:val="single" w:sz="4" w:space="0" w:color="auto"/>
+              <w:right w:val="single" w:sz="4" w:space="0" w:color="auto"/>
+            </w:tcBorders>
+            <w:vAlign w:val="center"/>
+          </w:tcPr>
+          <w:p>
+            <w:pPr>
+              <w:spacing w:after="0" w:line="240" w:lineRule="auto"/>
+              <w:rPr>
+                <w:rFonts w:ascii="Calibri" w:eastAsia="Times New Roman" w:hAnsi="Calibri" w:cs="Calibri"/>
+                <w:color w:val="000000"/>
+              </w:rPr>
+            </w:pPr>
+          </w:p>
+        </w:tc>
+        <w:tc>
+          <w:tcPr>
+            <w:tcW w:w="2453" w:type="dxa"/>
+            <w:tcBorders>
+              <w:top w:val="nil"/>
+              <w:left w:val="single" w:sz="4" w:space="0" w:color="auto"/>
+              <w:bottom w:val="single" w:sz="4" w:space="0" w:color="auto"/>
+              <w:right w:val="single" w:sz="4" w:space="0" w:color="auto"/>
+            </w:tcBorders>
+            <w:shd w:val="clear" w:color="000000" w:fill="B4C6E7"/>
+            <w:noWrap/>
+            <w:vAlign w:val="center"/>
+          </w:tcPr>
+          <w:p>
+            <w:pPr>
+              <w:spacing w:after="0" w:line="240" w:lineRule="auto"/>
+              <w:rPr>
+                <w:rFonts w:ascii="Calibri" w:eastAsia="Times New Roman" w:hAnsi="Calibri" w:cs="Calibri"/>
+                <w:color w:val="000000"/>
+              </w:rPr>
+            </w:pPr>
+            <w:proofErr w:type="spellStart"/>
+            <w:r>
+              <w:rPr>
+                <w:rFonts w:ascii="Calibri" w:eastAsia="Times New Roman" w:hAnsi="Calibri" w:cs="Calibri"/>
+                <w:color w:val="000000"/>
+              </w:rPr>
+              <w:t>Glorianta</w:t>
+            </w:r>
+            <w:proofErr w:type="spellEnd"/>
+            <w:r>
+              <w:rPr>
+                <w:rFonts w:ascii="Calibri" w:eastAsia="Times New Roman" w:hAnsi="Calibri" w:cs="Calibri"/>
+                <w:color w:val="000000"/>
+              </w:rPr>
+              <w:t xml:space="preserve"> </w:t>
+            </w:r>
+            <w:proofErr w:type="spellStart"/>
+            <w:r>
+              <w:rPr>
+                <w:rFonts w:ascii="Calibri" w:eastAsia="Times New Roman" w:hAnsi="Calibri" w:cs="Calibri"/>
+                <w:color w:val="000000"/>
+              </w:rPr>
+              <w:t>Barus</w:t>
+            </w:r>
+            <w:proofErr w:type="spellEnd"/>
+          </w:p>
+        </w:tc>
+        <w:tc>
+          <w:tcPr>
+            <w:tcW w:w="6277" w:type="dxa"/>
+            <w:tcBorders>
+              <w:top w:val="nil"/>
+              <w:left w:val="single" w:sz="4" w:space="0" w:color="auto"/>
+              <w:bottom w:val="single" w:sz="4" w:space="0" w:color="auto"/>
+              <w:right w:val="single" w:sz="4" w:space="0" w:color="auto"/>
+            </w:tcBorders>
+            <w:shd w:val="clear" w:color="000000" w:fill="FFE699"/>
+            <w:vAlign w:val="center"/>
+          </w:tcPr>
+          <w:p>
+            <w:pPr>
+              <w:spacing w:after="0" w:line="240" w:lineRule="auto"/>
+              <w:rPr>
+                <w:rFonts w:ascii="Calibri" w:eastAsia="Times New Roman" w:hAnsi="Calibri" w:cs="Calibri"/>
+                <w:color w:val="000000"/>
+              </w:rPr>
+            </w:pPr>
+            <w:proofErr w:type="spellStart"/>
+            <w:r>
+              <w:rPr>
+                <w:rFonts w:ascii="Calibri" w:eastAsia="Times New Roman" w:hAnsi="Calibri" w:cs="Calibri"/>
+                <w:color w:val="000000"/>
+              </w:rPr>
+              <w:t>Melakukan</w:t>
+            </w:r>
+            <w:proofErr w:type="spellEnd"/>
+            <w:r>
+              <w:rPr>
+                <w:rFonts w:ascii="Calibri" w:eastAsia="Times New Roman" w:hAnsi="Calibri" w:cs="Calibri"/>
+                <w:color w:val="000000"/>
+              </w:rPr>
+              <w:t xml:space="preserve"> </w:t>
+            </w:r>
+            <w:proofErr w:type="spellStart"/>
+            <w:r>
+              <w:rPr>
+                <w:rFonts w:ascii="Calibri" w:eastAsia="Times New Roman" w:hAnsi="Calibri" w:cs="Calibri"/>
+                <w:color w:val="000000"/>
+              </w:rPr>
+              <w:t>penambahan</w:t>
+            </w:r>
+            <w:proofErr w:type="spellEnd"/>
+            <w:r>
+              <w:rPr>
+                <w:rFonts w:ascii="Calibri" w:eastAsia="Times New Roman" w:hAnsi="Calibri" w:cs="Calibri"/>
+                <w:color w:val="000000"/>
+              </w:rPr>
+              <w:t xml:space="preserve"> data </w:t>
+            </w:r>
+            <w:proofErr w:type="spellStart"/>
+            <w:r>
+              <w:rPr>
+                <w:rFonts w:ascii="Calibri" w:eastAsia="Times New Roman" w:hAnsi="Calibri" w:cs="Calibri"/>
+                <w:color w:val="000000"/>
+              </w:rPr>
+              <w:t>pada</w:t>
+            </w:r>
+            <w:proofErr w:type="spellEnd"/>
+            <w:r>
+              <w:rPr>
+                <w:rFonts w:ascii="Calibri" w:eastAsia="Times New Roman" w:hAnsi="Calibri" w:cs="Calibri"/>
+                <w:color w:val="000000"/>
+              </w:rPr>
+              <w:t xml:space="preserve"> </w:t>
+            </w:r>
+            <w:proofErr w:type="spellStart"/>
+            <w:r>
+              <w:rPr>
+                <w:rFonts w:ascii="Calibri" w:eastAsia="Times New Roman" w:hAnsi="Calibri" w:cs="Calibri"/>
+                <w:color w:val="000000"/>
+              </w:rPr>
+              <w:t>mengenai</w:t>
+            </w:r>
+            <w:proofErr w:type="spellEnd"/>
+            <w:r>
+              <w:rPr>
+                <w:rFonts w:ascii="Calibri" w:eastAsia="Times New Roman" w:hAnsi="Calibri" w:cs="Calibri"/>
+                <w:color w:val="000000"/>
+              </w:rPr>
+              <w:t xml:space="preserve"> </w:t>
+            </w:r>
+            <w:proofErr w:type="spellStart"/>
+            <w:r>
+              <w:rPr>
+                <w:rFonts w:ascii="Calibri" w:eastAsia="Times New Roman" w:hAnsi="Calibri" w:cs="Calibri"/>
+                <w:color w:val="000000"/>
+              </w:rPr>
+              <w:t>lampu</w:t>
+            </w:r>
+            <w:proofErr w:type="spellEnd"/>
+            <w:r>
+              <w:rPr>
+                <w:rFonts w:ascii="Calibri" w:eastAsia="Times New Roman" w:hAnsi="Calibri" w:cs="Calibri"/>
+                <w:color w:val="000000"/>
+              </w:rPr>
+              <w:t xml:space="preserve"> </w:t>
+            </w:r>
+            <w:proofErr w:type="spellStart"/>
+            <w:r>
+              <w:rPr>
+                <w:rFonts w:ascii="Calibri" w:eastAsia="Times New Roman" w:hAnsi="Calibri" w:cs="Calibri"/>
+                <w:color w:val="000000"/>
+              </w:rPr>
+              <w:t>pintar</w:t>
+            </w:r>
+            <w:proofErr w:type="spellEnd"/>
+          </w:p>
+        </w:tc>
+      </w:tr>
+      <w:tr>
+        <w:trPr>
+          <w:trHeight w:val="308"/>
+        </w:trPr>
+        <w:tc>
+          <w:tcPr>
+            <w:tcW w:w="1298" w:type="dxa"/>
+            <w:vMerge/>
+            <w:tcBorders>
+              <w:top w:val="nil"/>
+              <w:left w:val="single" w:sz="4" w:space="0" w:color="auto"/>
+              <w:bottom w:val="single" w:sz="4" w:space="0" w:color="auto"/>
+              <w:right w:val="single" w:sz="4" w:space="0" w:color="auto"/>
+            </w:tcBorders>
+            <w:vAlign w:val="center"/>
+            <w:hideMark/>
+          </w:tcPr>
+          <w:p>
+            <w:pPr>
+              <w:spacing w:after="0" w:line="240" w:lineRule="auto"/>
+              <w:rPr>
+                <w:rFonts w:ascii="Calibri" w:eastAsia="Times New Roman" w:hAnsi="Calibri" w:cs="Calibri"/>
+                <w:color w:val="000000"/>
+              </w:rPr>
+            </w:pPr>
+          </w:p>
+        </w:tc>
+        <w:tc>
+          <w:tcPr>
+            <w:tcW w:w="2453" w:type="dxa"/>
+            <w:vMerge w:val="restart"/>
+            <w:tcBorders>
+              <w:top w:val="nil"/>
+              <w:left w:val="single" w:sz="4" w:space="0" w:color="auto"/>
+              <w:bottom w:val="single" w:sz="4" w:space="0" w:color="auto"/>
+              <w:right w:val="single" w:sz="4" w:space="0" w:color="auto"/>
+            </w:tcBorders>
+            <w:shd w:val="clear" w:color="000000" w:fill="B4C6E7"/>
+            <w:noWrap/>
+            <w:vAlign w:val="center"/>
+            <w:hideMark/>
+          </w:tcPr>
+          <w:p>
+            <w:pPr>
+              <w:spacing w:after="0" w:line="240" w:lineRule="auto"/>
+              <w:rPr>
+                <w:rFonts w:ascii="Calibri" w:eastAsia="Times New Roman" w:hAnsi="Calibri" w:cs="Calibri"/>
+                <w:color w:val="000000"/>
+              </w:rPr>
+            </w:pPr>
+            <w:proofErr w:type="spellStart"/>
+            <w:r>
+              <w:rPr>
+                <w:rFonts w:ascii="Calibri" w:eastAsia="Times New Roman" w:hAnsi="Calibri" w:cs="Calibri"/>
+                <w:color w:val="000000"/>
+              </w:rPr>
+              <w:t>Roni</w:t>
+            </w:r>
+            <w:proofErr w:type="spellEnd"/>
+            <w:r>
+              <w:rPr>
+                <w:rFonts w:ascii="Calibri" w:eastAsia="Times New Roman" w:hAnsi="Calibri" w:cs="Calibri"/>
+                <w:color w:val="000000"/>
+              </w:rPr>
+              <w:t xml:space="preserve"> </w:t>
+            </w:r>
+            <w:proofErr w:type="spellStart"/>
+            <w:r>
+              <w:rPr>
+                <w:rFonts w:ascii="Calibri" w:eastAsia="Times New Roman" w:hAnsi="Calibri" w:cs="Calibri"/>
+                <w:color w:val="000000"/>
+              </w:rPr>
+              <w:t>Sanjaya</w:t>
+            </w:r>
+            <w:proofErr w:type="spellEnd"/>
+            <w:r>
+              <w:rPr>
+                <w:rFonts w:ascii="Calibri" w:eastAsia="Times New Roman" w:hAnsi="Calibri" w:cs="Calibri"/>
+                <w:color w:val="000000"/>
+              </w:rPr>
+              <w:t xml:space="preserve"> </w:t>
+            </w:r>
+            <w:proofErr w:type="spellStart"/>
+            <w:r>
+              <w:rPr>
+                <w:rFonts w:ascii="Calibri" w:eastAsia="Times New Roman" w:hAnsi="Calibri" w:cs="Calibri"/>
+                <w:color w:val="000000"/>
+              </w:rPr>
+              <w:t>Purba</w:t>
+            </w:r>
+            <w:proofErr w:type="spellEnd"/>
+          </w:p>
+        </w:tc>
+        <w:tc>
+          <w:tcPr>
+            <w:tcW w:w="6277" w:type="dxa"/>
+            <w:vMerge w:val="restart"/>
+            <w:tcBorders>
+              <w:top w:val="nil"/>
+              <w:left w:val="single" w:sz="4" w:space="0" w:color="auto"/>
+              <w:bottom w:val="single" w:sz="4" w:space="0" w:color="auto"/>
+              <w:right w:val="single" w:sz="4" w:space="0" w:color="auto"/>
+            </w:tcBorders>
+            <w:shd w:val="clear" w:color="000000" w:fill="FFE699"/>
+            <w:vAlign w:val="center"/>
+            <w:hideMark/>
+          </w:tcPr>
+          <w:p>
+            <w:pPr>
+              <w:spacing w:after="0" w:line="240" w:lineRule="auto"/>
+              <w:rPr>
+                <w:rFonts w:ascii="Calibri" w:eastAsia="Times New Roman" w:hAnsi="Calibri" w:cs="Calibri"/>
+                <w:color w:val="000000"/>
+              </w:rPr>
+            </w:pPr>
+            <w:proofErr w:type="spellStart"/>
+            <w:r>
+              <w:rPr>
+                <w:rFonts w:ascii="Calibri" w:eastAsia="Times New Roman" w:hAnsi="Calibri" w:cs="Calibri"/>
+                <w:color w:val="000000"/>
+              </w:rPr>
+              <w:t>Me</w:t>
+            </w:r>
+            <w:r>
+              <w:rPr>
+                <w:rFonts w:ascii="Calibri" w:eastAsia="Times New Roman" w:hAnsi="Calibri" w:cs="Calibri"/>
+                <w:color w:val="000000"/>
+              </w:rPr>
+              <w:t>lakukan</w:t>
+            </w:r>
+            <w:proofErr w:type="spellEnd"/>
+            <w:r>
+              <w:rPr>
+                <w:rFonts w:ascii="Calibri" w:eastAsia="Times New Roman" w:hAnsi="Calibri" w:cs="Calibri"/>
+                <w:color w:val="000000"/>
+              </w:rPr>
+              <w:t xml:space="preserve"> </w:t>
+            </w:r>
+            <w:proofErr w:type="spellStart"/>
+            <w:r>
+              <w:rPr>
+                <w:rFonts w:ascii="Calibri" w:eastAsia="Times New Roman" w:hAnsi="Calibri" w:cs="Calibri"/>
+                <w:color w:val="000000"/>
+              </w:rPr>
+              <w:t>perbaikan</w:t>
+            </w:r>
+            <w:proofErr w:type="spellEnd"/>
+            <w:r>
+              <w:rPr>
+                <w:rFonts w:ascii="Calibri" w:eastAsia="Times New Roman" w:hAnsi="Calibri" w:cs="Calibri"/>
+                <w:color w:val="000000"/>
+              </w:rPr>
+              <w:t xml:space="preserve"> </w:t>
+            </w:r>
+            <w:proofErr w:type="spellStart"/>
+            <w:r>
+              <w:rPr>
+                <w:rFonts w:ascii="Calibri" w:eastAsia="Times New Roman" w:hAnsi="Calibri" w:cs="Calibri"/>
+                <w:color w:val="000000"/>
+              </w:rPr>
+              <w:t>pada</w:t>
+            </w:r>
+            <w:proofErr w:type="spellEnd"/>
+            <w:r>
+              <w:rPr>
+                <w:rFonts w:ascii="Calibri" w:eastAsia="Times New Roman" w:hAnsi="Calibri" w:cs="Calibri"/>
+                <w:color w:val="000000"/>
+              </w:rPr>
+              <w:t xml:space="preserve"> </w:t>
+            </w:r>
+            <w:proofErr w:type="spellStart"/>
+            <w:r>
+              <w:rPr>
+                <w:rFonts w:ascii="Calibri" w:eastAsia="Times New Roman" w:hAnsi="Calibri" w:cs="Calibri"/>
+                <w:color w:val="000000"/>
+              </w:rPr>
+              <w:t>bagian</w:t>
+            </w:r>
+            <w:proofErr w:type="spellEnd"/>
+            <w:r>
+              <w:rPr>
+                <w:rFonts w:ascii="Calibri" w:eastAsia="Times New Roman" w:hAnsi="Calibri" w:cs="Calibri"/>
+                <w:color w:val="000000"/>
+              </w:rPr>
+              <w:t xml:space="preserve"> </w:t>
+            </w:r>
+            <w:proofErr w:type="spellStart"/>
+            <w:r>
+              <w:rPr>
+                <w:rFonts w:ascii="Calibri" w:eastAsia="Times New Roman" w:hAnsi="Calibri" w:cs="Calibri"/>
+                <w:color w:val="000000"/>
+              </w:rPr>
+              <w:t>judul</w:t>
+            </w:r>
+            <w:proofErr w:type="spellEnd"/>
+          </w:p>
+        </w:tc>
+      </w:tr>
+      <w:tr>
+        <w:trPr>
+          <w:trHeight w:val="308"/>
+        </w:trPr>
+        <w:tc>
+          <w:tcPr>
+            <w:tcW w:w="1298" w:type="dxa"/>
+            <w:vMerge/>
+            <w:tcBorders>
+              <w:top w:val="nil"/>
+              <w:left w:val="single" w:sz="4" w:space="0" w:color="auto"/>
+              <w:bottom w:val="single" w:sz="4" w:space="0" w:color="auto"/>
+              <w:right w:val="single" w:sz="4" w:space="0" w:color="auto"/>
+            </w:tcBorders>
+            <w:vAlign w:val="center"/>
+            <w:hideMark/>
+          </w:tcPr>
+          <w:p>
+            <w:pPr>
+              <w:spacing w:after="0" w:line="240" w:lineRule="auto"/>
+              <w:rPr>
+                <w:rFonts w:ascii="Calibri" w:eastAsia="Times New Roman" w:hAnsi="Calibri" w:cs="Calibri"/>
+                <w:color w:val="000000"/>
+              </w:rPr>
+            </w:pPr>
+          </w:p>
+        </w:tc>
+        <w:tc>
+          <w:tcPr>
+            <w:tcW w:w="2453" w:type="dxa"/>
+            <w:vMerge/>
+            <w:tcBorders>
+              <w:top w:val="nil"/>
+              <w:left w:val="single" w:sz="4" w:space="0" w:color="auto"/>
+              <w:bottom w:val="single" w:sz="4" w:space="0" w:color="auto"/>
+              <w:right w:val="single" w:sz="4" w:space="0" w:color="auto"/>
+            </w:tcBorders>
+            <w:vAlign w:val="center"/>
+            <w:hideMark/>
+          </w:tcPr>
+          <w:p>
+            <w:pPr>
+              <w:spacing w:after="0" w:line="240" w:lineRule="auto"/>
+              <w:rPr>
+                <w:rFonts w:ascii="Calibri" w:eastAsia="Times New Roman" w:hAnsi="Calibri" w:cs="Calibri"/>
+                <w:color w:val="000000"/>
+              </w:rPr>
+            </w:pPr>
+          </w:p>
+        </w:tc>
+        <w:tc>
+          <w:tcPr>
+            <w:tcW w:w="6277" w:type="dxa"/>
+            <w:vMerge/>
+            <w:tcBorders>
+              <w:top w:val="nil"/>
+              <w:left w:val="single" w:sz="4" w:space="0" w:color="auto"/>
+              <w:bottom w:val="single" w:sz="4" w:space="0" w:color="auto"/>
+              <w:right w:val="single" w:sz="4" w:space="0" w:color="auto"/>
+            </w:tcBorders>
+            <w:vAlign w:val="center"/>
+            <w:hideMark/>
+          </w:tcPr>
+          <w:p>
+            <w:pPr>
+              <w:spacing w:after="0" w:line="240" w:lineRule="auto"/>
+              <w:rPr>
+                <w:rFonts w:ascii="Calibri" w:eastAsia="Times New Roman" w:hAnsi="Calibri" w:cs="Calibri"/>
+                <w:color w:val="000000"/>
+              </w:rPr>
+            </w:pPr>
+          </w:p>
+        </w:tc>
+      </w:tr>
+      <w:tr>
+        <w:trPr>
+          <w:trHeight w:val="308"/>
+        </w:trPr>
+        <w:tc>
+          <w:tcPr>
+            <w:tcW w:w="1298" w:type="dxa"/>
+            <w:vMerge w:val="restart"/>
+            <w:tcBorders>
+              <w:top w:val="nil"/>
+              <w:left w:val="single" w:sz="4" w:space="0" w:color="auto"/>
+              <w:bottom w:val="single" w:sz="4" w:space="0" w:color="000000"/>
+              <w:right w:val="single" w:sz="4" w:space="0" w:color="auto"/>
+            </w:tcBorders>
+            <w:shd w:val="clear" w:color="000000" w:fill="BFBFBF"/>
+            <w:noWrap/>
+            <w:vAlign w:val="center"/>
+            <w:hideMark/>
+          </w:tcPr>
+          <w:p>
+            <w:pPr>
+              <w:spacing w:after="0" w:line="240" w:lineRule="auto"/>
+              <w:jc w:val="center"/>
+              <w:rPr>
+                <w:rFonts w:ascii="Calibri" w:eastAsia="Times New Roman" w:hAnsi="Calibri" w:cs="Calibri"/>
+                <w:color w:val="000000"/>
+              </w:rPr>
+            </w:pPr>
+            <w:r>
+              <w:rPr>
+                <w:rFonts w:ascii="Calibri" w:eastAsia="Times New Roman" w:hAnsi="Calibri" w:cs="Calibri"/>
+                <w:color w:val="000000"/>
+              </w:rPr>
+              <w:t>05-Des-19</w:t>
+            </w:r>
+          </w:p>
+        </w:tc>
+        <w:tc>
+          <w:tcPr>
+            <w:tcW w:w="2453" w:type="dxa"/>
+            <w:tcBorders>
+              <w:top w:val="nil"/>
+              <w:left w:val="nil"/>
+              <w:bottom w:val="single" w:sz="4" w:space="0" w:color="auto"/>
+              <w:right w:val="single" w:sz="4" w:space="0" w:color="auto"/>
+            </w:tcBorders>
+            <w:shd w:val="clear" w:color="000000" w:fill="B4C6E7"/>
+            <w:noWrap/>
+            <w:vAlign w:val="center"/>
+            <w:hideMark/>
+          </w:tcPr>
+          <w:p>
+            <w:pPr>
+              <w:spacing w:after="0" w:line="240" w:lineRule="auto"/>
+              <w:rPr>
+                <w:rFonts w:ascii="Calibri" w:eastAsia="Times New Roman" w:hAnsi="Calibri" w:cs="Calibri"/>
+                <w:color w:val="000000"/>
+              </w:rPr>
+            </w:pPr>
+            <w:proofErr w:type="spellStart"/>
+            <w:r>
+              <w:rPr>
+                <w:rFonts w:ascii="Calibri" w:eastAsia="Times New Roman" w:hAnsi="Calibri" w:cs="Calibri"/>
+                <w:color w:val="000000"/>
+              </w:rPr>
+              <w:t>Glorianta</w:t>
+            </w:r>
+            <w:proofErr w:type="spellEnd"/>
+            <w:r>
+              <w:rPr>
+                <w:rFonts w:ascii="Calibri" w:eastAsia="Times New Roman" w:hAnsi="Calibri" w:cs="Calibri"/>
+                <w:color w:val="000000"/>
+              </w:rPr>
+              <w:t xml:space="preserve"> </w:t>
+            </w:r>
+            <w:proofErr w:type="spellStart"/>
+            <w:r>
+              <w:rPr>
+                <w:rFonts w:ascii="Calibri" w:eastAsia="Times New Roman" w:hAnsi="Calibri" w:cs="Calibri"/>
+                <w:color w:val="000000"/>
+              </w:rPr>
+              <w:t>Barus</w:t>
+            </w:r>
+            <w:proofErr w:type="spellEnd"/>
+          </w:p>
+        </w:tc>
+        <w:tc>
+          <w:tcPr>
+            <w:tcW w:w="6277" w:type="dxa"/>
+            <w:tcBorders>
+              <w:top w:val="nil"/>
+              <w:left w:val="nil"/>
+              <w:bottom w:val="single" w:sz="4" w:space="0" w:color="auto"/>
+              <w:right w:val="single" w:sz="4" w:space="0" w:color="auto"/>
+            </w:tcBorders>
+            <w:shd w:val="clear" w:color="000000" w:fill="FFE699"/>
+            <w:noWrap/>
+            <w:vAlign w:val="center"/>
+            <w:hideMark/>
+          </w:tcPr>
+          <w:p>
+            <w:pPr>
+              <w:spacing w:after="0" w:line="240" w:lineRule="auto"/>
+              <w:rPr>
+                <w:rFonts w:ascii="Calibri" w:eastAsia="Times New Roman" w:hAnsi="Calibri" w:cs="Calibri"/>
+                <w:color w:val="000000"/>
+              </w:rPr>
+            </w:pPr>
+            <w:r>
+              <w:rPr>
+                <w:rFonts w:ascii="Calibri" w:eastAsia="Times New Roman" w:hAnsi="Calibri" w:cs="Calibri"/>
+                <w:color w:val="000000"/>
+              </w:rPr>
+              <w:t xml:space="preserve">Update </w:t>
+            </w:r>
+            <w:proofErr w:type="spellStart"/>
+            <w:r>
+              <w:rPr>
+                <w:rFonts w:ascii="Calibri" w:eastAsia="Times New Roman" w:hAnsi="Calibri" w:cs="Calibri"/>
+                <w:color w:val="000000"/>
+              </w:rPr>
+              <w:t>penjelasan</w:t>
+            </w:r>
+            <w:proofErr w:type="spellEnd"/>
+            <w:r>
+              <w:rPr>
+                <w:rFonts w:ascii="Calibri" w:eastAsia="Times New Roman" w:hAnsi="Calibri" w:cs="Calibri"/>
+                <w:color w:val="000000"/>
+              </w:rPr>
+              <w:t xml:space="preserve"> </w:t>
+            </w:r>
+            <w:proofErr w:type="spellStart"/>
+            <w:r>
+              <w:rPr>
+                <w:rFonts w:ascii="Calibri" w:eastAsia="Times New Roman" w:hAnsi="Calibri" w:cs="Calibri"/>
+                <w:color w:val="000000"/>
+              </w:rPr>
+              <w:t>singkat</w:t>
+            </w:r>
+            <w:proofErr w:type="spellEnd"/>
+            <w:r>
+              <w:rPr>
+                <w:rFonts w:ascii="Calibri" w:eastAsia="Times New Roman" w:hAnsi="Calibri" w:cs="Calibri"/>
+                <w:color w:val="000000"/>
+              </w:rPr>
+              <w:t xml:space="preserve"> </w:t>
+            </w:r>
+            <w:proofErr w:type="spellStart"/>
+            <w:r>
+              <w:rPr>
+                <w:rFonts w:ascii="Calibri" w:eastAsia="Times New Roman" w:hAnsi="Calibri" w:cs="Calibri"/>
+                <w:color w:val="000000"/>
+              </w:rPr>
+              <w:t>lamput</w:t>
+            </w:r>
+            <w:proofErr w:type="spellEnd"/>
+            <w:r>
+              <w:rPr>
+                <w:rFonts w:ascii="Calibri" w:eastAsia="Times New Roman" w:hAnsi="Calibri" w:cs="Calibri"/>
+                <w:color w:val="000000"/>
+              </w:rPr>
+              <w:t xml:space="preserve"> </w:t>
+            </w:r>
+            <w:proofErr w:type="spellStart"/>
+            <w:r>
+              <w:rPr>
+                <w:rFonts w:ascii="Calibri" w:eastAsia="Times New Roman" w:hAnsi="Calibri" w:cs="Calibri"/>
+                <w:color w:val="000000"/>
+              </w:rPr>
+              <w:t>pintar</w:t>
+            </w:r>
+            <w:proofErr w:type="spellEnd"/>
+            <w:r>
+              <w:rPr>
+                <w:rFonts w:ascii="Calibri" w:eastAsia="Times New Roman" w:hAnsi="Calibri" w:cs="Calibri"/>
+                <w:color w:val="000000"/>
+              </w:rPr>
+              <w:t xml:space="preserve"> </w:t>
+            </w:r>
+          </w:p>
+        </w:tc>
+      </w:tr>
+      <w:tr>
+        <w:trPr>
+          <w:trHeight w:val="308"/>
+        </w:trPr>
+        <w:tc>
+          <w:tcPr>
+            <w:tcW w:w="1298" w:type="dxa"/>
+            <w:vMerge/>
+            <w:tcBorders>
+              <w:top w:val="nil"/>
+              <w:left w:val="single" w:sz="4" w:space="0" w:color="auto"/>
+              <w:bottom w:val="single" w:sz="4" w:space="0" w:color="000000"/>
+              <w:right w:val="single" w:sz="4" w:space="0" w:color="auto"/>
+            </w:tcBorders>
+            <w:vAlign w:val="center"/>
+            <w:hideMark/>
+          </w:tcPr>
+          <w:p>
+            <w:pPr>
+              <w:spacing w:after="0" w:line="240" w:lineRule="auto"/>
+              <w:rPr>
+                <w:rFonts w:ascii="Calibri" w:eastAsia="Times New Roman" w:hAnsi="Calibri" w:cs="Calibri"/>
+                <w:color w:val="000000"/>
+              </w:rPr>
+            </w:pPr>
+          </w:p>
+        </w:tc>
+        <w:tc>
+          <w:tcPr>
+            <w:tcW w:w="2453" w:type="dxa"/>
+            <w:tcBorders>
+              <w:top w:val="nil"/>
+              <w:left w:val="nil"/>
+              <w:bottom w:val="single" w:sz="4" w:space="0" w:color="auto"/>
+              <w:right w:val="single" w:sz="4" w:space="0" w:color="auto"/>
+            </w:tcBorders>
+            <w:shd w:val="clear" w:color="000000" w:fill="B4C6E7"/>
+            <w:noWrap/>
+            <w:vAlign w:val="center"/>
+            <w:hideMark/>
+          </w:tcPr>
+          <w:p>
+            <w:pPr>
+              <w:spacing w:after="0" w:line="240" w:lineRule="auto"/>
+              <w:rPr>
+                <w:rFonts w:ascii="Calibri" w:eastAsia="Times New Roman" w:hAnsi="Calibri" w:cs="Calibri"/>
+                <w:color w:val="000000"/>
+              </w:rPr>
+            </w:pPr>
+            <w:proofErr w:type="spellStart"/>
+            <w:r>
+              <w:rPr>
+                <w:rFonts w:ascii="Calibri" w:eastAsia="Times New Roman" w:hAnsi="Calibri" w:cs="Calibri"/>
+                <w:color w:val="000000"/>
+              </w:rPr>
+              <w:t>Andi</w:t>
+            </w:r>
+            <w:proofErr w:type="spellEnd"/>
+            <w:r>
+              <w:rPr>
+                <w:rFonts w:ascii="Calibri" w:eastAsia="Times New Roman" w:hAnsi="Calibri" w:cs="Calibri"/>
+                <w:color w:val="000000"/>
+              </w:rPr>
+              <w:t xml:space="preserve"> </w:t>
+            </w:r>
+            <w:proofErr w:type="spellStart"/>
+            <w:r>
+              <w:rPr>
+                <w:rFonts w:ascii="Calibri" w:eastAsia="Times New Roman" w:hAnsi="Calibri" w:cs="Calibri"/>
+                <w:color w:val="000000"/>
+              </w:rPr>
+              <w:t>Pranata</w:t>
+            </w:r>
+            <w:proofErr w:type="spellEnd"/>
+            <w:r>
+              <w:rPr>
+                <w:rFonts w:ascii="Calibri" w:eastAsia="Times New Roman" w:hAnsi="Calibri" w:cs="Calibri"/>
+                <w:color w:val="000000"/>
+              </w:rPr>
+              <w:t xml:space="preserve"> </w:t>
+            </w:r>
+            <w:proofErr w:type="spellStart"/>
+            <w:r>
+              <w:rPr>
+                <w:rFonts w:ascii="Calibri" w:eastAsia="Times New Roman" w:hAnsi="Calibri" w:cs="Calibri"/>
+                <w:color w:val="000000"/>
+              </w:rPr>
+              <w:t>Ginting</w:t>
+            </w:r>
+            <w:proofErr w:type="spellEnd"/>
+          </w:p>
+        </w:tc>
+        <w:tc>
+          <w:tcPr>
+            <w:tcW w:w="6277" w:type="dxa"/>
+            <w:tcBorders>
+              <w:top w:val="nil"/>
+              <w:left w:val="nil"/>
+              <w:bottom w:val="single" w:sz="4" w:space="0" w:color="auto"/>
+              <w:right w:val="single" w:sz="4" w:space="0" w:color="auto"/>
+            </w:tcBorders>
+            <w:shd w:val="clear" w:color="000000" w:fill="FFE699"/>
+            <w:noWrap/>
+            <w:vAlign w:val="center"/>
+            <w:hideMark/>
+          </w:tcPr>
+          <w:p>
+            <w:pPr>
+              <w:spacing w:after="0" w:line="240" w:lineRule="auto"/>
+              <w:rPr>
+                <w:rFonts w:ascii="Calibri" w:eastAsia="Times New Roman" w:hAnsi="Calibri" w:cs="Calibri"/>
+                <w:color w:val="000000"/>
+              </w:rPr>
+            </w:pPr>
+            <w:proofErr w:type="spellStart"/>
+            <w:r>
+              <w:rPr>
+                <w:rFonts w:ascii="Calibri" w:eastAsia="Times New Roman" w:hAnsi="Calibri" w:cs="Calibri"/>
+                <w:color w:val="000000"/>
+              </w:rPr>
+              <w:t>Menghapus</w:t>
+            </w:r>
+            <w:proofErr w:type="spellEnd"/>
+            <w:r>
+              <w:rPr>
+                <w:rFonts w:ascii="Calibri" w:eastAsia="Times New Roman" w:hAnsi="Calibri" w:cs="Calibri"/>
+                <w:color w:val="000000"/>
+              </w:rPr>
+              <w:t xml:space="preserve"> </w:t>
+            </w:r>
+            <w:r>
+              <w:rPr>
+                <w:rFonts w:ascii="Calibri" w:eastAsia="Times New Roman" w:hAnsi="Calibri" w:cs="Calibri"/>
+                <w:color w:val="000000"/>
+              </w:rPr>
+              <w:t xml:space="preserve">Section </w:t>
+            </w:r>
+            <w:proofErr w:type="spellStart"/>
+            <w:r>
+              <w:rPr>
+                <w:rFonts w:ascii="Calibri" w:eastAsia="Times New Roman" w:hAnsi="Calibri" w:cs="Calibri"/>
+                <w:color w:val="000000"/>
+              </w:rPr>
+              <w:t>pada</w:t>
+            </w:r>
+            <w:proofErr w:type="spellEnd"/>
+            <w:r>
+              <w:rPr>
+                <w:rFonts w:ascii="Calibri" w:eastAsia="Times New Roman" w:hAnsi="Calibri" w:cs="Calibri"/>
+                <w:color w:val="000000"/>
+              </w:rPr>
+              <w:t xml:space="preserve"> index.html</w:t>
+            </w:r>
+          </w:p>
+        </w:tc>
+      </w:tr>
+      <w:tr>
+        <w:trPr>
+          <w:trHeight w:val="308"/>
+        </w:trPr>
+        <w:tc>
+          <w:tcPr>
+            <w:tcW w:w="1298" w:type="dxa"/>
+            <w:vMerge/>
+            <w:tcBorders>
+              <w:top w:val="nil"/>
+              <w:left w:val="single" w:sz="4" w:space="0" w:color="auto"/>
+              <w:bottom w:val="single" w:sz="4" w:space="0" w:color="000000"/>
+              <w:right w:val="single" w:sz="4" w:space="0" w:color="auto"/>
+            </w:tcBorders>
+            <w:vAlign w:val="center"/>
+            <w:hideMark/>
+          </w:tcPr>
+          <w:p>
+            <w:pPr>
+              <w:spacing w:after="0" w:line="240" w:lineRule="auto"/>
+              <w:rPr>
+                <w:rFonts w:ascii="Calibri" w:eastAsia="Times New Roman" w:hAnsi="Calibri" w:cs="Calibri"/>
+                <w:color w:val="000000"/>
+              </w:rPr>
+            </w:pPr>
+          </w:p>
+        </w:tc>
+        <w:tc>
+          <w:tcPr>
+            <w:tcW w:w="2453" w:type="dxa"/>
+            <w:tcBorders>
+              <w:top w:val="nil"/>
+              <w:left w:val="nil"/>
+              <w:bottom w:val="single" w:sz="4" w:space="0" w:color="auto"/>
+              <w:right w:val="single" w:sz="4" w:space="0" w:color="auto"/>
+            </w:tcBorders>
+            <w:shd w:val="clear" w:color="000000" w:fill="B4C6E7"/>
+            <w:noWrap/>
+            <w:vAlign w:val="center"/>
+            <w:hideMark/>
+          </w:tcPr>
+          <w:p>
+            <w:pPr>
+              <w:spacing w:after="0" w:line="240" w:lineRule="auto"/>
+              <w:rPr>
+                <w:rFonts w:ascii="Calibri" w:eastAsia="Times New Roman" w:hAnsi="Calibri" w:cs="Calibri"/>
+                <w:color w:val="000000"/>
+              </w:rPr>
+            </w:pPr>
+            <w:proofErr w:type="spellStart"/>
+            <w:r>
+              <w:rPr>
+                <w:rFonts w:ascii="Calibri" w:eastAsia="Times New Roman" w:hAnsi="Calibri" w:cs="Calibri"/>
+                <w:color w:val="000000"/>
+              </w:rPr>
+              <w:t>Roni</w:t>
+            </w:r>
+            <w:proofErr w:type="spellEnd"/>
+            <w:r>
+              <w:rPr>
+                <w:rFonts w:ascii="Calibri" w:eastAsia="Times New Roman" w:hAnsi="Calibri" w:cs="Calibri"/>
+                <w:color w:val="000000"/>
+              </w:rPr>
+              <w:t xml:space="preserve"> </w:t>
+            </w:r>
+            <w:proofErr w:type="spellStart"/>
+            <w:r>
+              <w:rPr>
+                <w:rFonts w:ascii="Calibri" w:eastAsia="Times New Roman" w:hAnsi="Calibri" w:cs="Calibri"/>
+                <w:color w:val="000000"/>
+              </w:rPr>
+              <w:t>Sanjaya</w:t>
+            </w:r>
+            <w:proofErr w:type="spellEnd"/>
+            <w:r>
+              <w:rPr>
+                <w:rFonts w:ascii="Calibri" w:eastAsia="Times New Roman" w:hAnsi="Calibri" w:cs="Calibri"/>
+                <w:color w:val="000000"/>
+              </w:rPr>
+              <w:t xml:space="preserve"> </w:t>
+            </w:r>
+            <w:proofErr w:type="spellStart"/>
+            <w:r>
+              <w:rPr>
+                <w:rFonts w:ascii="Calibri" w:eastAsia="Times New Roman" w:hAnsi="Calibri" w:cs="Calibri"/>
+                <w:color w:val="000000"/>
+              </w:rPr>
+              <w:t>Purba</w:t>
+            </w:r>
+            <w:proofErr w:type="spellEnd"/>
+            <w:r>
+              <w:rPr>
+                <w:rFonts w:ascii="Calibri" w:eastAsia="Times New Roman" w:hAnsi="Calibri" w:cs="Calibri"/>
+                <w:color w:val="000000"/>
+              </w:rPr>
+              <w:t xml:space="preserve"> </w:t>
+            </w:r>
+          </w:p>
+        </w:tc>
+        <w:tc>
+          <w:tcPr>
+            <w:tcW w:w="6277" w:type="dxa"/>
+            <w:tcBorders>
+              <w:top w:val="nil"/>
+              <w:left w:val="nil"/>
+              <w:bottom w:val="single" w:sz="4" w:space="0" w:color="auto"/>
+              <w:right w:val="single" w:sz="4" w:space="0" w:color="auto"/>
+            </w:tcBorders>
+            <w:shd w:val="clear" w:color="000000" w:fill="FFE699"/>
+            <w:noWrap/>
+            <w:vAlign w:val="center"/>
+            <w:hideMark/>
+          </w:tcPr>
+          <w:p>
+            <w:pPr>
+              <w:spacing w:after="0" w:line="240" w:lineRule="auto"/>
+              <w:rPr>
+                <w:rFonts w:ascii="Calibri" w:eastAsia="Times New Roman" w:hAnsi="Calibri" w:cs="Calibri"/>
+                <w:color w:val="000000"/>
+              </w:rPr>
+            </w:pPr>
+            <w:proofErr w:type="spellStart"/>
+            <w:r>
+              <w:rPr>
+                <w:rFonts w:ascii="Calibri" w:eastAsia="Times New Roman" w:hAnsi="Calibri" w:cs="Calibri"/>
+                <w:color w:val="000000"/>
+              </w:rPr>
+              <w:t>Memasukkan</w:t>
+            </w:r>
+            <w:proofErr w:type="spellEnd"/>
+            <w:r>
+              <w:rPr>
+                <w:rFonts w:ascii="Calibri" w:eastAsia="Times New Roman" w:hAnsi="Calibri" w:cs="Calibri"/>
+                <w:color w:val="000000"/>
+              </w:rPr>
+              <w:t xml:space="preserve"> </w:t>
+            </w:r>
+            <w:proofErr w:type="spellStart"/>
+            <w:r>
+              <w:rPr>
+                <w:rFonts w:ascii="Calibri" w:eastAsia="Times New Roman" w:hAnsi="Calibri" w:cs="Calibri"/>
+                <w:color w:val="000000"/>
+              </w:rPr>
+              <w:t>gambar</w:t>
+            </w:r>
+            <w:proofErr w:type="spellEnd"/>
+            <w:r>
+              <w:rPr>
+                <w:rFonts w:ascii="Calibri" w:eastAsia="Times New Roman" w:hAnsi="Calibri" w:cs="Calibri"/>
+                <w:color w:val="000000"/>
+              </w:rPr>
+              <w:t xml:space="preserve"> </w:t>
+            </w:r>
+            <w:proofErr w:type="spellStart"/>
+            <w:r>
+              <w:rPr>
+                <w:rFonts w:ascii="Calibri" w:eastAsia="Times New Roman" w:hAnsi="Calibri" w:cs="Calibri"/>
+                <w:color w:val="000000"/>
+              </w:rPr>
+              <w:t>pada</w:t>
+            </w:r>
+            <w:proofErr w:type="spellEnd"/>
+            <w:r>
+              <w:rPr>
+                <w:rFonts w:ascii="Calibri" w:eastAsia="Times New Roman" w:hAnsi="Calibri" w:cs="Calibri"/>
+                <w:color w:val="000000"/>
+              </w:rPr>
+              <w:t xml:space="preserve"> </w:t>
+            </w:r>
+            <w:proofErr w:type="spellStart"/>
+            <w:r>
+              <w:rPr>
+                <w:rFonts w:ascii="Calibri" w:eastAsia="Times New Roman" w:hAnsi="Calibri" w:cs="Calibri"/>
+                <w:color w:val="000000"/>
+              </w:rPr>
+              <w:t>alat</w:t>
+            </w:r>
+            <w:proofErr w:type="spellEnd"/>
+            <w:r>
+              <w:rPr>
+                <w:rFonts w:ascii="Calibri" w:eastAsia="Times New Roman" w:hAnsi="Calibri" w:cs="Calibri"/>
+                <w:color w:val="000000"/>
+              </w:rPr>
+              <w:t xml:space="preserve"> yang </w:t>
+            </w:r>
+            <w:proofErr w:type="spellStart"/>
+            <w:r>
+              <w:rPr>
+                <w:rFonts w:ascii="Calibri" w:eastAsia="Times New Roman" w:hAnsi="Calibri" w:cs="Calibri"/>
+                <w:color w:val="000000"/>
+              </w:rPr>
+              <w:t>sejenis</w:t>
+            </w:r>
+            <w:proofErr w:type="spellEnd"/>
+          </w:p>
+        </w:tc>
+      </w:tr>
+      <w:tr>
+        <w:trPr>
+          <w:trHeight w:val="308"/>
+        </w:trPr>
+        <w:tc>
+          <w:tcPr>
+            <w:tcW w:w="1298" w:type="dxa"/>
+            <w:vMerge/>
+            <w:tcBorders>
+              <w:top w:val="nil"/>
+              <w:left w:val="single" w:sz="4" w:space="0" w:color="auto"/>
+              <w:bottom w:val="single" w:sz="4" w:space="0" w:color="000000"/>
+              <w:right w:val="single" w:sz="4" w:space="0" w:color="auto"/>
+            </w:tcBorders>
+            <w:vAlign w:val="center"/>
+            <w:hideMark/>
+          </w:tcPr>
+          <w:p>
+            <w:pPr>
+              <w:spacing w:after="0" w:line="240" w:lineRule="auto"/>
+              <w:rPr>
+                <w:rFonts w:ascii="Calibri" w:eastAsia="Times New Roman" w:hAnsi="Calibri" w:cs="Calibri"/>
+                <w:color w:val="000000"/>
+              </w:rPr>
+            </w:pPr>
+          </w:p>
+        </w:tc>
+        <w:tc>
+          <w:tcPr>
+            <w:tcW w:w="2453" w:type="dxa"/>
+            <w:vMerge w:val="restart"/>
+            <w:tcBorders>
+              <w:top w:val="nil"/>
+              <w:left w:val="single" w:sz="4" w:space="0" w:color="auto"/>
+              <w:bottom w:val="single" w:sz="4" w:space="0" w:color="auto"/>
+              <w:right w:val="single" w:sz="4" w:space="0" w:color="auto"/>
+            </w:tcBorders>
+            <w:shd w:val="clear" w:color="000000" w:fill="B4C6E7"/>
+            <w:noWrap/>
+            <w:vAlign w:val="center"/>
+            <w:hideMark/>
+          </w:tcPr>
+          <w:p>
+            <w:pPr>
+              <w:spacing w:after="0" w:line="240" w:lineRule="auto"/>
+              <w:rPr>
+                <w:rFonts w:ascii="Calibri" w:eastAsia="Times New Roman" w:hAnsi="Calibri" w:cs="Calibri"/>
+                <w:color w:val="000000"/>
+              </w:rPr>
+            </w:pPr>
+            <w:r>
+              <w:rPr>
+                <w:rFonts w:ascii="Calibri" w:eastAsia="Times New Roman" w:hAnsi="Calibri" w:cs="Calibri"/>
+                <w:color w:val="000000"/>
+              </w:rPr>
+              <w:t xml:space="preserve">Steven </w:t>
+            </w:r>
+            <w:proofErr w:type="spellStart"/>
+            <w:r>
+              <w:rPr>
+                <w:rFonts w:ascii="Calibri" w:eastAsia="Times New Roman" w:hAnsi="Calibri" w:cs="Calibri"/>
+                <w:color w:val="000000"/>
+              </w:rPr>
+              <w:t>Stefanus</w:t>
+            </w:r>
+            <w:proofErr w:type="spellEnd"/>
+          </w:p>
+        </w:tc>
+        <w:tc>
+          <w:tcPr>
+            <w:tcW w:w="6277" w:type="dxa"/>
+            <w:tcBorders>
+              <w:top w:val="nil"/>
+              <w:left w:val="nil"/>
+              <w:bottom w:val="single" w:sz="4" w:space="0" w:color="auto"/>
+              <w:right w:val="single" w:sz="4" w:space="0" w:color="auto"/>
+            </w:tcBorders>
+            <w:shd w:val="clear" w:color="000000" w:fill="FFE699"/>
+            <w:noWrap/>
+            <w:vAlign w:val="center"/>
+            <w:hideMark/>
+          </w:tcPr>
+          <w:p>
+            <w:pPr>
+              <w:spacing w:after="0" w:line="240" w:lineRule="auto"/>
+              <w:rPr>
+                <w:rFonts w:ascii="Calibri" w:eastAsia="Times New Roman" w:hAnsi="Calibri" w:cs="Calibri"/>
+                <w:color w:val="000000"/>
+              </w:rPr>
+            </w:pPr>
+            <w:r>
+              <w:rPr>
+                <w:rFonts w:ascii="Calibri" w:eastAsia="Times New Roman" w:hAnsi="Calibri" w:cs="Calibri"/>
+                <w:color w:val="000000"/>
+              </w:rPr>
+              <w:t xml:space="preserve">1. </w:t>
+            </w:r>
+            <w:proofErr w:type="spellStart"/>
+            <w:r>
+              <w:rPr>
+                <w:rFonts w:ascii="Calibri" w:eastAsia="Times New Roman" w:hAnsi="Calibri" w:cs="Calibri"/>
+                <w:color w:val="000000"/>
+              </w:rPr>
+              <w:t>Memasukkan</w:t>
+            </w:r>
+            <w:proofErr w:type="spellEnd"/>
+            <w:r>
+              <w:rPr>
+                <w:rFonts w:ascii="Calibri" w:eastAsia="Times New Roman" w:hAnsi="Calibri" w:cs="Calibri"/>
+                <w:color w:val="000000"/>
+              </w:rPr>
+              <w:t xml:space="preserve"> </w:t>
+            </w:r>
+            <w:proofErr w:type="spellStart"/>
+            <w:r>
+              <w:rPr>
+                <w:rFonts w:ascii="Calibri" w:eastAsia="Times New Roman" w:hAnsi="Calibri" w:cs="Calibri"/>
+                <w:color w:val="000000"/>
+              </w:rPr>
+              <w:t>gambar</w:t>
+            </w:r>
+            <w:proofErr w:type="spellEnd"/>
+            <w:r>
+              <w:rPr>
+                <w:rFonts w:ascii="Calibri" w:eastAsia="Times New Roman" w:hAnsi="Calibri" w:cs="Calibri"/>
+                <w:color w:val="000000"/>
+              </w:rPr>
+              <w:t xml:space="preserve"> </w:t>
+            </w:r>
+            <w:proofErr w:type="spellStart"/>
+            <w:r>
+              <w:rPr>
+                <w:rFonts w:ascii="Calibri" w:eastAsia="Times New Roman" w:hAnsi="Calibri" w:cs="Calibri"/>
+                <w:color w:val="000000"/>
+              </w:rPr>
+              <w:t>pada</w:t>
+            </w:r>
+            <w:proofErr w:type="spellEnd"/>
+            <w:r>
+              <w:rPr>
+                <w:rFonts w:ascii="Calibri" w:eastAsia="Times New Roman" w:hAnsi="Calibri" w:cs="Calibri"/>
+                <w:color w:val="000000"/>
+              </w:rPr>
+              <w:t xml:space="preserve"> </w:t>
+            </w:r>
+            <w:proofErr w:type="spellStart"/>
+            <w:r>
+              <w:rPr>
+                <w:rFonts w:ascii="Calibri" w:eastAsia="Times New Roman" w:hAnsi="Calibri" w:cs="Calibri"/>
+                <w:color w:val="000000"/>
+              </w:rPr>
+              <w:t>bagian</w:t>
+            </w:r>
+            <w:proofErr w:type="spellEnd"/>
+            <w:r>
+              <w:rPr>
+                <w:rFonts w:ascii="Calibri" w:eastAsia="Times New Roman" w:hAnsi="Calibri" w:cs="Calibri"/>
+                <w:color w:val="000000"/>
+              </w:rPr>
+              <w:t xml:space="preserve"> </w:t>
+            </w:r>
+            <w:proofErr w:type="spellStart"/>
+            <w:r>
+              <w:rPr>
+                <w:rFonts w:ascii="Calibri" w:eastAsia="Times New Roman" w:hAnsi="Calibri" w:cs="Calibri"/>
+                <w:color w:val="000000"/>
+              </w:rPr>
+              <w:t>penjelasan</w:t>
+            </w:r>
+            <w:proofErr w:type="spellEnd"/>
+            <w:r>
+              <w:rPr>
+                <w:rFonts w:ascii="Calibri" w:eastAsia="Times New Roman" w:hAnsi="Calibri" w:cs="Calibri"/>
+                <w:color w:val="000000"/>
+              </w:rPr>
+              <w:t xml:space="preserve"> </w:t>
+            </w:r>
+            <w:proofErr w:type="spellStart"/>
+            <w:r>
+              <w:rPr>
+                <w:rFonts w:ascii="Calibri" w:eastAsia="Times New Roman" w:hAnsi="Calibri" w:cs="Calibri"/>
+                <w:color w:val="000000"/>
+              </w:rPr>
+              <w:t>materi</w:t>
+            </w:r>
+            <w:proofErr w:type="spellEnd"/>
+          </w:p>
+        </w:tc>
+      </w:tr>
+      <w:tr>
+        <w:trPr>
+          <w:gridAfter w:val="1"/>
+          <w:wAfter w:w="6277" w:type="dxa"/>
+          <w:trHeight w:val="269"/>
+        </w:trPr>
+        <w:tc>
+          <w:tcPr>
+            <w:tcW w:w="1298" w:type="dxa"/>
+            <w:vMerge/>
+            <w:tcBorders>
+              <w:top w:val="nil"/>
+              <w:left w:val="single" w:sz="4" w:space="0" w:color="auto"/>
+              <w:bottom w:val="single" w:sz="4" w:space="0" w:color="000000"/>
+              <w:right w:val="single" w:sz="4" w:space="0" w:color="auto"/>
+            </w:tcBorders>
+            <w:vAlign w:val="center"/>
+            <w:hideMark/>
+          </w:tcPr>
+          <w:p>
+            <w:pPr>
+              <w:spacing w:after="0" w:line="240" w:lineRule="auto"/>
+              <w:rPr>
+                <w:rFonts w:ascii="Calibri" w:eastAsia="Times New Roman" w:hAnsi="Calibri" w:cs="Calibri"/>
+                <w:color w:val="000000"/>
+              </w:rPr>
+            </w:pPr>
+          </w:p>
+        </w:tc>
+        <w:tc>
+          <w:tcPr>
+            <w:tcW w:w="2453" w:type="dxa"/>
+            <w:vMerge/>
+            <w:tcBorders>
+              <w:top w:val="nil"/>
+              <w:left w:val="single" w:sz="4" w:space="0" w:color="auto"/>
+              <w:bottom w:val="single" w:sz="4" w:space="0" w:color="auto"/>
+              <w:right w:val="single" w:sz="4" w:space="0" w:color="auto"/>
+            </w:tcBorders>
+            <w:vAlign w:val="center"/>
+            <w:hideMark/>
+          </w:tcPr>
+          <w:p>
+            <w:pPr>
+              <w:spacing w:after="0" w:line="240" w:lineRule="auto"/>
+              <w:rPr>
+                <w:rFonts w:ascii="Calibri" w:eastAsia="Times New Roman" w:hAnsi="Calibri" w:cs="Calibri"/>
+                <w:color w:val="000000"/>
+              </w:rPr>
+            </w:pPr>
+          </w:p>
+        </w:tc>
+      </w:tr>
+    </w:tbl>
+    <w:p>
+      <w:pPr>
+        <w:pStyle w:val="ListParagraph"/>
+        <w:ind w:left="284"/>
+      </w:pPr>
+      <w:r>
+        <w:br w:type="textWrapping" w:clear="all"/>
+      </w:r>
+    </w:p>
+    <w:p>
+      <w:pPr>
+        <w:pStyle w:val="ListParagraph"/>
+        <w:numPr>
+          <w:ilvl w:val="0"/>
+          <w:numId w:val="1"/>
+        </w:numPr>
+        <w:ind w:left="284"/>
+      </w:pPr>
+      <w:r>
+        <w:t xml:space="preserve">SCRUM MASTER – 05 </w:t>
+      </w:r>
+      <w:proofErr w:type="spellStart"/>
+      <w:r>
+        <w:t>Desember</w:t>
+      </w:r>
+      <w:proofErr w:type="spellEnd"/>
+      <w:r>
+        <w:t xml:space="preserve"> 2019 – Steven </w:t>
+      </w:r>
+      <w:proofErr w:type="spellStart"/>
+      <w:r>
+        <w:t>Stefanus</w:t>
+      </w:r>
+      <w:bookmarkStart w:id="0" w:name="_GoBack"/>
+      <w:bookmarkEnd w:id="0"/>
+      <w:proofErr w:type="spellEnd"/>
     </w:p>
     <w:tbl>
       <w:tblPr>
@@ -142,12 +2376,21 @@
                 <w:color w:val="000000"/>
               </w:rPr>
             </w:pPr>
-            <w:r>
-              <w:rPr>
-                <w:rFonts w:ascii="Calibri" w:eastAsia="Times New Roman" w:hAnsi="Calibri" w:cs="Calibri"/>
-                <w:color w:val="000000"/>
-              </w:rPr>
-              <w:t xml:space="preserve">Nama Scrum Master : </w:t>
+            <w:proofErr w:type="spellStart"/>
+            <w:r>
+              <w:rPr>
+                <w:rFonts w:ascii="Calibri" w:eastAsia="Times New Roman" w:hAnsi="Calibri" w:cs="Calibri"/>
+                <w:color w:val="000000"/>
+              </w:rPr>
+              <w:t>Nama</w:t>
+            </w:r>
+            <w:proofErr w:type="spellEnd"/>
+            <w:r>
+              <w:rPr>
+                <w:rFonts w:ascii="Calibri" w:eastAsia="Times New Roman" w:hAnsi="Calibri" w:cs="Calibri"/>
+                <w:color w:val="000000"/>
+              </w:rPr>
+              <w:t xml:space="preserve"> Scrum Master : </w:t>
             </w:r>
           </w:p>
         </w:tc>
@@ -178,8 +2421,17 @@
                 <w:rFonts w:ascii="Calibri" w:eastAsia="Times New Roman" w:hAnsi="Calibri" w:cs="Calibri"/>
                 <w:color w:val="000000"/>
               </w:rPr>
-              <w:t>Steven Stefanus</w:t>
-            </w:r>
+              <w:t xml:space="preserve">Steven </w:t>
+            </w:r>
+            <w:proofErr w:type="spellStart"/>
+            <w:r>
+              <w:rPr>
+                <w:rFonts w:ascii="Calibri" w:eastAsia="Times New Roman" w:hAnsi="Calibri" w:cs="Calibri"/>
+                <w:color w:val="000000"/>
+              </w:rPr>
+              <w:t>Stefanus</w:t>
+            </w:r>
+            <w:proofErr w:type="spellEnd"/>
           </w:p>
         </w:tc>
       </w:tr>
@@ -210,12 +2462,21 @@
                 <w:color w:val="000000"/>
               </w:rPr>
             </w:pPr>
-            <w:r>
-              <w:rPr>
-                <w:rFonts w:ascii="Calibri" w:eastAsia="Times New Roman" w:hAnsi="Calibri" w:cs="Calibri"/>
-                <w:color w:val="000000"/>
-              </w:rPr>
-              <w:t>Waktu :</w:t>
+            <w:proofErr w:type="spellStart"/>
+            <w:r>
+              <w:rPr>
+                <w:rFonts w:ascii="Calibri" w:eastAsia="Times New Roman" w:hAnsi="Calibri" w:cs="Calibri"/>
+                <w:color w:val="000000"/>
+              </w:rPr>
+              <w:t>Waktu</w:t>
+            </w:r>
+            <w:proofErr w:type="spellEnd"/>
+            <w:r>
+              <w:rPr>
+                <w:rFonts w:ascii="Calibri" w:eastAsia="Times New Roman" w:hAnsi="Calibri" w:cs="Calibri"/>
+                <w:color w:val="000000"/>
+              </w:rPr>
+              <w:t xml:space="preserve"> :</w:t>
             </w:r>
           </w:p>
         </w:tc>
@@ -246,16 +2507,62 @@
                 <w:rFonts w:ascii="Calibri" w:eastAsia="Times New Roman" w:hAnsi="Calibri" w:cs="Calibri"/>
                 <w:color w:val="000000"/>
               </w:rPr>
-              <w:t>04 Desember 2019 s</w:t>
-            </w:r>
-            <w:bookmarkStart w:id="0" w:name="_GoBack"/>
-            <w:bookmarkEnd w:id="0"/>
-            <w:r>
-              <w:rPr>
-                <w:rFonts w:ascii="Calibri" w:eastAsia="Times New Roman" w:hAnsi="Calibri" w:cs="Calibri"/>
-                <w:color w:val="000000"/>
-              </w:rPr>
-              <w:t>ampai 05 Desember 2019</w:t>
+              <w:t xml:space="preserve">04 </w:t>
+            </w:r>
+            <w:proofErr w:type="spellStart"/>
+            <w:r>
+              <w:rPr>
+                <w:rFonts w:ascii="Calibri" w:eastAsia="Times New Roman" w:hAnsi="Calibri" w:cs="Calibri"/>
+                <w:color w:val="000000"/>
+              </w:rPr>
+              <w:t>Desember</w:t>
+            </w:r>
+            <w:proofErr w:type="spellEnd"/>
+            <w:r>
+              <w:rPr>
+                <w:rFonts w:ascii="Calibri" w:eastAsia="Times New Roman" w:hAnsi="Calibri" w:cs="Calibri"/>
+                <w:color w:val="000000"/>
+              </w:rPr>
+              <w:t xml:space="preserve"> 2019 </w:t>
+            </w:r>
+            <w:proofErr w:type="spellStart"/>
+            <w:r>
+              <w:rPr>
+                <w:rFonts w:ascii="Calibri" w:eastAsia="Times New Roman" w:hAnsi="Calibri" w:cs="Calibri"/>
+                <w:color w:val="000000"/>
+              </w:rPr>
+              <w:t>s</w:t>
+            </w:r>
+            <w:r>
+              <w:rPr>
+                <w:rFonts w:ascii="Calibri" w:eastAsia="Times New Roman" w:hAnsi="Calibri" w:cs="Calibri"/>
+                <w:color w:val="000000"/>
+              </w:rPr>
+              <w:t>ampai</w:t>
+            </w:r>
+            <w:proofErr w:type="spellEnd"/>
+            <w:r>
+              <w:rPr>
+                <w:rFonts w:ascii="Calibri" w:eastAsia="Times New Roman" w:hAnsi="Calibri" w:cs="Calibri"/>
+                <w:color w:val="000000"/>
+              </w:rPr>
+              <w:t xml:space="preserve"> 05 </w:t>
+            </w:r>
+            <w:proofErr w:type="spellStart"/>
+            <w:r>
+              <w:rPr>
+                <w:rFonts w:ascii="Calibri" w:eastAsia="Times New Roman" w:hAnsi="Calibri" w:cs="Calibri"/>
+                <w:color w:val="000000"/>
+              </w:rPr>
+              <w:t>Desember</w:t>
+            </w:r>
+            <w:proofErr w:type="spellEnd"/>
+            <w:r>
+              <w:rPr>
+                <w:rFonts w:ascii="Calibri" w:eastAsia="Times New Roman" w:hAnsi="Calibri" w:cs="Calibri"/>
+                <w:color w:val="000000"/>
+              </w:rPr>
+              <w:t xml:space="preserve"> 2019</w:t>
             </w:r>
           </w:p>
         </w:tc>
@@ -287,6 +2594,7 @@
                 <w:color w:val="000000"/>
               </w:rPr>
             </w:pPr>
+            <w:proofErr w:type="spellStart"/>
             <w:r>
               <w:rPr>
                 <w:rFonts w:ascii="Calibri" w:eastAsia="Times New Roman" w:hAnsi="Calibri" w:cs="Calibri"/>
@@ -294,6 +2602,7 @@
               </w:rPr>
               <w:t>Tanggal</w:t>
             </w:r>
+            <w:proofErr w:type="spellEnd"/>
           </w:p>
         </w:tc>
         <w:tc>
@@ -319,12 +2628,21 @@
                 <w:color w:val="000000"/>
               </w:rPr>
             </w:pPr>
-            <w:r>
-              <w:rPr>
-                <w:rFonts w:ascii="Calibri" w:eastAsia="Times New Roman" w:hAnsi="Calibri" w:cs="Calibri"/>
-                <w:color w:val="000000"/>
-              </w:rPr>
-              <w:t xml:space="preserve">Nama </w:t>
+            <w:proofErr w:type="spellStart"/>
+            <w:r>
+              <w:rPr>
+                <w:rFonts w:ascii="Calibri" w:eastAsia="Times New Roman" w:hAnsi="Calibri" w:cs="Calibri"/>
+                <w:color w:val="000000"/>
+              </w:rPr>
+              <w:t>Nama</w:t>
+            </w:r>
+            <w:proofErr w:type="spellEnd"/>
+            <w:r>
+              <w:rPr>
+                <w:rFonts w:ascii="Calibri" w:eastAsia="Times New Roman" w:hAnsi="Calibri" w:cs="Calibri"/>
+                <w:color w:val="000000"/>
+              </w:rPr>
+              <w:t xml:space="preserve"> </w:t>
             </w:r>
           </w:p>
         </w:tc>
@@ -420,12 +2738,53 @@
                 <w:color w:val="000000"/>
               </w:rPr>
             </w:pPr>
-            <w:r>
-              <w:rPr>
-                <w:rFonts w:ascii="Calibri" w:eastAsia="Times New Roman" w:hAnsi="Calibri" w:cs="Calibri"/>
-                <w:color w:val="000000"/>
-              </w:rPr>
-              <w:t xml:space="preserve">Roni Sanjaya Purba </w:t>
+            <w:proofErr w:type="spellStart"/>
+            <w:r>
+              <w:rPr>
+                <w:rFonts w:ascii="Calibri" w:eastAsia="Times New Roman" w:hAnsi="Calibri" w:cs="Calibri"/>
+                <w:color w:val="000000"/>
+              </w:rPr>
+              <w:t>Roni</w:t>
+            </w:r>
+            <w:proofErr w:type="spellEnd"/>
+            <w:r>
+              <w:rPr>
+                <w:rFonts w:ascii="Calibri" w:eastAsia="Times New Roman" w:hAnsi="Calibri" w:cs="Calibri"/>
+                <w:color w:val="000000"/>
+              </w:rPr>
+              <w:t xml:space="preserve"> </w:t>
+            </w:r>
+            <w:proofErr w:type="spellStart"/>
+            <w:r>
+              <w:rPr>
+                <w:rFonts w:ascii="Calibri" w:eastAsia="Times New Roman" w:hAnsi="Calibri" w:cs="Calibri"/>
+                <w:color w:val="000000"/>
+              </w:rPr>
+              <w:t>Sanjaya</w:t>
+            </w:r>
+            <w:proofErr w:type="spellEnd"/>
+            <w:r>
+              <w:rPr>
+                <w:rFonts w:ascii="Calibri" w:eastAsia="Times New Roman" w:hAnsi="Calibri" w:cs="Calibri"/>
+                <w:color w:val="000000"/>
+              </w:rPr>
+              <w:t xml:space="preserve"> </w:t>
+            </w:r>
+            <w:proofErr w:type="spellStart"/>
+            <w:r>
+              <w:rPr>
+                <w:rFonts w:ascii="Calibri" w:eastAsia="Times New Roman" w:hAnsi="Calibri" w:cs="Calibri"/>
+                <w:color w:val="000000"/>
+              </w:rPr>
+              <w:t>Purba</w:t>
+            </w:r>
+            <w:proofErr w:type="spellEnd"/>
+            <w:r>
+              <w:rPr>
+                <w:rFonts w:ascii="Calibri" w:eastAsia="Times New Roman" w:hAnsi="Calibri" w:cs="Calibri"/>
+                <w:color w:val="000000"/>
+              </w:rPr>
+              <w:t xml:space="preserve"> </w:t>
             </w:r>
           </w:p>
         </w:tc>
@@ -456,8 +2815,97 @@
                 <w:rFonts w:ascii="Calibri" w:eastAsia="Times New Roman" w:hAnsi="Calibri" w:cs="Calibri"/>
                 <w:color w:val="000000"/>
               </w:rPr>
-              <w:t>1. Mengedit pada bagian penambahan alat yang sejenis</w:t>
-            </w:r>
+              <w:t xml:space="preserve">1. </w:t>
+            </w:r>
+            <w:proofErr w:type="spellStart"/>
+            <w:r>
+              <w:rPr>
+                <w:rFonts w:ascii="Calibri" w:eastAsia="Times New Roman" w:hAnsi="Calibri" w:cs="Calibri"/>
+                <w:color w:val="000000"/>
+              </w:rPr>
+              <w:t>Mengedit</w:t>
+            </w:r>
+            <w:proofErr w:type="spellEnd"/>
+            <w:r>
+              <w:rPr>
+                <w:rFonts w:ascii="Calibri" w:eastAsia="Times New Roman" w:hAnsi="Calibri" w:cs="Calibri"/>
+                <w:color w:val="000000"/>
+              </w:rPr>
+              <w:t xml:space="preserve"> </w:t>
+            </w:r>
+            <w:proofErr w:type="spellStart"/>
+            <w:r>
+              <w:rPr>
+                <w:rFonts w:ascii="Calibri" w:eastAsia="Times New Roman" w:hAnsi="Calibri" w:cs="Calibri"/>
+                <w:color w:val="000000"/>
+              </w:rPr>
+              <w:t>pada</w:t>
+            </w:r>
+            <w:proofErr w:type="spellEnd"/>
+            <w:r>
+              <w:rPr>
+                <w:rFonts w:ascii="Calibri" w:eastAsia="Times New Roman" w:hAnsi="Calibri" w:cs="Calibri"/>
+                <w:color w:val="000000"/>
+              </w:rPr>
+              <w:t xml:space="preserve"> </w:t>
+            </w:r>
+            <w:proofErr w:type="spellStart"/>
+            <w:r>
+              <w:rPr>
+                <w:rFonts w:ascii="Calibri" w:eastAsia="Times New Roman" w:hAnsi="Calibri" w:cs="Calibri"/>
+                <w:color w:val="000000"/>
+              </w:rPr>
+              <w:t>bagian</w:t>
+            </w:r>
+            <w:proofErr w:type="spellEnd"/>
+            <w:r>
+              <w:rPr>
+                <w:rFonts w:ascii="Calibri" w:eastAsia="Times New Roman" w:hAnsi="Calibri" w:cs="Calibri"/>
+                <w:color w:val="000000"/>
+              </w:rPr>
+              <w:t xml:space="preserve"> </w:t>
+            </w:r>
+            <w:proofErr w:type="spellStart"/>
+            <w:r>
+              <w:rPr>
+                <w:rFonts w:ascii="Calibri" w:eastAsia="Times New Roman" w:hAnsi="Calibri" w:cs="Calibri"/>
+                <w:color w:val="000000"/>
+              </w:rPr>
+              <w:t>penambahan</w:t>
+            </w:r>
+            <w:proofErr w:type="spellEnd"/>
+            <w:r>
+              <w:rPr>
+                <w:rFonts w:ascii="Calibri" w:eastAsia="Times New Roman" w:hAnsi="Calibri" w:cs="Calibri"/>
+                <w:color w:val="000000"/>
+              </w:rPr>
+              <w:t xml:space="preserve"> </w:t>
+            </w:r>
+            <w:proofErr w:type="spellStart"/>
+            <w:r>
+              <w:rPr>
+                <w:rFonts w:ascii="Calibri" w:eastAsia="Times New Roman" w:hAnsi="Calibri" w:cs="Calibri"/>
+                <w:color w:val="000000"/>
+              </w:rPr>
+              <w:t>alat</w:t>
+            </w:r>
+            <w:proofErr w:type="spellEnd"/>
+            <w:r>
+              <w:rPr>
+                <w:rFonts w:ascii="Calibri" w:eastAsia="Times New Roman" w:hAnsi="Calibri" w:cs="Calibri"/>
+                <w:color w:val="000000"/>
+              </w:rPr>
+              <w:t xml:space="preserve"> yang </w:t>
+            </w:r>
+            <w:proofErr w:type="spellStart"/>
+            <w:r>
+              <w:rPr>
+                <w:rFonts w:ascii="Calibri" w:eastAsia="Times New Roman" w:hAnsi="Calibri" w:cs="Calibri"/>
+                <w:color w:val="000000"/>
+              </w:rPr>
+              <w:t>sejenis</w:t>
+            </w:r>
+            <w:proofErr w:type="spellEnd"/>
           </w:p>
         </w:tc>
       </w:tr>
@@ -538,8 +2986,145 @@
                 <w:rFonts w:ascii="Calibri" w:eastAsia="Times New Roman" w:hAnsi="Calibri" w:cs="Calibri"/>
                 <w:color w:val="000000"/>
               </w:rPr>
-              <w:t>2. Memasukkan gambar pada alat yang sejenis dan memberikan penjelasan tambahan</w:t>
-            </w:r>
+              <w:t xml:space="preserve">2. </w:t>
+            </w:r>
+            <w:proofErr w:type="spellStart"/>
+            <w:r>
+              <w:rPr>
+                <w:rFonts w:ascii="Calibri" w:eastAsia="Times New Roman" w:hAnsi="Calibri" w:cs="Calibri"/>
+                <w:color w:val="000000"/>
+              </w:rPr>
+              <w:t>Memasukkan</w:t>
+            </w:r>
+            <w:proofErr w:type="spellEnd"/>
+            <w:r>
+              <w:rPr>
+                <w:rFonts w:ascii="Calibri" w:eastAsia="Times New Roman" w:hAnsi="Calibri" w:cs="Calibri"/>
+                <w:color w:val="000000"/>
+              </w:rPr>
+              <w:t xml:space="preserve"> </w:t>
+            </w:r>
+            <w:proofErr w:type="spellStart"/>
+            <w:r>
+              <w:rPr>
+                <w:rFonts w:ascii="Calibri" w:eastAsia="Times New Roman" w:hAnsi="Calibri" w:cs="Calibri"/>
+                <w:color w:val="000000"/>
+              </w:rPr>
+              <w:t>gambar</w:t>
+            </w:r>
+            <w:proofErr w:type="spellEnd"/>
+            <w:r>
+              <w:rPr>
+                <w:rFonts w:ascii="Calibri" w:eastAsia="Times New Roman" w:hAnsi="Calibri" w:cs="Calibri"/>
+                <w:color w:val="000000"/>
+              </w:rPr>
+              <w:t xml:space="preserve"> </w:t>
+            </w:r>
+            <w:proofErr w:type="spellStart"/>
+            <w:r>
+              <w:rPr>
+                <w:rFonts w:ascii="Calibri" w:eastAsia="Times New Roman" w:hAnsi="Calibri" w:cs="Calibri"/>
+                <w:color w:val="000000"/>
+              </w:rPr>
+              <w:t>pada</w:t>
+            </w:r>
+            <w:proofErr w:type="spellEnd"/>
+            <w:r>
+              <w:rPr>
+                <w:rFonts w:ascii="Calibri" w:eastAsia="Times New Roman" w:hAnsi="Calibri" w:cs="Calibri"/>
+                <w:color w:val="000000"/>
+              </w:rPr>
+              <w:t xml:space="preserve"> </w:t>
+            </w:r>
+            <w:proofErr w:type="spellStart"/>
+            <w:r>
+              <w:rPr>
+                <w:rFonts w:ascii="Calibri" w:eastAsia="Times New Roman" w:hAnsi="Calibri" w:cs="Calibri"/>
+                <w:color w:val="000000"/>
+              </w:rPr>
+              <w:t>alat</w:t>
+            </w:r>
+            <w:proofErr w:type="spellEnd"/>
+            <w:r>
+              <w:rPr>
+                <w:rFonts w:ascii="Calibri" w:eastAsia="Times New Roman" w:hAnsi="Calibri" w:cs="Calibri"/>
+                <w:color w:val="000000"/>
+              </w:rPr>
+              <w:t xml:space="preserve"> yang </w:t>
+            </w:r>
+            <w:proofErr w:type="spellStart"/>
+            <w:r>
+              <w:rPr>
+                <w:rFonts w:ascii="Calibri" w:eastAsia="Times New Roman" w:hAnsi="Calibri" w:cs="Calibri"/>
+                <w:color w:val="000000"/>
+              </w:rPr>
+              <w:t>sejenis</w:t>
+            </w:r>
+            <w:proofErr w:type="spellEnd"/>
+            <w:r>
+              <w:rPr>
+                <w:rFonts w:ascii="Calibri" w:eastAsia="Times New Roman" w:hAnsi="Calibri" w:cs="Calibri"/>
+                <w:color w:val="000000"/>
+              </w:rPr>
+              <w:t xml:space="preserve"> </w:t>
+            </w:r>
+            <w:proofErr w:type="spellStart"/>
+            <w:r>
+              <w:rPr>
+                <w:rFonts w:ascii="Calibri" w:eastAsia="Times New Roman" w:hAnsi="Calibri" w:cs="Calibri"/>
+                <w:color w:val="000000"/>
+              </w:rPr>
+              <w:t>dan</w:t>
+            </w:r>
+            <w:proofErr w:type="spellEnd"/>
+            <w:r>
+              <w:rPr>
+                <w:rFonts w:ascii="Calibri" w:eastAsia="Times New Roman" w:hAnsi="Calibri" w:cs="Calibri"/>
+                <w:color w:val="000000"/>
+              </w:rPr>
+              <w:t xml:space="preserve"> </w:t>
+            </w:r>
+            <w:proofErr w:type="spellStart"/>
+            <w:r>
+              <w:rPr>
+                <w:rFonts w:ascii="Calibri" w:eastAsia="Times New Roman" w:hAnsi="Calibri" w:cs="Calibri"/>
+                <w:color w:val="000000"/>
+              </w:rPr>
+              <w:t>memberikan</w:t>
+            </w:r>
+            <w:proofErr w:type="spellEnd"/>
+            <w:r>
+              <w:rPr>
+                <w:rFonts w:ascii="Calibri" w:eastAsia="Times New Roman" w:hAnsi="Calibri" w:cs="Calibri"/>
+                <w:color w:val="000000"/>
+              </w:rPr>
+              <w:t xml:space="preserve"> </w:t>
+            </w:r>
+            <w:proofErr w:type="spellStart"/>
+            <w:r>
+              <w:rPr>
+                <w:rFonts w:ascii="Calibri" w:eastAsia="Times New Roman" w:hAnsi="Calibri" w:cs="Calibri"/>
+                <w:color w:val="000000"/>
+              </w:rPr>
+              <w:t>penjelasan</w:t>
+            </w:r>
+            <w:proofErr w:type="spellEnd"/>
+            <w:r>
+              <w:rPr>
+                <w:rFonts w:ascii="Calibri" w:eastAsia="Times New Roman" w:hAnsi="Calibri" w:cs="Calibri"/>
+                <w:color w:val="000000"/>
+              </w:rPr>
+              <w:t xml:space="preserve"> </w:t>
+            </w:r>
+            <w:proofErr w:type="spellStart"/>
+            <w:r>
+              <w:rPr>
+                <w:rFonts w:ascii="Calibri" w:eastAsia="Times New Roman" w:hAnsi="Calibri" w:cs="Calibri"/>
+                <w:color w:val="000000"/>
+              </w:rPr>
+              <w:t>tambahan</w:t>
+            </w:r>
+            <w:proofErr w:type="spellEnd"/>
           </w:p>
         </w:tc>
       </w:tr>
@@ -672,7 +3257,23 @@
                 <w:rFonts w:ascii="Calibri" w:eastAsia="Times New Roman" w:hAnsi="Calibri" w:cs="Calibri"/>
                 <w:color w:val="000000"/>
               </w:rPr>
-              <w:t xml:space="preserve">Steven Stefanus </w:t>
+              <w:t xml:space="preserve">Steven </w:t>
+            </w:r>
+            <w:proofErr w:type="spellStart"/>
+            <w:r>
+              <w:rPr>
+                <w:rFonts w:ascii="Calibri" w:eastAsia="Times New Roman" w:hAnsi="Calibri" w:cs="Calibri"/>
+                <w:color w:val="000000"/>
+              </w:rPr>
+              <w:t>Stefanus</w:t>
+            </w:r>
+            <w:proofErr w:type="spellEnd"/>
+            <w:r>
+              <w:rPr>
+                <w:rFonts w:ascii="Calibri" w:eastAsia="Times New Roman" w:hAnsi="Calibri" w:cs="Calibri"/>
+                <w:color w:val="000000"/>
+              </w:rPr>
+              <w:t xml:space="preserve"> </w:t>
             </w:r>
           </w:p>
         </w:tc>
@@ -698,13 +3299,127 @@
                 <w:color w:val="000000"/>
               </w:rPr>
             </w:pPr>
-            <w:r>
-              <w:rPr>
-                <w:rFonts w:ascii="Calibri" w:eastAsia="Times New Roman" w:hAnsi="Calibri" w:cs="Calibri"/>
-                <w:color w:val="000000"/>
-              </w:rPr>
-              <w:t>Menambahkan bagian pembuatan perangkat keras untuk lampu pintar</w:t>
-            </w:r>
+            <w:proofErr w:type="spellStart"/>
+            <w:r>
+              <w:rPr>
+                <w:rFonts w:ascii="Calibri" w:eastAsia="Times New Roman" w:hAnsi="Calibri" w:cs="Calibri"/>
+                <w:color w:val="000000"/>
+              </w:rPr>
+              <w:t>Menambahkan</w:t>
+            </w:r>
+            <w:proofErr w:type="spellEnd"/>
+            <w:r>
+              <w:rPr>
+                <w:rFonts w:ascii="Calibri" w:eastAsia="Times New Roman" w:hAnsi="Calibri" w:cs="Calibri"/>
+                <w:color w:val="000000"/>
+              </w:rPr>
+              <w:t xml:space="preserve"> </w:t>
+            </w:r>
+            <w:proofErr w:type="spellStart"/>
+            <w:r>
+              <w:rPr>
+                <w:rFonts w:ascii="Calibri" w:eastAsia="Times New Roman" w:hAnsi="Calibri" w:cs="Calibri"/>
+                <w:color w:val="000000"/>
+              </w:rPr>
+              <w:t>bagian</w:t>
+            </w:r>
+            <w:proofErr w:type="spellEnd"/>
+            <w:r>
+              <w:rPr>
+                <w:rFonts w:ascii="Calibri" w:eastAsia="Times New Roman" w:hAnsi="Calibri" w:cs="Calibri"/>
+                <w:color w:val="000000"/>
+              </w:rPr>
+              <w:t xml:space="preserve"> </w:t>
+            </w:r>
+            <w:proofErr w:type="spellStart"/>
+            <w:r>
+              <w:rPr>
+                <w:rFonts w:ascii="Calibri" w:eastAsia="Times New Roman" w:hAnsi="Calibri" w:cs="Calibri"/>
+                <w:color w:val="000000"/>
+              </w:rPr>
+              <w:t>pembuatan</w:t>
+            </w:r>
+            <w:proofErr w:type="spellEnd"/>
+            <w:r>
+              <w:rPr>
+                <w:rFonts w:ascii="Calibri" w:eastAsia="Times New Roman" w:hAnsi="Calibri" w:cs="Calibri"/>
+                <w:color w:val="000000"/>
+              </w:rPr>
+              <w:t xml:space="preserve"> </w:t>
+            </w:r>
+            <w:proofErr w:type="spellStart"/>
+            <w:r>
+              <w:rPr>
+                <w:rFonts w:ascii="Calibri" w:eastAsia="Times New Roman" w:hAnsi="Calibri" w:cs="Calibri"/>
+                <w:color w:val="000000"/>
+              </w:rPr>
+              <w:t>perangkat</w:t>
+            </w:r>
+            <w:proofErr w:type="spellEnd"/>
+            <w:r>
+              <w:rPr>
+                <w:rFonts w:ascii="Calibri" w:eastAsia="Times New Roman" w:hAnsi="Calibri" w:cs="Calibri"/>
+                <w:color w:val="000000"/>
+              </w:rPr>
+              <w:t xml:space="preserve"> </w:t>
+            </w:r>
+            <w:proofErr w:type="spellStart"/>
+            <w:r>
+              <w:rPr>
+                <w:rFonts w:ascii="Calibri" w:eastAsia="Times New Roman" w:hAnsi="Calibri" w:cs="Calibri"/>
+                <w:color w:val="000000"/>
+              </w:rPr>
+              <w:t>keras</w:t>
+            </w:r>
+            <w:proofErr w:type="spellEnd"/>
+            <w:r>
+              <w:rPr>
+                <w:rFonts w:ascii="Calibri" w:eastAsia="Times New Roman" w:hAnsi="Calibri" w:cs="Calibri"/>
+                <w:color w:val="000000"/>
+              </w:rPr>
+              <w:t xml:space="preserve"> </w:t>
+            </w:r>
+            <w:proofErr w:type="spellStart"/>
+            <w:r>
+              <w:rPr>
+                <w:rFonts w:ascii="Calibri" w:eastAsia="Times New Roman" w:hAnsi="Calibri" w:cs="Calibri"/>
+                <w:color w:val="000000"/>
+              </w:rPr>
+              <w:t>untuk</w:t>
+            </w:r>
+            <w:proofErr w:type="spellEnd"/>
+            <w:r>
+              <w:rPr>
+                <w:rFonts w:ascii="Calibri" w:eastAsia="Times New Roman" w:hAnsi="Calibri" w:cs="Calibri"/>
+                <w:color w:val="000000"/>
+              </w:rPr>
+              <w:t xml:space="preserve"> </w:t>
+            </w:r>
+            <w:proofErr w:type="spellStart"/>
+            <w:r>
+              <w:rPr>
+                <w:rFonts w:ascii="Calibri" w:eastAsia="Times New Roman" w:hAnsi="Calibri" w:cs="Calibri"/>
+                <w:color w:val="000000"/>
+              </w:rPr>
+              <w:t>lampu</w:t>
+            </w:r>
+            <w:proofErr w:type="spellEnd"/>
+            <w:r>
+              <w:rPr>
+                <w:rFonts w:ascii="Calibri" w:eastAsia="Times New Roman" w:hAnsi="Calibri" w:cs="Calibri"/>
+                <w:color w:val="000000"/>
+              </w:rPr>
+              <w:t xml:space="preserve"> </w:t>
+            </w:r>
+            <w:proofErr w:type="spellStart"/>
+            <w:r>
+              <w:rPr>
+                <w:rFonts w:ascii="Calibri" w:eastAsia="Times New Roman" w:hAnsi="Calibri" w:cs="Calibri"/>
+                <w:color w:val="000000"/>
+              </w:rPr>
+              <w:t>pintar</w:t>
+            </w:r>
+            <w:proofErr w:type="spellEnd"/>
           </w:p>
         </w:tc>
       </w:tr>
@@ -841,13 +3556,31 @@
                 <w:color w:val="000000"/>
               </w:rPr>
             </w:pPr>
-            <w:r>
-              <w:rPr>
-                <w:rFonts w:ascii="Calibri" w:eastAsia="Times New Roman" w:hAnsi="Calibri" w:cs="Calibri"/>
-                <w:color w:val="000000"/>
-              </w:rPr>
-              <w:t>Glorianta Barus</w:t>
-            </w:r>
+            <w:proofErr w:type="spellStart"/>
+            <w:r>
+              <w:rPr>
+                <w:rFonts w:ascii="Calibri" w:eastAsia="Times New Roman" w:hAnsi="Calibri" w:cs="Calibri"/>
+                <w:color w:val="000000"/>
+              </w:rPr>
+              <w:t>Glorianta</w:t>
+            </w:r>
+            <w:proofErr w:type="spellEnd"/>
+            <w:r>
+              <w:rPr>
+                <w:rFonts w:ascii="Calibri" w:eastAsia="Times New Roman" w:hAnsi="Calibri" w:cs="Calibri"/>
+                <w:color w:val="000000"/>
+              </w:rPr>
+              <w:t xml:space="preserve"> </w:t>
+            </w:r>
+            <w:proofErr w:type="spellStart"/>
+            <w:r>
+              <w:rPr>
+                <w:rFonts w:ascii="Calibri" w:eastAsia="Times New Roman" w:hAnsi="Calibri" w:cs="Calibri"/>
+                <w:color w:val="000000"/>
+              </w:rPr>
+              <w:t>Barus</w:t>
+            </w:r>
+            <w:proofErr w:type="spellEnd"/>
           </w:p>
         </w:tc>
         <w:tc>
@@ -877,7 +3610,71 @@
                 <w:rFonts w:ascii="Calibri" w:eastAsia="Times New Roman" w:hAnsi="Calibri" w:cs="Calibri"/>
                 <w:color w:val="000000"/>
               </w:rPr>
-              <w:t xml:space="preserve">Update penjelasan singkat lamput pintar </w:t>
+              <w:t xml:space="preserve">Update </w:t>
+            </w:r>
+            <w:proofErr w:type="spellStart"/>
+            <w:r>
+              <w:rPr>
+                <w:rFonts w:ascii="Calibri" w:eastAsia="Times New Roman" w:hAnsi="Calibri" w:cs="Calibri"/>
+                <w:color w:val="000000"/>
+              </w:rPr>
+              <w:t>penjelasan</w:t>
+            </w:r>
+            <w:proofErr w:type="spellEnd"/>
+            <w:r>
+              <w:rPr>
+                <w:rFonts w:ascii="Calibri" w:eastAsia="Times New Roman" w:hAnsi="Calibri" w:cs="Calibri"/>
+                <w:color w:val="000000"/>
+              </w:rPr>
+              <w:t xml:space="preserve"> </w:t>
+            </w:r>
+            <w:proofErr w:type="spellStart"/>
+            <w:r>
+              <w:rPr>
+                <w:rFonts w:ascii="Calibri" w:eastAsia="Times New Roman" w:hAnsi="Calibri" w:cs="Calibri"/>
+                <w:color w:val="000000"/>
+              </w:rPr>
+              <w:t>singkat</w:t>
+            </w:r>
+            <w:proofErr w:type="spellEnd"/>
+            <w:r>
+              <w:rPr>
+                <w:rFonts w:ascii="Calibri" w:eastAsia="Times New Roman" w:hAnsi="Calibri" w:cs="Calibri"/>
+                <w:color w:val="000000"/>
+              </w:rPr>
+              <w:t xml:space="preserve"> </w:t>
+            </w:r>
+            <w:proofErr w:type="spellStart"/>
+            <w:r>
+              <w:rPr>
+                <w:rFonts w:ascii="Calibri" w:eastAsia="Times New Roman" w:hAnsi="Calibri" w:cs="Calibri"/>
+                <w:color w:val="000000"/>
+              </w:rPr>
+              <w:t>lamput</w:t>
+            </w:r>
+            <w:proofErr w:type="spellEnd"/>
+            <w:r>
+              <w:rPr>
+                <w:rFonts w:ascii="Calibri" w:eastAsia="Times New Roman" w:hAnsi="Calibri" w:cs="Calibri"/>
+                <w:color w:val="000000"/>
+              </w:rPr>
+              <w:t xml:space="preserve"> </w:t>
+            </w:r>
+            <w:proofErr w:type="spellStart"/>
+            <w:r>
+              <w:rPr>
+                <w:rFonts w:ascii="Calibri" w:eastAsia="Times New Roman" w:hAnsi="Calibri" w:cs="Calibri"/>
+                <w:color w:val="000000"/>
+              </w:rPr>
+              <w:t>pintar</w:t>
+            </w:r>
+            <w:proofErr w:type="spellEnd"/>
+            <w:r>
+              <w:rPr>
+                <w:rFonts w:ascii="Calibri" w:eastAsia="Times New Roman" w:hAnsi="Calibri" w:cs="Calibri"/>
+                <w:color w:val="000000"/>
+              </w:rPr>
+              <w:t xml:space="preserve"> </w:t>
             </w:r>
           </w:p>
         </w:tc>
@@ -931,13 +3728,47 @@
                 <w:color w:val="000000"/>
               </w:rPr>
             </w:pPr>
-            <w:r>
-              <w:rPr>
-                <w:rFonts w:ascii="Calibri" w:eastAsia="Times New Roman" w:hAnsi="Calibri" w:cs="Calibri"/>
-                <w:color w:val="000000"/>
-              </w:rPr>
-              <w:t>Andi Pranata Ginting</w:t>
-            </w:r>
+            <w:proofErr w:type="spellStart"/>
+            <w:r>
+              <w:rPr>
+                <w:rFonts w:ascii="Calibri" w:eastAsia="Times New Roman" w:hAnsi="Calibri" w:cs="Calibri"/>
+                <w:color w:val="000000"/>
+              </w:rPr>
+              <w:t>Andi</w:t>
+            </w:r>
+            <w:proofErr w:type="spellEnd"/>
+            <w:r>
+              <w:rPr>
+                <w:rFonts w:ascii="Calibri" w:eastAsia="Times New Roman" w:hAnsi="Calibri" w:cs="Calibri"/>
+                <w:color w:val="000000"/>
+              </w:rPr>
+              <w:t xml:space="preserve"> </w:t>
+            </w:r>
+            <w:proofErr w:type="spellStart"/>
+            <w:r>
+              <w:rPr>
+                <w:rFonts w:ascii="Calibri" w:eastAsia="Times New Roman" w:hAnsi="Calibri" w:cs="Calibri"/>
+                <w:color w:val="000000"/>
+              </w:rPr>
+              <w:t>Pranata</w:t>
+            </w:r>
+            <w:proofErr w:type="spellEnd"/>
+            <w:r>
+              <w:rPr>
+                <w:rFonts w:ascii="Calibri" w:eastAsia="Times New Roman" w:hAnsi="Calibri" w:cs="Calibri"/>
+                <w:color w:val="000000"/>
+              </w:rPr>
+              <w:t xml:space="preserve"> </w:t>
+            </w:r>
+            <w:proofErr w:type="spellStart"/>
+            <w:r>
+              <w:rPr>
+                <w:rFonts w:ascii="Calibri" w:eastAsia="Times New Roman" w:hAnsi="Calibri" w:cs="Calibri"/>
+                <w:color w:val="000000"/>
+              </w:rPr>
+              <w:t>Ginting</w:t>
+            </w:r>
+            <w:proofErr w:type="spellEnd"/>
           </w:p>
         </w:tc>
         <w:tc>
@@ -962,13 +3793,63 @@
                 <w:color w:val="000000"/>
               </w:rPr>
             </w:pPr>
-            <w:r>
-              <w:rPr>
-                <w:rFonts w:ascii="Calibri" w:eastAsia="Times New Roman" w:hAnsi="Calibri" w:cs="Calibri"/>
-                <w:color w:val="000000"/>
-              </w:rPr>
-              <w:t>Menghapus bagian body html yang tidak perlu</w:t>
-            </w:r>
+            <w:proofErr w:type="spellStart"/>
+            <w:r>
+              <w:rPr>
+                <w:rFonts w:ascii="Calibri" w:eastAsia="Times New Roman" w:hAnsi="Calibri" w:cs="Calibri"/>
+                <w:color w:val="000000"/>
+              </w:rPr>
+              <w:t>Menghapus</w:t>
+            </w:r>
+            <w:proofErr w:type="spellEnd"/>
+            <w:r>
+              <w:rPr>
+                <w:rFonts w:ascii="Calibri" w:eastAsia="Times New Roman" w:hAnsi="Calibri" w:cs="Calibri"/>
+                <w:color w:val="000000"/>
+              </w:rPr>
+              <w:t xml:space="preserve"> </w:t>
+            </w:r>
+            <w:proofErr w:type="spellStart"/>
+            <w:r>
+              <w:rPr>
+                <w:rFonts w:ascii="Calibri" w:eastAsia="Times New Roman" w:hAnsi="Calibri" w:cs="Calibri"/>
+                <w:color w:val="000000"/>
+              </w:rPr>
+              <w:t>bagian</w:t>
+            </w:r>
+            <w:proofErr w:type="spellEnd"/>
+            <w:r>
+              <w:rPr>
+                <w:rFonts w:ascii="Calibri" w:eastAsia="Times New Roman" w:hAnsi="Calibri" w:cs="Calibri"/>
+                <w:color w:val="000000"/>
+              </w:rPr>
+              <w:t xml:space="preserve"> body html yang </w:t>
+            </w:r>
+            <w:proofErr w:type="spellStart"/>
+            <w:r>
+              <w:rPr>
+                <w:rFonts w:ascii="Calibri" w:eastAsia="Times New Roman" w:hAnsi="Calibri" w:cs="Calibri"/>
+                <w:color w:val="000000"/>
+              </w:rPr>
+              <w:t>tidak</w:t>
+            </w:r>
+            <w:proofErr w:type="spellEnd"/>
+            <w:r>
+              <w:rPr>
+                <w:rFonts w:ascii="Calibri" w:eastAsia="Times New Roman" w:hAnsi="Calibri" w:cs="Calibri"/>
+                <w:color w:val="000000"/>
+              </w:rPr>
+              <w:t xml:space="preserve"> </w:t>
+            </w:r>
+            <w:proofErr w:type="spellStart"/>
+            <w:r>
+              <w:rPr>
+                <w:rFonts w:ascii="Calibri" w:eastAsia="Times New Roman" w:hAnsi="Calibri" w:cs="Calibri"/>
+                <w:color w:val="000000"/>
+              </w:rPr>
+              <w:t>perlu</w:t>
+            </w:r>
+            <w:proofErr w:type="spellEnd"/>
           </w:p>
         </w:tc>
       </w:tr>
@@ -1021,12 +3902,53 @@
                 <w:color w:val="000000"/>
               </w:rPr>
             </w:pPr>
-            <w:r>
-              <w:rPr>
-                <w:rFonts w:ascii="Calibri" w:eastAsia="Times New Roman" w:hAnsi="Calibri" w:cs="Calibri"/>
-                <w:color w:val="000000"/>
-              </w:rPr>
-              <w:t xml:space="preserve">Roni Sanjaya Purba </w:t>
+            <w:proofErr w:type="spellStart"/>
+            <w:r>
+              <w:rPr>
+                <w:rFonts w:ascii="Calibri" w:eastAsia="Times New Roman" w:hAnsi="Calibri" w:cs="Calibri"/>
+                <w:color w:val="000000"/>
+              </w:rPr>
+              <w:t>Roni</w:t>
+            </w:r>
+            <w:proofErr w:type="spellEnd"/>
+            <w:r>
+              <w:rPr>
+                <w:rFonts w:ascii="Calibri" w:eastAsia="Times New Roman" w:hAnsi="Calibri" w:cs="Calibri"/>
+                <w:color w:val="000000"/>
+              </w:rPr>
+              <w:t xml:space="preserve"> </w:t>
+            </w:r>
+            <w:proofErr w:type="spellStart"/>
+            <w:r>
+              <w:rPr>
+                <w:rFonts w:ascii="Calibri" w:eastAsia="Times New Roman" w:hAnsi="Calibri" w:cs="Calibri"/>
+                <w:color w:val="000000"/>
+              </w:rPr>
+              <w:t>Sanjaya</w:t>
+            </w:r>
+            <w:proofErr w:type="spellEnd"/>
+            <w:r>
+              <w:rPr>
+                <w:rFonts w:ascii="Calibri" w:eastAsia="Times New Roman" w:hAnsi="Calibri" w:cs="Calibri"/>
+                <w:color w:val="000000"/>
+              </w:rPr>
+              <w:t xml:space="preserve"> </w:t>
+            </w:r>
+            <w:proofErr w:type="spellStart"/>
+            <w:r>
+              <w:rPr>
+                <w:rFonts w:ascii="Calibri" w:eastAsia="Times New Roman" w:hAnsi="Calibri" w:cs="Calibri"/>
+                <w:color w:val="000000"/>
+              </w:rPr>
+              <w:t>Purba</w:t>
+            </w:r>
+            <w:proofErr w:type="spellEnd"/>
+            <w:r>
+              <w:rPr>
+                <w:rFonts w:ascii="Calibri" w:eastAsia="Times New Roman" w:hAnsi="Calibri" w:cs="Calibri"/>
+                <w:color w:val="000000"/>
+              </w:rPr>
+              <w:t xml:space="preserve"> </w:t>
             </w:r>
           </w:p>
         </w:tc>
@@ -1052,13 +3974,79 @@
                 <w:color w:val="000000"/>
               </w:rPr>
             </w:pPr>
-            <w:r>
-              <w:rPr>
-                <w:rFonts w:ascii="Calibri" w:eastAsia="Times New Roman" w:hAnsi="Calibri" w:cs="Calibri"/>
-                <w:color w:val="000000"/>
-              </w:rPr>
-              <w:t>Mengubah tampilan pada slide alat yang sejenis</w:t>
-            </w:r>
+            <w:proofErr w:type="spellStart"/>
+            <w:r>
+              <w:rPr>
+                <w:rFonts w:ascii="Calibri" w:eastAsia="Times New Roman" w:hAnsi="Calibri" w:cs="Calibri"/>
+                <w:color w:val="000000"/>
+              </w:rPr>
+              <w:t>Mengubah</w:t>
+            </w:r>
+            <w:proofErr w:type="spellEnd"/>
+            <w:r>
+              <w:rPr>
+                <w:rFonts w:ascii="Calibri" w:eastAsia="Times New Roman" w:hAnsi="Calibri" w:cs="Calibri"/>
+                <w:color w:val="000000"/>
+              </w:rPr>
+              <w:t xml:space="preserve"> </w:t>
+            </w:r>
+            <w:proofErr w:type="spellStart"/>
+            <w:r>
+              <w:rPr>
+                <w:rFonts w:ascii="Calibri" w:eastAsia="Times New Roman" w:hAnsi="Calibri" w:cs="Calibri"/>
+                <w:color w:val="000000"/>
+              </w:rPr>
+              <w:t>tampilan</w:t>
+            </w:r>
+            <w:proofErr w:type="spellEnd"/>
+            <w:r>
+              <w:rPr>
+                <w:rFonts w:ascii="Calibri" w:eastAsia="Times New Roman" w:hAnsi="Calibri" w:cs="Calibri"/>
+                <w:color w:val="000000"/>
+              </w:rPr>
+              <w:t xml:space="preserve"> </w:t>
+            </w:r>
+            <w:proofErr w:type="spellStart"/>
+            <w:r>
+              <w:rPr>
+                <w:rFonts w:ascii="Calibri" w:eastAsia="Times New Roman" w:hAnsi="Calibri" w:cs="Calibri"/>
+                <w:color w:val="000000"/>
+              </w:rPr>
+              <w:t>pada</w:t>
+            </w:r>
+            <w:proofErr w:type="spellEnd"/>
+            <w:r>
+              <w:rPr>
+                <w:rFonts w:ascii="Calibri" w:eastAsia="Times New Roman" w:hAnsi="Calibri" w:cs="Calibri"/>
+                <w:color w:val="000000"/>
+              </w:rPr>
+              <w:t xml:space="preserve"> slide </w:t>
+            </w:r>
+            <w:proofErr w:type="spellStart"/>
+            <w:r>
+              <w:rPr>
+                <w:rFonts w:ascii="Calibri" w:eastAsia="Times New Roman" w:hAnsi="Calibri" w:cs="Calibri"/>
+                <w:color w:val="000000"/>
+              </w:rPr>
+              <w:t>alat</w:t>
+            </w:r>
+            <w:proofErr w:type="spellEnd"/>
+            <w:r>
+              <w:rPr>
+                <w:rFonts w:ascii="Calibri" w:eastAsia="Times New Roman" w:hAnsi="Calibri" w:cs="Calibri"/>
+                <w:color w:val="000000"/>
+              </w:rPr>
+              <w:t xml:space="preserve"> yang </w:t>
+            </w:r>
+            <w:proofErr w:type="spellStart"/>
+            <w:r>
+              <w:rPr>
+                <w:rFonts w:ascii="Calibri" w:eastAsia="Times New Roman" w:hAnsi="Calibri" w:cs="Calibri"/>
+                <w:color w:val="000000"/>
+              </w:rPr>
+              <w:t>sejenis</w:t>
+            </w:r>
+            <w:proofErr w:type="spellEnd"/>
           </w:p>
         </w:tc>
       </w:tr>
@@ -1117,8 +4105,17 @@
                 <w:rFonts w:ascii="Calibri" w:eastAsia="Times New Roman" w:hAnsi="Calibri" w:cs="Calibri"/>
                 <w:color w:val="000000"/>
               </w:rPr>
-              <w:t>Steven Stefanus</w:t>
-            </w:r>
+              <w:t xml:space="preserve">Steven </w:t>
+            </w:r>
+            <w:proofErr w:type="spellStart"/>
+            <w:r>
+              <w:rPr>
+                <w:rFonts w:ascii="Calibri" w:eastAsia="Times New Roman" w:hAnsi="Calibri" w:cs="Calibri"/>
+                <w:color w:val="000000"/>
+              </w:rPr>
+              <w:t>Stefanus</w:t>
+            </w:r>
+            <w:proofErr w:type="spellEnd"/>
           </w:p>
         </w:tc>
         <w:tc>
@@ -1148,7 +4145,39 @@
                 <w:rFonts w:ascii="Calibri" w:eastAsia="Times New Roman" w:hAnsi="Calibri" w:cs="Calibri"/>
                 <w:color w:val="000000"/>
               </w:rPr>
-              <w:t>1. Memasukkan gambar flowchart</w:t>
+              <w:t xml:space="preserve">1. </w:t>
+            </w:r>
+            <w:proofErr w:type="spellStart"/>
+            <w:r>
+              <w:rPr>
+                <w:rFonts w:ascii="Calibri" w:eastAsia="Times New Roman" w:hAnsi="Calibri" w:cs="Calibri"/>
+                <w:color w:val="000000"/>
+              </w:rPr>
+              <w:t>Memasukkan</w:t>
+            </w:r>
+            <w:proofErr w:type="spellEnd"/>
+            <w:r>
+              <w:rPr>
+                <w:rFonts w:ascii="Calibri" w:eastAsia="Times New Roman" w:hAnsi="Calibri" w:cs="Calibri"/>
+                <w:color w:val="000000"/>
+              </w:rPr>
+              <w:t xml:space="preserve"> </w:t>
+            </w:r>
+            <w:proofErr w:type="spellStart"/>
+            <w:r>
+              <w:rPr>
+                <w:rFonts w:ascii="Calibri" w:eastAsia="Times New Roman" w:hAnsi="Calibri" w:cs="Calibri"/>
+                <w:color w:val="000000"/>
+              </w:rPr>
+              <w:t>gambar</w:t>
+            </w:r>
+            <w:proofErr w:type="spellEnd"/>
+            <w:r>
+              <w:rPr>
+                <w:rFonts w:ascii="Calibri" w:eastAsia="Times New Roman" w:hAnsi="Calibri" w:cs="Calibri"/>
+                <w:color w:val="000000"/>
+              </w:rPr>
+              <w:t xml:space="preserve"> flowchart</w:t>
             </w:r>
           </w:p>
         </w:tc>
@@ -1230,7 +4259,55 @@
                 <w:rFonts w:ascii="Calibri" w:eastAsia="Times New Roman" w:hAnsi="Calibri" w:cs="Calibri"/>
                 <w:color w:val="000000"/>
               </w:rPr>
-              <w:t xml:space="preserve">2. Membuat file backlog dan datanya </w:t>
+              <w:t xml:space="preserve">2. </w:t>
+            </w:r>
+            <w:proofErr w:type="spellStart"/>
+            <w:r>
+              <w:rPr>
+                <w:rFonts w:ascii="Calibri" w:eastAsia="Times New Roman" w:hAnsi="Calibri" w:cs="Calibri"/>
+                <w:color w:val="000000"/>
+              </w:rPr>
+              <w:t>Membuat</w:t>
+            </w:r>
+            <w:proofErr w:type="spellEnd"/>
+            <w:r>
+              <w:rPr>
+                <w:rFonts w:ascii="Calibri" w:eastAsia="Times New Roman" w:hAnsi="Calibri" w:cs="Calibri"/>
+                <w:color w:val="000000"/>
+              </w:rPr>
+              <w:t xml:space="preserve"> file backlog </w:t>
+            </w:r>
+            <w:proofErr w:type="spellStart"/>
+            <w:r>
+              <w:rPr>
+                <w:rFonts w:ascii="Calibri" w:eastAsia="Times New Roman" w:hAnsi="Calibri" w:cs="Calibri"/>
+                <w:color w:val="000000"/>
+              </w:rPr>
+              <w:t>dan</w:t>
+            </w:r>
+            <w:proofErr w:type="spellEnd"/>
+            <w:r>
+              <w:rPr>
+                <w:rFonts w:ascii="Calibri" w:eastAsia="Times New Roman" w:hAnsi="Calibri" w:cs="Calibri"/>
+                <w:color w:val="000000"/>
+              </w:rPr>
+              <w:t xml:space="preserve"> </w:t>
+            </w:r>
+            <w:proofErr w:type="spellStart"/>
+            <w:r>
+              <w:rPr>
+                <w:rFonts w:ascii="Calibri" w:eastAsia="Times New Roman" w:hAnsi="Calibri" w:cs="Calibri"/>
+                <w:color w:val="000000"/>
+              </w:rPr>
+              <w:t>datanya</w:t>
+            </w:r>
+            <w:proofErr w:type="spellEnd"/>
+            <w:r>
+              <w:rPr>
+                <w:rFonts w:ascii="Calibri" w:eastAsia="Times New Roman" w:hAnsi="Calibri" w:cs="Calibri"/>
+                <w:color w:val="000000"/>
+              </w:rPr>
+              <w:t xml:space="preserve"> </w:t>
             </w:r>
           </w:p>
         </w:tc>

</xml_diff>

<commit_message>
memperbaiki data pada file log scrum
</commit_message>
<xml_diff>
--- a/Log Scrum Master.docx
+++ b/Log Scrum Master.docx
@@ -34,40 +34,8 @@
         <w:ind w:left="284"/>
       </w:pPr>
       <w:r>
-        <w:t>SCRUM MASTER – 02</w:t>
+        <w:t>SCRUM MASTER – 02 Desember 2019 – Andi Pranata Ginting</w:t>
       </w:r>
-      <w:r>
-        <w:t xml:space="preserve"> </w:t>
-      </w:r>
-      <w:proofErr w:type="spellStart"/>
-      <w:r>
-        <w:t>Desember</w:t>
-      </w:r>
-      <w:proofErr w:type="spellEnd"/>
-      <w:r>
-        <w:t xml:space="preserve"> 2019 – </w:t>
-      </w:r>
-      <w:proofErr w:type="spellStart"/>
-      <w:r>
-        <w:t>Andi</w:t>
-      </w:r>
-      <w:proofErr w:type="spellEnd"/>
-      <w:r>
-        <w:t xml:space="preserve"> </w:t>
-      </w:r>
-      <w:proofErr w:type="spellStart"/>
-      <w:r>
-        <w:t>Pranata</w:t>
-      </w:r>
-      <w:proofErr w:type="spellEnd"/>
-      <w:r>
-        <w:t xml:space="preserve"> </w:t>
-      </w:r>
-      <w:proofErr w:type="spellStart"/>
-      <w:r>
-        <w:t>Ginting</w:t>
-      </w:r>
-      <w:proofErr w:type="spellEnd"/>
     </w:p>
     <w:tbl>
       <w:tblPr>
@@ -176,21 +144,12 @@
                 <w:color w:val="000000"/>
               </w:rPr>
             </w:pPr>
-            <w:proofErr w:type="spellStart"/>
-            <w:r>
-              <w:rPr>
-                <w:rFonts w:ascii="Calibri" w:eastAsia="Times New Roman" w:hAnsi="Calibri" w:cs="Calibri"/>
-                <w:color w:val="000000"/>
-              </w:rPr>
-              <w:t>Nama</w:t>
-            </w:r>
-            <w:proofErr w:type="spellEnd"/>
-            <w:r>
-              <w:rPr>
-                <w:rFonts w:ascii="Calibri" w:eastAsia="Times New Roman" w:hAnsi="Calibri" w:cs="Calibri"/>
-                <w:color w:val="000000"/>
-              </w:rPr>
-              <w:t xml:space="preserve"> Scrum Master : </w:t>
+            <w:r>
+              <w:rPr>
+                <w:rFonts w:ascii="Calibri" w:eastAsia="Times New Roman" w:hAnsi="Calibri" w:cs="Calibri"/>
+                <w:color w:val="000000"/>
+              </w:rPr>
+              <w:t xml:space="preserve">Nama Scrum Master : </w:t>
             </w:r>
           </w:p>
         </w:tc>
@@ -216,47 +175,13 @@
                 <w:color w:val="000000"/>
               </w:rPr>
             </w:pPr>
-            <w:proofErr w:type="spellStart"/>
-            <w:r>
-              <w:rPr>
-                <w:rFonts w:ascii="Calibri" w:eastAsia="Times New Roman" w:hAnsi="Calibri" w:cs="Calibri"/>
-                <w:color w:val="000000"/>
-              </w:rPr>
-              <w:t>Andi</w:t>
-            </w:r>
-            <w:proofErr w:type="spellEnd"/>
-            <w:r>
-              <w:rPr>
-                <w:rFonts w:ascii="Calibri" w:eastAsia="Times New Roman" w:hAnsi="Calibri" w:cs="Calibri"/>
-                <w:color w:val="000000"/>
-              </w:rPr>
-              <w:t xml:space="preserve"> </w:t>
-            </w:r>
-            <w:proofErr w:type="spellStart"/>
-            <w:r>
-              <w:rPr>
-                <w:rFonts w:ascii="Calibri" w:eastAsia="Times New Roman" w:hAnsi="Calibri" w:cs="Calibri"/>
-                <w:color w:val="000000"/>
-              </w:rPr>
-              <w:t>Pranata</w:t>
-            </w:r>
-            <w:proofErr w:type="spellEnd"/>
-            <w:r>
-              <w:rPr>
-                <w:rFonts w:ascii="Calibri" w:eastAsia="Times New Roman" w:hAnsi="Calibri" w:cs="Calibri"/>
-                <w:color w:val="000000"/>
-              </w:rPr>
-              <w:t xml:space="preserve"> </w:t>
-            </w:r>
-            <w:proofErr w:type="spellStart"/>
-            <w:r>
-              <w:rPr>
-                <w:rFonts w:ascii="Calibri" w:eastAsia="Times New Roman" w:hAnsi="Calibri" w:cs="Calibri"/>
-                <w:color w:val="000000"/>
-              </w:rPr>
-              <w:t>Ginting</w:t>
-            </w:r>
-            <w:proofErr w:type="spellEnd"/>
+            <w:r>
+              <w:rPr>
+                <w:rFonts w:ascii="Calibri" w:eastAsia="Times New Roman" w:hAnsi="Calibri" w:cs="Calibri"/>
+                <w:color w:val="000000"/>
+              </w:rPr>
+              <w:t>Andi Pranata Ginting</w:t>
+            </w:r>
           </w:p>
         </w:tc>
       </w:tr>
@@ -287,21 +212,12 @@
                 <w:color w:val="000000"/>
               </w:rPr>
             </w:pPr>
-            <w:proofErr w:type="spellStart"/>
-            <w:r>
-              <w:rPr>
-                <w:rFonts w:ascii="Calibri" w:eastAsia="Times New Roman" w:hAnsi="Calibri" w:cs="Calibri"/>
-                <w:color w:val="000000"/>
-              </w:rPr>
-              <w:t>Waktu</w:t>
-            </w:r>
-            <w:proofErr w:type="spellEnd"/>
-            <w:r>
-              <w:rPr>
-                <w:rFonts w:ascii="Calibri" w:eastAsia="Times New Roman" w:hAnsi="Calibri" w:cs="Calibri"/>
-                <w:color w:val="000000"/>
-              </w:rPr>
-              <w:t xml:space="preserve"> :</w:t>
+            <w:r>
+              <w:rPr>
+                <w:rFonts w:ascii="Calibri" w:eastAsia="Times New Roman" w:hAnsi="Calibri" w:cs="Calibri"/>
+                <w:color w:val="000000"/>
+              </w:rPr>
+              <w:t>Waktu :</w:t>
             </w:r>
           </w:p>
         </w:tc>
@@ -332,76 +248,14 @@
                 <w:rFonts w:ascii="Calibri" w:eastAsia="Times New Roman" w:hAnsi="Calibri" w:cs="Calibri"/>
                 <w:color w:val="000000"/>
               </w:rPr>
-              <w:t>02</w:t>
-            </w:r>
-            <w:r>
-              <w:rPr>
-                <w:rFonts w:ascii="Calibri" w:eastAsia="Times New Roman" w:hAnsi="Calibri" w:cs="Calibri"/>
-                <w:color w:val="000000"/>
-              </w:rPr>
-              <w:t xml:space="preserve"> </w:t>
-            </w:r>
-            <w:proofErr w:type="spellStart"/>
-            <w:r>
-              <w:rPr>
-                <w:rFonts w:ascii="Calibri" w:eastAsia="Times New Roman" w:hAnsi="Calibri" w:cs="Calibri"/>
-                <w:color w:val="000000"/>
-              </w:rPr>
-              <w:t>Desember</w:t>
-            </w:r>
-            <w:proofErr w:type="spellEnd"/>
-            <w:r>
-              <w:rPr>
-                <w:rFonts w:ascii="Calibri" w:eastAsia="Times New Roman" w:hAnsi="Calibri" w:cs="Calibri"/>
-                <w:color w:val="000000"/>
-              </w:rPr>
-              <w:t xml:space="preserve"> 2019 </w:t>
-            </w:r>
-            <w:proofErr w:type="spellStart"/>
-            <w:r>
-              <w:rPr>
-                <w:rFonts w:ascii="Calibri" w:eastAsia="Times New Roman" w:hAnsi="Calibri" w:cs="Calibri"/>
-                <w:color w:val="000000"/>
-              </w:rPr>
-              <w:t>s</w:t>
-            </w:r>
-            <w:r>
-              <w:rPr>
-                <w:rFonts w:ascii="Calibri" w:eastAsia="Times New Roman" w:hAnsi="Calibri" w:cs="Calibri"/>
-                <w:color w:val="000000"/>
-              </w:rPr>
-              <w:t>ampai</w:t>
-            </w:r>
-            <w:proofErr w:type="spellEnd"/>
-            <w:r>
-              <w:rPr>
-                <w:rFonts w:ascii="Calibri" w:eastAsia="Times New Roman" w:hAnsi="Calibri" w:cs="Calibri"/>
-                <w:color w:val="000000"/>
-              </w:rPr>
-              <w:t xml:space="preserve"> 03</w:t>
-            </w:r>
-            <w:r>
-              <w:rPr>
-                <w:rFonts w:ascii="Calibri" w:eastAsia="Times New Roman" w:hAnsi="Calibri" w:cs="Calibri"/>
-                <w:color w:val="000000"/>
-              </w:rPr>
-              <w:t xml:space="preserve"> </w:t>
-            </w:r>
-            <w:proofErr w:type="spellStart"/>
-            <w:r>
-              <w:rPr>
-                <w:rFonts w:ascii="Calibri" w:eastAsia="Times New Roman" w:hAnsi="Calibri" w:cs="Calibri"/>
-                <w:color w:val="000000"/>
-              </w:rPr>
-              <w:t>Desember</w:t>
-            </w:r>
-            <w:proofErr w:type="spellEnd"/>
-            <w:r>
-              <w:rPr>
-                <w:rFonts w:ascii="Calibri" w:eastAsia="Times New Roman" w:hAnsi="Calibri" w:cs="Calibri"/>
-                <w:color w:val="000000"/>
-              </w:rPr>
-              <w:t xml:space="preserve"> 2019</w:t>
+              <w:t>02 Desember 2019 sampai 03</w:t>
+            </w:r>
+            <w:r>
+              <w:rPr>
+                <w:rFonts w:ascii="Calibri" w:eastAsia="Times New Roman" w:hAnsi="Calibri" w:cs="Calibri"/>
+                <w:color w:val="000000"/>
+              </w:rPr>
+              <w:t xml:space="preserve"> Desember 2019</w:t>
             </w:r>
           </w:p>
         </w:tc>
@@ -433,7 +287,6 @@
                 <w:color w:val="000000"/>
               </w:rPr>
             </w:pPr>
-            <w:proofErr w:type="spellStart"/>
             <w:r>
               <w:rPr>
                 <w:rFonts w:ascii="Calibri" w:eastAsia="Times New Roman" w:hAnsi="Calibri" w:cs="Calibri"/>
@@ -441,7 +294,6 @@
               </w:rPr>
               <w:t>Tanggal</w:t>
             </w:r>
-            <w:proofErr w:type="spellEnd"/>
           </w:p>
         </w:tc>
         <w:tc>
@@ -467,21 +319,12 @@
                 <w:color w:val="000000"/>
               </w:rPr>
             </w:pPr>
-            <w:proofErr w:type="spellStart"/>
-            <w:r>
-              <w:rPr>
-                <w:rFonts w:ascii="Calibri" w:eastAsia="Times New Roman" w:hAnsi="Calibri" w:cs="Calibri"/>
-                <w:color w:val="000000"/>
-              </w:rPr>
-              <w:t>Nama</w:t>
-            </w:r>
-            <w:proofErr w:type="spellEnd"/>
-            <w:r>
-              <w:rPr>
-                <w:rFonts w:ascii="Calibri" w:eastAsia="Times New Roman" w:hAnsi="Calibri" w:cs="Calibri"/>
-                <w:color w:val="000000"/>
-              </w:rPr>
-              <w:t xml:space="preserve"> </w:t>
+            <w:r>
+              <w:rPr>
+                <w:rFonts w:ascii="Calibri" w:eastAsia="Times New Roman" w:hAnsi="Calibri" w:cs="Calibri"/>
+                <w:color w:val="000000"/>
+              </w:rPr>
+              <w:t xml:space="preserve">Nama </w:t>
             </w:r>
           </w:p>
         </w:tc>
@@ -584,15 +427,13 @@
                 <w:color w:val="000000"/>
               </w:rPr>
             </w:pPr>
-            <w:proofErr w:type="spellStart"/>
-            <w:r>
-              <w:rPr>
-                <w:rFonts w:ascii="Calibri" w:eastAsia="Times New Roman" w:hAnsi="Calibri" w:cs="Calibri"/>
-                <w:color w:val="000000"/>
-              </w:rPr>
-              <w:t>Andi</w:t>
-            </w:r>
-            <w:proofErr w:type="spellEnd"/>
+            <w:r>
+              <w:rPr>
+                <w:rFonts w:ascii="Calibri" w:eastAsia="Times New Roman" w:hAnsi="Calibri" w:cs="Calibri"/>
+                <w:color w:val="000000"/>
+              </w:rPr>
+              <w:t>Andi Pranata Ginting</w:t>
+            </w:r>
             <w:r>
               <w:rPr>
                 <w:rFonts w:ascii="Calibri" w:eastAsia="Times New Roman" w:hAnsi="Calibri" w:cs="Calibri"/>
@@ -600,38 +441,6 @@
               </w:rPr>
               <w:t xml:space="preserve"> </w:t>
             </w:r>
-            <w:proofErr w:type="spellStart"/>
-            <w:r>
-              <w:rPr>
-                <w:rFonts w:ascii="Calibri" w:eastAsia="Times New Roman" w:hAnsi="Calibri" w:cs="Calibri"/>
-                <w:color w:val="000000"/>
-              </w:rPr>
-              <w:t>Pranata</w:t>
-            </w:r>
-            <w:proofErr w:type="spellEnd"/>
-            <w:r>
-              <w:rPr>
-                <w:rFonts w:ascii="Calibri" w:eastAsia="Times New Roman" w:hAnsi="Calibri" w:cs="Calibri"/>
-                <w:color w:val="000000"/>
-              </w:rPr>
-              <w:t xml:space="preserve"> </w:t>
-            </w:r>
-            <w:proofErr w:type="spellStart"/>
-            <w:r>
-              <w:rPr>
-                <w:rFonts w:ascii="Calibri" w:eastAsia="Times New Roman" w:hAnsi="Calibri" w:cs="Calibri"/>
-                <w:color w:val="000000"/>
-              </w:rPr>
-              <w:t>Ginting</w:t>
-            </w:r>
-            <w:proofErr w:type="spellEnd"/>
-            <w:r>
-              <w:rPr>
-                <w:rFonts w:ascii="Calibri" w:eastAsia="Times New Roman" w:hAnsi="Calibri" w:cs="Calibri"/>
-                <w:color w:val="000000"/>
-              </w:rPr>
-              <w:t xml:space="preserve"> </w:t>
-            </w:r>
           </w:p>
         </w:tc>
         <w:tc>
@@ -661,78 +470,14 @@
                 <w:rFonts w:ascii="Calibri" w:eastAsia="Times New Roman" w:hAnsi="Calibri" w:cs="Calibri"/>
                 <w:color w:val="000000"/>
               </w:rPr>
-              <w:t xml:space="preserve">1. </w:t>
-            </w:r>
-            <w:proofErr w:type="spellStart"/>
-            <w:r>
-              <w:rPr>
-                <w:rFonts w:ascii="Calibri" w:eastAsia="Times New Roman" w:hAnsi="Calibri" w:cs="Calibri"/>
-                <w:color w:val="000000"/>
-              </w:rPr>
-              <w:t>Me</w:t>
-            </w:r>
-            <w:r>
-              <w:rPr>
-                <w:rFonts w:ascii="Calibri" w:eastAsia="Times New Roman" w:hAnsi="Calibri" w:cs="Calibri"/>
-                <w:color w:val="000000"/>
-              </w:rPr>
-              <w:t>mbuat</w:t>
-            </w:r>
-            <w:proofErr w:type="spellEnd"/>
-            <w:r>
-              <w:rPr>
-                <w:rFonts w:ascii="Calibri" w:eastAsia="Times New Roman" w:hAnsi="Calibri" w:cs="Calibri"/>
-                <w:color w:val="000000"/>
-              </w:rPr>
-              <w:t xml:space="preserve"> </w:t>
-            </w:r>
-            <w:proofErr w:type="spellStart"/>
-            <w:r>
-              <w:rPr>
-                <w:rFonts w:ascii="Calibri" w:eastAsia="Times New Roman" w:hAnsi="Calibri" w:cs="Calibri"/>
-                <w:color w:val="000000"/>
-              </w:rPr>
-              <w:t>Trello</w:t>
-            </w:r>
-            <w:proofErr w:type="spellEnd"/>
-            <w:r>
-              <w:rPr>
-                <w:rFonts w:ascii="Calibri" w:eastAsia="Times New Roman" w:hAnsi="Calibri" w:cs="Calibri"/>
-                <w:color w:val="000000"/>
-              </w:rPr>
-              <w:t xml:space="preserve"> </w:t>
-            </w:r>
-            <w:proofErr w:type="spellStart"/>
-            <w:r>
-              <w:rPr>
-                <w:rFonts w:ascii="Calibri" w:eastAsia="Times New Roman" w:hAnsi="Calibri" w:cs="Calibri"/>
-                <w:color w:val="000000"/>
-              </w:rPr>
-              <w:t>dan</w:t>
-            </w:r>
-            <w:proofErr w:type="spellEnd"/>
-            <w:r>
-              <w:rPr>
-                <w:rFonts w:ascii="Calibri" w:eastAsia="Times New Roman" w:hAnsi="Calibri" w:cs="Calibri"/>
-                <w:color w:val="000000"/>
-              </w:rPr>
-              <w:t xml:space="preserve"> </w:t>
-            </w:r>
-            <w:proofErr w:type="spellStart"/>
-            <w:r>
-              <w:rPr>
-                <w:rFonts w:ascii="Calibri" w:eastAsia="Times New Roman" w:hAnsi="Calibri" w:cs="Calibri"/>
-                <w:color w:val="000000"/>
-              </w:rPr>
-              <w:t>membuat</w:t>
-            </w:r>
-            <w:proofErr w:type="spellEnd"/>
-            <w:r>
-              <w:rPr>
-                <w:rFonts w:ascii="Calibri" w:eastAsia="Times New Roman" w:hAnsi="Calibri" w:cs="Calibri"/>
-                <w:color w:val="000000"/>
-              </w:rPr>
-              <w:t xml:space="preserve"> Repo</w:t>
+              <w:t>1. Me</w:t>
+            </w:r>
+            <w:r>
+              <w:rPr>
+                <w:rFonts w:ascii="Calibri" w:eastAsia="Times New Roman" w:hAnsi="Calibri" w:cs="Calibri"/>
+                <w:color w:val="000000"/>
+              </w:rPr>
+              <w:t>mbuat Trello dan membuat Repo</w:t>
             </w:r>
           </w:p>
         </w:tc>
@@ -816,111 +561,13 @@
               </w:rPr>
               <w:t xml:space="preserve">2. </w:t>
             </w:r>
-            <w:proofErr w:type="spellStart"/>
-            <w:r>
-              <w:rPr>
-                <w:rFonts w:ascii="Calibri" w:eastAsia="Times New Roman" w:hAnsi="Calibri" w:cs="Calibri"/>
-                <w:color w:val="000000"/>
-              </w:rPr>
-              <w:t>Melakukan</w:t>
-            </w:r>
-            <w:proofErr w:type="spellEnd"/>
-            <w:r>
-              <w:rPr>
-                <w:rFonts w:ascii="Calibri" w:eastAsia="Times New Roman" w:hAnsi="Calibri" w:cs="Calibri"/>
-                <w:color w:val="000000"/>
-              </w:rPr>
-              <w:t xml:space="preserve"> </w:t>
-            </w:r>
-            <w:proofErr w:type="spellStart"/>
-            <w:r>
-              <w:rPr>
-                <w:rFonts w:ascii="Calibri" w:eastAsia="Times New Roman" w:hAnsi="Calibri" w:cs="Calibri"/>
-                <w:color w:val="000000"/>
-              </w:rPr>
-              <w:t>percobaan</w:t>
-            </w:r>
-            <w:proofErr w:type="spellEnd"/>
-            <w:r>
-              <w:rPr>
-                <w:rFonts w:ascii="Calibri" w:eastAsia="Times New Roman" w:hAnsi="Calibri" w:cs="Calibri"/>
-                <w:color w:val="000000"/>
-              </w:rPr>
-              <w:t xml:space="preserve"> commit </w:t>
-            </w:r>
-            <w:proofErr w:type="spellStart"/>
-            <w:r>
-              <w:rPr>
-                <w:rFonts w:ascii="Calibri" w:eastAsia="Times New Roman" w:hAnsi="Calibri" w:cs="Calibri"/>
-                <w:color w:val="000000"/>
-              </w:rPr>
-              <w:t>dan</w:t>
-            </w:r>
-            <w:proofErr w:type="spellEnd"/>
-            <w:r>
-              <w:rPr>
-                <w:rFonts w:ascii="Calibri" w:eastAsia="Times New Roman" w:hAnsi="Calibri" w:cs="Calibri"/>
-                <w:color w:val="000000"/>
-              </w:rPr>
-              <w:t xml:space="preserve"> push </w:t>
-            </w:r>
-            <w:proofErr w:type="spellStart"/>
-            <w:r>
-              <w:rPr>
-                <w:rFonts w:ascii="Calibri" w:eastAsia="Times New Roman" w:hAnsi="Calibri" w:cs="Calibri"/>
-                <w:color w:val="000000"/>
-              </w:rPr>
-              <w:t>ke</w:t>
-            </w:r>
-            <w:proofErr w:type="spellEnd"/>
-            <w:r>
-              <w:rPr>
-                <w:rFonts w:ascii="Calibri" w:eastAsia="Times New Roman" w:hAnsi="Calibri" w:cs="Calibri"/>
-                <w:color w:val="000000"/>
-              </w:rPr>
-              <w:t xml:space="preserve"> </w:t>
-            </w:r>
-            <w:proofErr w:type="spellStart"/>
-            <w:r>
-              <w:rPr>
-                <w:rFonts w:ascii="Calibri" w:eastAsia="Times New Roman" w:hAnsi="Calibri" w:cs="Calibri"/>
-                <w:color w:val="000000"/>
-              </w:rPr>
-              <w:t>dalam</w:t>
-            </w:r>
-            <w:proofErr w:type="spellEnd"/>
-            <w:r>
-              <w:rPr>
-                <w:rFonts w:ascii="Calibri" w:eastAsia="Times New Roman" w:hAnsi="Calibri" w:cs="Calibri"/>
-                <w:color w:val="000000"/>
-              </w:rPr>
-              <w:t xml:space="preserve"> Repo </w:t>
-            </w:r>
-            <w:proofErr w:type="spellStart"/>
-            <w:r>
-              <w:rPr>
-                <w:rFonts w:ascii="Calibri" w:eastAsia="Times New Roman" w:hAnsi="Calibri" w:cs="Calibri"/>
-                <w:color w:val="000000"/>
-              </w:rPr>
-              <w:t>pada</w:t>
-            </w:r>
-            <w:proofErr w:type="spellEnd"/>
-            <w:r>
-              <w:rPr>
-                <w:rFonts w:ascii="Calibri" w:eastAsia="Times New Roman" w:hAnsi="Calibri" w:cs="Calibri"/>
-                <w:color w:val="000000"/>
-              </w:rPr>
-              <w:t xml:space="preserve"> </w:t>
-            </w:r>
-            <w:proofErr w:type="spellStart"/>
-            <w:r>
-              <w:rPr>
-                <w:rFonts w:ascii="Calibri" w:eastAsia="Times New Roman" w:hAnsi="Calibri" w:cs="Calibri"/>
-                <w:color w:val="000000"/>
-              </w:rPr>
-              <w:t>git</w:t>
-            </w:r>
-            <w:proofErr w:type="spellEnd"/>
+            <w:r>
+              <w:rPr>
+                <w:rFonts w:ascii="Calibri" w:eastAsia="Times New Roman" w:hAnsi="Calibri" w:cs="Calibri"/>
+                <w:color w:val="000000"/>
+              </w:rPr>
+              <w:t>Melakukan percobaan commit dan push ke dalam Repo pada git</w:t>
+            </w:r>
           </w:p>
         </w:tc>
       </w:tr>
@@ -1045,31 +692,13 @@
                 <w:color w:val="000000"/>
               </w:rPr>
             </w:pPr>
-            <w:proofErr w:type="spellStart"/>
-            <w:r>
-              <w:rPr>
-                <w:rFonts w:ascii="Calibri" w:eastAsia="Times New Roman" w:hAnsi="Calibri" w:cs="Calibri"/>
-                <w:color w:val="000000"/>
-              </w:rPr>
-              <w:t>Glorianta</w:t>
-            </w:r>
-            <w:proofErr w:type="spellEnd"/>
-            <w:r>
-              <w:rPr>
-                <w:rFonts w:ascii="Calibri" w:eastAsia="Times New Roman" w:hAnsi="Calibri" w:cs="Calibri"/>
-                <w:color w:val="000000"/>
-              </w:rPr>
-              <w:t xml:space="preserve"> </w:t>
-            </w:r>
-            <w:proofErr w:type="spellStart"/>
-            <w:r>
-              <w:rPr>
-                <w:rFonts w:ascii="Calibri" w:eastAsia="Times New Roman" w:hAnsi="Calibri" w:cs="Calibri"/>
-                <w:color w:val="000000"/>
-              </w:rPr>
-              <w:t>Barus</w:t>
-            </w:r>
-            <w:proofErr w:type="spellEnd"/>
+            <w:r>
+              <w:rPr>
+                <w:rFonts w:ascii="Calibri" w:eastAsia="Times New Roman" w:hAnsi="Calibri" w:cs="Calibri"/>
+                <w:color w:val="000000"/>
+              </w:rPr>
+              <w:t>Glorianta Barus</w:t>
+            </w:r>
           </w:p>
         </w:tc>
         <w:tc>
@@ -1092,95 +721,13 @@
                 <w:color w:val="000000"/>
               </w:rPr>
             </w:pPr>
-            <w:proofErr w:type="spellStart"/>
-            <w:r>
-              <w:rPr>
-                <w:rFonts w:ascii="Calibri" w:eastAsia="Times New Roman" w:hAnsi="Calibri" w:cs="Calibri"/>
-                <w:color w:val="000000"/>
-              </w:rPr>
-              <w:t>Melakukan</w:t>
-            </w:r>
-            <w:proofErr w:type="spellEnd"/>
-            <w:r>
-              <w:rPr>
-                <w:rFonts w:ascii="Calibri" w:eastAsia="Times New Roman" w:hAnsi="Calibri" w:cs="Calibri"/>
-                <w:color w:val="000000"/>
-              </w:rPr>
-              <w:t xml:space="preserve"> </w:t>
-            </w:r>
-            <w:proofErr w:type="spellStart"/>
-            <w:r>
-              <w:rPr>
-                <w:rFonts w:ascii="Calibri" w:eastAsia="Times New Roman" w:hAnsi="Calibri" w:cs="Calibri"/>
-                <w:color w:val="000000"/>
-              </w:rPr>
-              <w:t>penambahan</w:t>
-            </w:r>
-            <w:proofErr w:type="spellEnd"/>
-            <w:r>
-              <w:rPr>
-                <w:rFonts w:ascii="Calibri" w:eastAsia="Times New Roman" w:hAnsi="Calibri" w:cs="Calibri"/>
-                <w:color w:val="000000"/>
-              </w:rPr>
-              <w:t xml:space="preserve"> data </w:t>
-            </w:r>
-            <w:proofErr w:type="spellStart"/>
-            <w:r>
-              <w:rPr>
-                <w:rFonts w:ascii="Calibri" w:eastAsia="Times New Roman" w:hAnsi="Calibri" w:cs="Calibri"/>
-                <w:color w:val="000000"/>
-              </w:rPr>
-              <w:t>pada</w:t>
-            </w:r>
-            <w:proofErr w:type="spellEnd"/>
-            <w:r>
-              <w:rPr>
-                <w:rFonts w:ascii="Calibri" w:eastAsia="Times New Roman" w:hAnsi="Calibri" w:cs="Calibri"/>
-                <w:color w:val="000000"/>
-              </w:rPr>
-              <w:t xml:space="preserve"> </w:t>
-            </w:r>
-            <w:proofErr w:type="spellStart"/>
-            <w:r>
-              <w:rPr>
-                <w:rFonts w:ascii="Calibri" w:eastAsia="Times New Roman" w:hAnsi="Calibri" w:cs="Calibri"/>
-                <w:color w:val="000000"/>
-              </w:rPr>
-              <w:t>mengenai</w:t>
-            </w:r>
-            <w:proofErr w:type="spellEnd"/>
-            <w:r>
-              <w:rPr>
-                <w:rFonts w:ascii="Calibri" w:eastAsia="Times New Roman" w:hAnsi="Calibri" w:cs="Calibri"/>
-                <w:color w:val="000000"/>
-              </w:rPr>
-              <w:t xml:space="preserve"> </w:t>
-            </w:r>
-            <w:proofErr w:type="spellStart"/>
-            <w:r>
-              <w:rPr>
-                <w:rFonts w:ascii="Calibri" w:eastAsia="Times New Roman" w:hAnsi="Calibri" w:cs="Calibri"/>
-                <w:color w:val="000000"/>
-              </w:rPr>
-              <w:t>lampu</w:t>
-            </w:r>
-            <w:proofErr w:type="spellEnd"/>
-            <w:r>
-              <w:rPr>
-                <w:rFonts w:ascii="Calibri" w:eastAsia="Times New Roman" w:hAnsi="Calibri" w:cs="Calibri"/>
-                <w:color w:val="000000"/>
-              </w:rPr>
-              <w:t xml:space="preserve"> </w:t>
-            </w:r>
-            <w:proofErr w:type="spellStart"/>
-            <w:r>
-              <w:rPr>
-                <w:rFonts w:ascii="Calibri" w:eastAsia="Times New Roman" w:hAnsi="Calibri" w:cs="Calibri"/>
-                <w:color w:val="000000"/>
-              </w:rPr>
-              <w:t>pintar</w:t>
-            </w:r>
-            <w:proofErr w:type="spellEnd"/>
+            <w:r>
+              <w:rPr>
+                <w:rFonts w:ascii="Calibri" w:eastAsia="Times New Roman" w:hAnsi="Calibri" w:cs="Calibri"/>
+                <w:color w:val="000000"/>
+              </w:rPr>
+              <w:t>Melakukan penambahan data pada mengenai lampu pintar</w:t>
+            </w:r>
           </w:p>
         </w:tc>
       </w:tr>
@@ -1234,47 +781,13 @@
                 <w:color w:val="000000"/>
               </w:rPr>
             </w:pPr>
-            <w:proofErr w:type="spellStart"/>
-            <w:r>
-              <w:rPr>
-                <w:rFonts w:ascii="Calibri" w:eastAsia="Times New Roman" w:hAnsi="Calibri" w:cs="Calibri"/>
-                <w:color w:val="000000"/>
-              </w:rPr>
-              <w:t>Roni</w:t>
-            </w:r>
-            <w:proofErr w:type="spellEnd"/>
-            <w:r>
-              <w:rPr>
-                <w:rFonts w:ascii="Calibri" w:eastAsia="Times New Roman" w:hAnsi="Calibri" w:cs="Calibri"/>
-                <w:color w:val="000000"/>
-              </w:rPr>
-              <w:t xml:space="preserve"> </w:t>
-            </w:r>
-            <w:proofErr w:type="spellStart"/>
-            <w:r>
-              <w:rPr>
-                <w:rFonts w:ascii="Calibri" w:eastAsia="Times New Roman" w:hAnsi="Calibri" w:cs="Calibri"/>
-                <w:color w:val="000000"/>
-              </w:rPr>
-              <w:t>Sanjaya</w:t>
-            </w:r>
-            <w:proofErr w:type="spellEnd"/>
-            <w:r>
-              <w:rPr>
-                <w:rFonts w:ascii="Calibri" w:eastAsia="Times New Roman" w:hAnsi="Calibri" w:cs="Calibri"/>
-                <w:color w:val="000000"/>
-              </w:rPr>
-              <w:t xml:space="preserve"> </w:t>
-            </w:r>
-            <w:proofErr w:type="spellStart"/>
-            <w:r>
-              <w:rPr>
-                <w:rFonts w:ascii="Calibri" w:eastAsia="Times New Roman" w:hAnsi="Calibri" w:cs="Calibri"/>
-                <w:color w:val="000000"/>
-              </w:rPr>
-              <w:t>Purba</w:t>
-            </w:r>
-            <w:proofErr w:type="spellEnd"/>
+            <w:r>
+              <w:rPr>
+                <w:rFonts w:ascii="Calibri" w:eastAsia="Times New Roman" w:hAnsi="Calibri" w:cs="Calibri"/>
+                <w:color w:val="000000"/>
+              </w:rPr>
+              <w:t>Roni Sanjaya Purba</w:t>
+            </w:r>
           </w:p>
         </w:tc>
         <w:tc>
@@ -1299,7 +812,6 @@
                 <w:color w:val="000000"/>
               </w:rPr>
             </w:pPr>
-            <w:proofErr w:type="spellStart"/>
             <w:r>
               <w:rPr>
                 <w:rFonts w:ascii="Calibri" w:eastAsia="Times New Roman" w:hAnsi="Calibri" w:cs="Calibri"/>
@@ -1312,73 +824,8 @@
                 <w:rFonts w:ascii="Calibri" w:eastAsia="Times New Roman" w:hAnsi="Calibri" w:cs="Calibri"/>
                 <w:color w:val="000000"/>
               </w:rPr>
-              <w:t>lakukan</w:t>
-            </w:r>
-            <w:proofErr w:type="spellEnd"/>
-            <w:r>
-              <w:rPr>
-                <w:rFonts w:ascii="Calibri" w:eastAsia="Times New Roman" w:hAnsi="Calibri" w:cs="Calibri"/>
-                <w:color w:val="000000"/>
-              </w:rPr>
-              <w:t xml:space="preserve"> </w:t>
-            </w:r>
-            <w:proofErr w:type="spellStart"/>
-            <w:r>
-              <w:rPr>
-                <w:rFonts w:ascii="Calibri" w:eastAsia="Times New Roman" w:hAnsi="Calibri" w:cs="Calibri"/>
-                <w:color w:val="000000"/>
-              </w:rPr>
-              <w:t>perbaikan</w:t>
-            </w:r>
-            <w:proofErr w:type="spellEnd"/>
-            <w:r>
-              <w:rPr>
-                <w:rFonts w:ascii="Calibri" w:eastAsia="Times New Roman" w:hAnsi="Calibri" w:cs="Calibri"/>
-                <w:color w:val="000000"/>
-              </w:rPr>
-              <w:t xml:space="preserve"> </w:t>
-            </w:r>
-            <w:proofErr w:type="spellStart"/>
-            <w:r>
-              <w:rPr>
-                <w:rFonts w:ascii="Calibri" w:eastAsia="Times New Roman" w:hAnsi="Calibri" w:cs="Calibri"/>
-                <w:color w:val="000000"/>
-              </w:rPr>
-              <w:t>pada</w:t>
-            </w:r>
-            <w:proofErr w:type="spellEnd"/>
-            <w:r>
-              <w:rPr>
-                <w:rFonts w:ascii="Calibri" w:eastAsia="Times New Roman" w:hAnsi="Calibri" w:cs="Calibri"/>
-                <w:color w:val="000000"/>
-              </w:rPr>
-              <w:t xml:space="preserve"> </w:t>
-            </w:r>
-            <w:proofErr w:type="spellStart"/>
-            <w:r>
-              <w:rPr>
-                <w:rFonts w:ascii="Calibri" w:eastAsia="Times New Roman" w:hAnsi="Calibri" w:cs="Calibri"/>
-                <w:color w:val="000000"/>
-              </w:rPr>
-              <w:t>bagian</w:t>
-            </w:r>
-            <w:proofErr w:type="spellEnd"/>
-            <w:r>
-              <w:rPr>
-                <w:rFonts w:ascii="Calibri" w:eastAsia="Times New Roman" w:hAnsi="Calibri" w:cs="Calibri"/>
-                <w:color w:val="000000"/>
-              </w:rPr>
-              <w:t xml:space="preserve"> </w:t>
-            </w:r>
-            <w:proofErr w:type="spellStart"/>
-            <w:r>
-              <w:rPr>
-                <w:rFonts w:ascii="Calibri" w:eastAsia="Times New Roman" w:hAnsi="Calibri" w:cs="Calibri"/>
-                <w:color w:val="000000"/>
-              </w:rPr>
-              <w:t>judul</w:t>
-            </w:r>
-            <w:proofErr w:type="spellEnd"/>
+              <w:t>lakukan perbaikan pada bagian judul</w:t>
+            </w:r>
           </w:p>
         </w:tc>
       </w:tr>
@@ -1489,7 +936,14 @@
                 <w:rFonts w:ascii="Calibri" w:eastAsia="Times New Roman" w:hAnsi="Calibri" w:cs="Calibri"/>
                 <w:color w:val="000000"/>
               </w:rPr>
-              <w:t>05-Des-19</w:t>
+              <w:t>03</w:t>
+            </w:r>
+            <w:r>
+              <w:rPr>
+                <w:rFonts w:ascii="Calibri" w:eastAsia="Times New Roman" w:hAnsi="Calibri" w:cs="Calibri"/>
+                <w:color w:val="000000"/>
+              </w:rPr>
+              <w:t>-Des-19</w:t>
             </w:r>
           </w:p>
         </w:tc>
@@ -1515,31 +969,13 @@
                 <w:color w:val="000000"/>
               </w:rPr>
             </w:pPr>
-            <w:proofErr w:type="spellStart"/>
-            <w:r>
-              <w:rPr>
-                <w:rFonts w:ascii="Calibri" w:eastAsia="Times New Roman" w:hAnsi="Calibri" w:cs="Calibri"/>
-                <w:color w:val="000000"/>
-              </w:rPr>
-              <w:t>Glorianta</w:t>
-            </w:r>
-            <w:proofErr w:type="spellEnd"/>
-            <w:r>
-              <w:rPr>
-                <w:rFonts w:ascii="Calibri" w:eastAsia="Times New Roman" w:hAnsi="Calibri" w:cs="Calibri"/>
-                <w:color w:val="000000"/>
-              </w:rPr>
-              <w:t xml:space="preserve"> </w:t>
-            </w:r>
-            <w:proofErr w:type="spellStart"/>
-            <w:r>
-              <w:rPr>
-                <w:rFonts w:ascii="Calibri" w:eastAsia="Times New Roman" w:hAnsi="Calibri" w:cs="Calibri"/>
-                <w:color w:val="000000"/>
-              </w:rPr>
-              <w:t>Barus</w:t>
-            </w:r>
-            <w:proofErr w:type="spellEnd"/>
+            <w:r>
+              <w:rPr>
+                <w:rFonts w:ascii="Calibri" w:eastAsia="Times New Roman" w:hAnsi="Calibri" w:cs="Calibri"/>
+                <w:color w:val="000000"/>
+              </w:rPr>
+              <w:t>Glorianta Barus</w:t>
+            </w:r>
           </w:p>
         </w:tc>
         <w:tc>
@@ -1569,71 +1005,7 @@
                 <w:rFonts w:ascii="Calibri" w:eastAsia="Times New Roman" w:hAnsi="Calibri" w:cs="Calibri"/>
                 <w:color w:val="000000"/>
               </w:rPr>
-              <w:t xml:space="preserve">Update </w:t>
-            </w:r>
-            <w:proofErr w:type="spellStart"/>
-            <w:r>
-              <w:rPr>
-                <w:rFonts w:ascii="Calibri" w:eastAsia="Times New Roman" w:hAnsi="Calibri" w:cs="Calibri"/>
-                <w:color w:val="000000"/>
-              </w:rPr>
-              <w:t>penjelasan</w:t>
-            </w:r>
-            <w:proofErr w:type="spellEnd"/>
-            <w:r>
-              <w:rPr>
-                <w:rFonts w:ascii="Calibri" w:eastAsia="Times New Roman" w:hAnsi="Calibri" w:cs="Calibri"/>
-                <w:color w:val="000000"/>
-              </w:rPr>
-              <w:t xml:space="preserve"> </w:t>
-            </w:r>
-            <w:proofErr w:type="spellStart"/>
-            <w:r>
-              <w:rPr>
-                <w:rFonts w:ascii="Calibri" w:eastAsia="Times New Roman" w:hAnsi="Calibri" w:cs="Calibri"/>
-                <w:color w:val="000000"/>
-              </w:rPr>
-              <w:t>singkat</w:t>
-            </w:r>
-            <w:proofErr w:type="spellEnd"/>
-            <w:r>
-              <w:rPr>
-                <w:rFonts w:ascii="Calibri" w:eastAsia="Times New Roman" w:hAnsi="Calibri" w:cs="Calibri"/>
-                <w:color w:val="000000"/>
-              </w:rPr>
-              <w:t xml:space="preserve"> </w:t>
-            </w:r>
-            <w:proofErr w:type="spellStart"/>
-            <w:r>
-              <w:rPr>
-                <w:rFonts w:ascii="Calibri" w:eastAsia="Times New Roman" w:hAnsi="Calibri" w:cs="Calibri"/>
-                <w:color w:val="000000"/>
-              </w:rPr>
-              <w:t>lamput</w:t>
-            </w:r>
-            <w:proofErr w:type="spellEnd"/>
-            <w:r>
-              <w:rPr>
-                <w:rFonts w:ascii="Calibri" w:eastAsia="Times New Roman" w:hAnsi="Calibri" w:cs="Calibri"/>
-                <w:color w:val="000000"/>
-              </w:rPr>
-              <w:t xml:space="preserve"> </w:t>
-            </w:r>
-            <w:proofErr w:type="spellStart"/>
-            <w:r>
-              <w:rPr>
-                <w:rFonts w:ascii="Calibri" w:eastAsia="Times New Roman" w:hAnsi="Calibri" w:cs="Calibri"/>
-                <w:color w:val="000000"/>
-              </w:rPr>
-              <w:t>pintar</w:t>
-            </w:r>
-            <w:proofErr w:type="spellEnd"/>
-            <w:r>
-              <w:rPr>
-                <w:rFonts w:ascii="Calibri" w:eastAsia="Times New Roman" w:hAnsi="Calibri" w:cs="Calibri"/>
-                <w:color w:val="000000"/>
-              </w:rPr>
-              <w:t xml:space="preserve"> </w:t>
+              <w:t xml:space="preserve">Update penjelasan singkat lamput pintar </w:t>
             </w:r>
           </w:p>
         </w:tc>
@@ -1687,47 +1059,13 @@
                 <w:color w:val="000000"/>
               </w:rPr>
             </w:pPr>
-            <w:proofErr w:type="spellStart"/>
-            <w:r>
-              <w:rPr>
-                <w:rFonts w:ascii="Calibri" w:eastAsia="Times New Roman" w:hAnsi="Calibri" w:cs="Calibri"/>
-                <w:color w:val="000000"/>
-              </w:rPr>
-              <w:t>Andi</w:t>
-            </w:r>
-            <w:proofErr w:type="spellEnd"/>
-            <w:r>
-              <w:rPr>
-                <w:rFonts w:ascii="Calibri" w:eastAsia="Times New Roman" w:hAnsi="Calibri" w:cs="Calibri"/>
-                <w:color w:val="000000"/>
-              </w:rPr>
-              <w:t xml:space="preserve"> </w:t>
-            </w:r>
-            <w:proofErr w:type="spellStart"/>
-            <w:r>
-              <w:rPr>
-                <w:rFonts w:ascii="Calibri" w:eastAsia="Times New Roman" w:hAnsi="Calibri" w:cs="Calibri"/>
-                <w:color w:val="000000"/>
-              </w:rPr>
-              <w:t>Pranata</w:t>
-            </w:r>
-            <w:proofErr w:type="spellEnd"/>
-            <w:r>
-              <w:rPr>
-                <w:rFonts w:ascii="Calibri" w:eastAsia="Times New Roman" w:hAnsi="Calibri" w:cs="Calibri"/>
-                <w:color w:val="000000"/>
-              </w:rPr>
-              <w:t xml:space="preserve"> </w:t>
-            </w:r>
-            <w:proofErr w:type="spellStart"/>
-            <w:r>
-              <w:rPr>
-                <w:rFonts w:ascii="Calibri" w:eastAsia="Times New Roman" w:hAnsi="Calibri" w:cs="Calibri"/>
-                <w:color w:val="000000"/>
-              </w:rPr>
-              <w:t>Ginting</w:t>
-            </w:r>
-            <w:proofErr w:type="spellEnd"/>
+            <w:r>
+              <w:rPr>
+                <w:rFonts w:ascii="Calibri" w:eastAsia="Times New Roman" w:hAnsi="Calibri" w:cs="Calibri"/>
+                <w:color w:val="000000"/>
+              </w:rPr>
+              <w:t>Andi Pranata Ginting</w:t>
+            </w:r>
           </w:p>
         </w:tc>
         <w:tc>
@@ -1752,44 +1090,19 @@
                 <w:color w:val="000000"/>
               </w:rPr>
             </w:pPr>
-            <w:proofErr w:type="spellStart"/>
-            <w:r>
-              <w:rPr>
-                <w:rFonts w:ascii="Calibri" w:eastAsia="Times New Roman" w:hAnsi="Calibri" w:cs="Calibri"/>
-                <w:color w:val="000000"/>
-              </w:rPr>
-              <w:t>Menghapus</w:t>
-            </w:r>
-            <w:proofErr w:type="spellEnd"/>
-            <w:r>
-              <w:rPr>
-                <w:rFonts w:ascii="Calibri" w:eastAsia="Times New Roman" w:hAnsi="Calibri" w:cs="Calibri"/>
-                <w:color w:val="000000"/>
-              </w:rPr>
-              <w:t xml:space="preserve"> </w:t>
-            </w:r>
-            <w:r>
-              <w:rPr>
-                <w:rFonts w:ascii="Calibri" w:eastAsia="Times New Roman" w:hAnsi="Calibri" w:cs="Calibri"/>
-                <w:color w:val="000000"/>
-              </w:rPr>
-              <w:t xml:space="preserve">Section </w:t>
-            </w:r>
-            <w:proofErr w:type="spellStart"/>
-            <w:r>
-              <w:rPr>
-                <w:rFonts w:ascii="Calibri" w:eastAsia="Times New Roman" w:hAnsi="Calibri" w:cs="Calibri"/>
-                <w:color w:val="000000"/>
-              </w:rPr>
-              <w:t>pada</w:t>
-            </w:r>
-            <w:proofErr w:type="spellEnd"/>
-            <w:r>
-              <w:rPr>
-                <w:rFonts w:ascii="Calibri" w:eastAsia="Times New Roman" w:hAnsi="Calibri" w:cs="Calibri"/>
-                <w:color w:val="000000"/>
-              </w:rPr>
-              <w:t xml:space="preserve"> index.html</w:t>
+            <w:r>
+              <w:rPr>
+                <w:rFonts w:ascii="Calibri" w:eastAsia="Times New Roman" w:hAnsi="Calibri" w:cs="Calibri"/>
+                <w:color w:val="000000"/>
+              </w:rPr>
+              <w:t xml:space="preserve">Menghapus </w:t>
+            </w:r>
+            <w:r>
+              <w:rPr>
+                <w:rFonts w:ascii="Calibri" w:eastAsia="Times New Roman" w:hAnsi="Calibri" w:cs="Calibri"/>
+                <w:color w:val="000000"/>
+              </w:rPr>
+              <w:t>Section pada index.html</w:t>
             </w:r>
           </w:p>
         </w:tc>
@@ -1843,53 +1156,12 @@
                 <w:color w:val="000000"/>
               </w:rPr>
             </w:pPr>
-            <w:proofErr w:type="spellStart"/>
-            <w:r>
-              <w:rPr>
-                <w:rFonts w:ascii="Calibri" w:eastAsia="Times New Roman" w:hAnsi="Calibri" w:cs="Calibri"/>
-                <w:color w:val="000000"/>
-              </w:rPr>
-              <w:t>Roni</w:t>
-            </w:r>
-            <w:proofErr w:type="spellEnd"/>
-            <w:r>
-              <w:rPr>
-                <w:rFonts w:ascii="Calibri" w:eastAsia="Times New Roman" w:hAnsi="Calibri" w:cs="Calibri"/>
-                <w:color w:val="000000"/>
-              </w:rPr>
-              <w:t xml:space="preserve"> </w:t>
-            </w:r>
-            <w:proofErr w:type="spellStart"/>
-            <w:r>
-              <w:rPr>
-                <w:rFonts w:ascii="Calibri" w:eastAsia="Times New Roman" w:hAnsi="Calibri" w:cs="Calibri"/>
-                <w:color w:val="000000"/>
-              </w:rPr>
-              <w:t>Sanjaya</w:t>
-            </w:r>
-            <w:proofErr w:type="spellEnd"/>
-            <w:r>
-              <w:rPr>
-                <w:rFonts w:ascii="Calibri" w:eastAsia="Times New Roman" w:hAnsi="Calibri" w:cs="Calibri"/>
-                <w:color w:val="000000"/>
-              </w:rPr>
-              <w:t xml:space="preserve"> </w:t>
-            </w:r>
-            <w:proofErr w:type="spellStart"/>
-            <w:r>
-              <w:rPr>
-                <w:rFonts w:ascii="Calibri" w:eastAsia="Times New Roman" w:hAnsi="Calibri" w:cs="Calibri"/>
-                <w:color w:val="000000"/>
-              </w:rPr>
-              <w:t>Purba</w:t>
-            </w:r>
-            <w:proofErr w:type="spellEnd"/>
-            <w:r>
-              <w:rPr>
-                <w:rFonts w:ascii="Calibri" w:eastAsia="Times New Roman" w:hAnsi="Calibri" w:cs="Calibri"/>
-                <w:color w:val="000000"/>
-              </w:rPr>
-              <w:t xml:space="preserve"> </w:t>
+            <w:r>
+              <w:rPr>
+                <w:rFonts w:ascii="Calibri" w:eastAsia="Times New Roman" w:hAnsi="Calibri" w:cs="Calibri"/>
+                <w:color w:val="000000"/>
+              </w:rPr>
+              <w:t xml:space="preserve">Roni Sanjaya Purba </w:t>
             </w:r>
           </w:p>
         </w:tc>
@@ -1915,85 +1187,19 @@
                 <w:color w:val="000000"/>
               </w:rPr>
             </w:pPr>
-            <w:proofErr w:type="spellStart"/>
-            <w:r>
-              <w:rPr>
-                <w:rFonts w:ascii="Calibri" w:eastAsia="Times New Roman" w:hAnsi="Calibri" w:cs="Calibri"/>
-                <w:color w:val="000000"/>
-              </w:rPr>
-              <w:t>Memasukkan</w:t>
-            </w:r>
-            <w:proofErr w:type="spellEnd"/>
-            <w:r>
-              <w:rPr>
-                <w:rFonts w:ascii="Calibri" w:eastAsia="Times New Roman" w:hAnsi="Calibri" w:cs="Calibri"/>
-                <w:color w:val="000000"/>
-              </w:rPr>
-              <w:t xml:space="preserve"> </w:t>
-            </w:r>
-            <w:proofErr w:type="spellStart"/>
-            <w:r>
-              <w:rPr>
-                <w:rFonts w:ascii="Calibri" w:eastAsia="Times New Roman" w:hAnsi="Calibri" w:cs="Calibri"/>
-                <w:color w:val="000000"/>
-              </w:rPr>
-              <w:t>gambar</w:t>
-            </w:r>
-            <w:proofErr w:type="spellEnd"/>
-            <w:r>
-              <w:rPr>
-                <w:rFonts w:ascii="Calibri" w:eastAsia="Times New Roman" w:hAnsi="Calibri" w:cs="Calibri"/>
-                <w:color w:val="000000"/>
-              </w:rPr>
-              <w:t xml:space="preserve"> </w:t>
-            </w:r>
-            <w:proofErr w:type="spellStart"/>
-            <w:r>
-              <w:rPr>
-                <w:rFonts w:ascii="Calibri" w:eastAsia="Times New Roman" w:hAnsi="Calibri" w:cs="Calibri"/>
-                <w:color w:val="000000"/>
-              </w:rPr>
-              <w:t>pada</w:t>
-            </w:r>
-            <w:proofErr w:type="spellEnd"/>
-            <w:r>
-              <w:rPr>
-                <w:rFonts w:ascii="Calibri" w:eastAsia="Times New Roman" w:hAnsi="Calibri" w:cs="Calibri"/>
-                <w:color w:val="000000"/>
-              </w:rPr>
-              <w:t xml:space="preserve"> </w:t>
-            </w:r>
-            <w:proofErr w:type="spellStart"/>
-            <w:r>
-              <w:rPr>
-                <w:rFonts w:ascii="Calibri" w:eastAsia="Times New Roman" w:hAnsi="Calibri" w:cs="Calibri"/>
-                <w:color w:val="000000"/>
-              </w:rPr>
-              <w:t>alat</w:t>
-            </w:r>
-            <w:proofErr w:type="spellEnd"/>
-            <w:r>
-              <w:rPr>
-                <w:rFonts w:ascii="Calibri" w:eastAsia="Times New Roman" w:hAnsi="Calibri" w:cs="Calibri"/>
-                <w:color w:val="000000"/>
-              </w:rPr>
-              <w:t xml:space="preserve"> yang </w:t>
-            </w:r>
-            <w:proofErr w:type="spellStart"/>
-            <w:r>
-              <w:rPr>
-                <w:rFonts w:ascii="Calibri" w:eastAsia="Times New Roman" w:hAnsi="Calibri" w:cs="Calibri"/>
-                <w:color w:val="000000"/>
-              </w:rPr>
-              <w:t>sejenis</w:t>
-            </w:r>
-            <w:proofErr w:type="spellEnd"/>
+            <w:r>
+              <w:rPr>
+                <w:rFonts w:ascii="Calibri" w:eastAsia="Times New Roman" w:hAnsi="Calibri" w:cs="Calibri"/>
+                <w:color w:val="000000"/>
+              </w:rPr>
+              <w:t>Memasukkan gambar pada alat yang sejenis</w:t>
+            </w:r>
           </w:p>
         </w:tc>
       </w:tr>
       <w:tr>
         <w:trPr>
-          <w:trHeight w:val="308"/>
+          <w:trHeight w:val="577"/>
         </w:trPr>
         <w:tc>
           <w:tcPr>
@@ -2021,7 +1227,6 @@
         <w:tc>
           <w:tcPr>
             <w:tcW w:w="2453" w:type="dxa"/>
-            <w:vMerge w:val="restart"/>
             <w:tcBorders>
               <w:top w:val="nil"/>
               <w:left w:val="single" w:sz="4" w:space="0" w:color="auto"/>
@@ -2046,24 +1251,15 @@
                 <w:rFonts w:ascii="Calibri" w:eastAsia="Times New Roman" w:hAnsi="Calibri" w:cs="Calibri"/>
                 <w:color w:val="000000"/>
               </w:rPr>
-              <w:t xml:space="preserve">Steven </w:t>
-            </w:r>
-            <w:proofErr w:type="spellStart"/>
-            <w:r>
-              <w:rPr>
-                <w:rFonts w:ascii="Calibri" w:eastAsia="Times New Roman" w:hAnsi="Calibri" w:cs="Calibri"/>
-                <w:color w:val="000000"/>
-              </w:rPr>
-              <w:t>Stefanus</w:t>
-            </w:r>
-            <w:proofErr w:type="spellEnd"/>
+              <w:t>Steven Stefanus</w:t>
+            </w:r>
           </w:p>
         </w:tc>
         <w:tc>
           <w:tcPr>
             <w:tcW w:w="6277" w:type="dxa"/>
             <w:tcBorders>
-              <w:top w:val="nil"/>
+              <w:top w:val="single" w:sz="4" w:space="0" w:color="auto"/>
               <w:left w:val="nil"/>
               <w:bottom w:val="single" w:sz="4" w:space="0" w:color="auto"/>
               <w:right w:val="single" w:sz="4" w:space="0" w:color="auto"/>
@@ -2086,150 +1282,15 @@
                 <w:rFonts w:ascii="Calibri" w:eastAsia="Times New Roman" w:hAnsi="Calibri" w:cs="Calibri"/>
                 <w:color w:val="000000"/>
               </w:rPr>
-              <w:t xml:space="preserve">1. </w:t>
-            </w:r>
-            <w:proofErr w:type="spellStart"/>
-            <w:r>
-              <w:rPr>
-                <w:rFonts w:ascii="Calibri" w:eastAsia="Times New Roman" w:hAnsi="Calibri" w:cs="Calibri"/>
-                <w:color w:val="000000"/>
-              </w:rPr>
-              <w:t>Memasukkan</w:t>
-            </w:r>
-            <w:proofErr w:type="spellEnd"/>
-            <w:r>
-              <w:rPr>
-                <w:rFonts w:ascii="Calibri" w:eastAsia="Times New Roman" w:hAnsi="Calibri" w:cs="Calibri"/>
-                <w:color w:val="000000"/>
-              </w:rPr>
-              <w:t xml:space="preserve"> </w:t>
-            </w:r>
-            <w:proofErr w:type="spellStart"/>
-            <w:r>
-              <w:rPr>
-                <w:rFonts w:ascii="Calibri" w:eastAsia="Times New Roman" w:hAnsi="Calibri" w:cs="Calibri"/>
-                <w:color w:val="000000"/>
-              </w:rPr>
-              <w:t>gambar</w:t>
-            </w:r>
-            <w:proofErr w:type="spellEnd"/>
-            <w:r>
-              <w:rPr>
-                <w:rFonts w:ascii="Calibri" w:eastAsia="Times New Roman" w:hAnsi="Calibri" w:cs="Calibri"/>
-                <w:color w:val="000000"/>
-              </w:rPr>
-              <w:t xml:space="preserve"> </w:t>
-            </w:r>
-            <w:proofErr w:type="spellStart"/>
-            <w:r>
-              <w:rPr>
-                <w:rFonts w:ascii="Calibri" w:eastAsia="Times New Roman" w:hAnsi="Calibri" w:cs="Calibri"/>
-                <w:color w:val="000000"/>
-              </w:rPr>
-              <w:t>pada</w:t>
-            </w:r>
-            <w:proofErr w:type="spellEnd"/>
-            <w:r>
-              <w:rPr>
-                <w:rFonts w:ascii="Calibri" w:eastAsia="Times New Roman" w:hAnsi="Calibri" w:cs="Calibri"/>
-                <w:color w:val="000000"/>
-              </w:rPr>
-              <w:t xml:space="preserve"> </w:t>
-            </w:r>
-            <w:proofErr w:type="spellStart"/>
-            <w:r>
-              <w:rPr>
-                <w:rFonts w:ascii="Calibri" w:eastAsia="Times New Roman" w:hAnsi="Calibri" w:cs="Calibri"/>
-                <w:color w:val="000000"/>
-              </w:rPr>
-              <w:t>bagian</w:t>
-            </w:r>
-            <w:proofErr w:type="spellEnd"/>
-            <w:r>
-              <w:rPr>
-                <w:rFonts w:ascii="Calibri" w:eastAsia="Times New Roman" w:hAnsi="Calibri" w:cs="Calibri"/>
-                <w:color w:val="000000"/>
-              </w:rPr>
-              <w:t xml:space="preserve"> </w:t>
-            </w:r>
-            <w:proofErr w:type="spellStart"/>
-            <w:r>
-              <w:rPr>
-                <w:rFonts w:ascii="Calibri" w:eastAsia="Times New Roman" w:hAnsi="Calibri" w:cs="Calibri"/>
-                <w:color w:val="000000"/>
-              </w:rPr>
-              <w:t>penjelasan</w:t>
-            </w:r>
-            <w:proofErr w:type="spellEnd"/>
-            <w:r>
-              <w:rPr>
-                <w:rFonts w:ascii="Calibri" w:eastAsia="Times New Roman" w:hAnsi="Calibri" w:cs="Calibri"/>
-                <w:color w:val="000000"/>
-              </w:rPr>
-              <w:t xml:space="preserve"> </w:t>
-            </w:r>
-            <w:proofErr w:type="spellStart"/>
-            <w:r>
-              <w:rPr>
-                <w:rFonts w:ascii="Calibri" w:eastAsia="Times New Roman" w:hAnsi="Calibri" w:cs="Calibri"/>
-                <w:color w:val="000000"/>
-              </w:rPr>
-              <w:t>materi</w:t>
-            </w:r>
-            <w:proofErr w:type="spellEnd"/>
-          </w:p>
-        </w:tc>
-      </w:tr>
-      <w:tr>
-        <w:trPr>
-          <w:gridAfter w:val="1"/>
-          <w:wAfter w:w="6277" w:type="dxa"/>
-          <w:trHeight w:val="269"/>
-        </w:trPr>
-        <w:tc>
-          <w:tcPr>
-            <w:tcW w:w="1298" w:type="dxa"/>
-            <w:vMerge/>
-            <w:tcBorders>
-              <w:top w:val="nil"/>
-              <w:left w:val="single" w:sz="4" w:space="0" w:color="auto"/>
-              <w:bottom w:val="single" w:sz="4" w:space="0" w:color="000000"/>
-              <w:right w:val="single" w:sz="4" w:space="0" w:color="auto"/>
-            </w:tcBorders>
-            <w:vAlign w:val="center"/>
-            <w:hideMark/>
-          </w:tcPr>
-          <w:p>
-            <w:pPr>
-              <w:spacing w:after="0" w:line="240" w:lineRule="auto"/>
-              <w:rPr>
-                <w:rFonts w:ascii="Calibri" w:eastAsia="Times New Roman" w:hAnsi="Calibri" w:cs="Calibri"/>
-                <w:color w:val="000000"/>
-              </w:rPr>
-            </w:pPr>
-          </w:p>
-        </w:tc>
-        <w:tc>
-          <w:tcPr>
-            <w:tcW w:w="2453" w:type="dxa"/>
-            <w:vMerge/>
-            <w:tcBorders>
-              <w:top w:val="nil"/>
-              <w:left w:val="single" w:sz="4" w:space="0" w:color="auto"/>
-              <w:bottom w:val="single" w:sz="4" w:space="0" w:color="auto"/>
-              <w:right w:val="single" w:sz="4" w:space="0" w:color="auto"/>
-            </w:tcBorders>
-            <w:vAlign w:val="center"/>
-            <w:hideMark/>
-          </w:tcPr>
-          <w:p>
-            <w:pPr>
-              <w:spacing w:after="0" w:line="240" w:lineRule="auto"/>
-              <w:rPr>
-                <w:rFonts w:ascii="Calibri" w:eastAsia="Times New Roman" w:hAnsi="Calibri" w:cs="Calibri"/>
-                <w:color w:val="000000"/>
-              </w:rPr>
-            </w:pPr>
+              <w:t xml:space="preserve">Memasukkan gambar </w:t>
+            </w:r>
+            <w:r>
+              <w:rPr>
+                <w:rFonts w:ascii="Calibri" w:eastAsia="Times New Roman" w:hAnsi="Calibri" w:cs="Calibri"/>
+                <w:color w:val="000000"/>
+              </w:rPr>
+              <w:t>pada bagian penjelasan materi</w:t>
+            </w:r>
           </w:p>
         </w:tc>
       </w:tr>
@@ -2253,23 +1314,8 @@
         <w:ind w:left="284"/>
       </w:pPr>
       <w:r>
-        <w:t xml:space="preserve">SCRUM MASTER – 05 </w:t>
+        <w:t>SCRUM MASTER – 05 Desember 2019 – Steven Stefanus</w:t>
       </w:r>
-      <w:proofErr w:type="spellStart"/>
-      <w:r>
-        <w:t>Desember</w:t>
-      </w:r>
-      <w:proofErr w:type="spellEnd"/>
-      <w:r>
-        <w:t xml:space="preserve"> 2019 – Steven </w:t>
-      </w:r>
-      <w:proofErr w:type="spellStart"/>
-      <w:r>
-        <w:t>Stefanus</w:t>
-      </w:r>
-      <w:bookmarkStart w:id="0" w:name="_GoBack"/>
-      <w:bookmarkEnd w:id="0"/>
-      <w:proofErr w:type="spellEnd"/>
     </w:p>
     <w:tbl>
       <w:tblPr>
@@ -2308,6 +1354,7 @@
                 <w:color w:val="000000"/>
               </w:rPr>
             </w:pPr>
+            <w:bookmarkStart w:id="0" w:name="_GoBack" w:colFirst="1" w:colLast="1"/>
             <w:r>
               <w:rPr>
                 <w:rFonts w:ascii="Calibri" w:eastAsia="Times New Roman" w:hAnsi="Calibri" w:cs="Calibri"/>
@@ -2376,21 +1423,12 @@
                 <w:color w:val="000000"/>
               </w:rPr>
             </w:pPr>
-            <w:proofErr w:type="spellStart"/>
-            <w:r>
-              <w:rPr>
-                <w:rFonts w:ascii="Calibri" w:eastAsia="Times New Roman" w:hAnsi="Calibri" w:cs="Calibri"/>
-                <w:color w:val="000000"/>
-              </w:rPr>
-              <w:t>Nama</w:t>
-            </w:r>
-            <w:proofErr w:type="spellEnd"/>
-            <w:r>
-              <w:rPr>
-                <w:rFonts w:ascii="Calibri" w:eastAsia="Times New Roman" w:hAnsi="Calibri" w:cs="Calibri"/>
-                <w:color w:val="000000"/>
-              </w:rPr>
-              <w:t xml:space="preserve"> Scrum Master : </w:t>
+            <w:r>
+              <w:rPr>
+                <w:rFonts w:ascii="Calibri" w:eastAsia="Times New Roman" w:hAnsi="Calibri" w:cs="Calibri"/>
+                <w:color w:val="000000"/>
+              </w:rPr>
+              <w:t xml:space="preserve">Nama Scrum Master : </w:t>
             </w:r>
           </w:p>
         </w:tc>
@@ -2421,17 +1459,8 @@
                 <w:rFonts w:ascii="Calibri" w:eastAsia="Times New Roman" w:hAnsi="Calibri" w:cs="Calibri"/>
                 <w:color w:val="000000"/>
               </w:rPr>
-              <w:t xml:space="preserve">Steven </w:t>
-            </w:r>
-            <w:proofErr w:type="spellStart"/>
-            <w:r>
-              <w:rPr>
-                <w:rFonts w:ascii="Calibri" w:eastAsia="Times New Roman" w:hAnsi="Calibri" w:cs="Calibri"/>
-                <w:color w:val="000000"/>
-              </w:rPr>
-              <w:t>Stefanus</w:t>
-            </w:r>
-            <w:proofErr w:type="spellEnd"/>
+              <w:t>Steven Stefanus</w:t>
+            </w:r>
           </w:p>
         </w:tc>
       </w:tr>
@@ -2462,21 +1491,12 @@
                 <w:color w:val="000000"/>
               </w:rPr>
             </w:pPr>
-            <w:proofErr w:type="spellStart"/>
-            <w:r>
-              <w:rPr>
-                <w:rFonts w:ascii="Calibri" w:eastAsia="Times New Roman" w:hAnsi="Calibri" w:cs="Calibri"/>
-                <w:color w:val="000000"/>
-              </w:rPr>
-              <w:t>Waktu</w:t>
-            </w:r>
-            <w:proofErr w:type="spellEnd"/>
-            <w:r>
-              <w:rPr>
-                <w:rFonts w:ascii="Calibri" w:eastAsia="Times New Roman" w:hAnsi="Calibri" w:cs="Calibri"/>
-                <w:color w:val="000000"/>
-              </w:rPr>
-              <w:t xml:space="preserve"> :</w:t>
+            <w:r>
+              <w:rPr>
+                <w:rFonts w:ascii="Calibri" w:eastAsia="Times New Roman" w:hAnsi="Calibri" w:cs="Calibri"/>
+                <w:color w:val="000000"/>
+              </w:rPr>
+              <w:t>Waktu :</w:t>
             </w:r>
           </w:p>
         </w:tc>
@@ -2507,62 +1527,14 @@
                 <w:rFonts w:ascii="Calibri" w:eastAsia="Times New Roman" w:hAnsi="Calibri" w:cs="Calibri"/>
                 <w:color w:val="000000"/>
               </w:rPr>
-              <w:t xml:space="preserve">04 </w:t>
-            </w:r>
-            <w:proofErr w:type="spellStart"/>
-            <w:r>
-              <w:rPr>
-                <w:rFonts w:ascii="Calibri" w:eastAsia="Times New Roman" w:hAnsi="Calibri" w:cs="Calibri"/>
-                <w:color w:val="000000"/>
-              </w:rPr>
-              <w:t>Desember</w:t>
-            </w:r>
-            <w:proofErr w:type="spellEnd"/>
-            <w:r>
-              <w:rPr>
-                <w:rFonts w:ascii="Calibri" w:eastAsia="Times New Roman" w:hAnsi="Calibri" w:cs="Calibri"/>
-                <w:color w:val="000000"/>
-              </w:rPr>
-              <w:t xml:space="preserve"> 2019 </w:t>
-            </w:r>
-            <w:proofErr w:type="spellStart"/>
-            <w:r>
-              <w:rPr>
-                <w:rFonts w:ascii="Calibri" w:eastAsia="Times New Roman" w:hAnsi="Calibri" w:cs="Calibri"/>
-                <w:color w:val="000000"/>
-              </w:rPr>
-              <w:t>s</w:t>
-            </w:r>
-            <w:r>
-              <w:rPr>
-                <w:rFonts w:ascii="Calibri" w:eastAsia="Times New Roman" w:hAnsi="Calibri" w:cs="Calibri"/>
-                <w:color w:val="000000"/>
-              </w:rPr>
-              <w:t>ampai</w:t>
-            </w:r>
-            <w:proofErr w:type="spellEnd"/>
-            <w:r>
-              <w:rPr>
-                <w:rFonts w:ascii="Calibri" w:eastAsia="Times New Roman" w:hAnsi="Calibri" w:cs="Calibri"/>
-                <w:color w:val="000000"/>
-              </w:rPr>
-              <w:t xml:space="preserve"> 05 </w:t>
-            </w:r>
-            <w:proofErr w:type="spellStart"/>
-            <w:r>
-              <w:rPr>
-                <w:rFonts w:ascii="Calibri" w:eastAsia="Times New Roman" w:hAnsi="Calibri" w:cs="Calibri"/>
-                <w:color w:val="000000"/>
-              </w:rPr>
-              <w:t>Desember</w:t>
-            </w:r>
-            <w:proofErr w:type="spellEnd"/>
-            <w:r>
-              <w:rPr>
-                <w:rFonts w:ascii="Calibri" w:eastAsia="Times New Roman" w:hAnsi="Calibri" w:cs="Calibri"/>
-                <w:color w:val="000000"/>
-              </w:rPr>
-              <w:t xml:space="preserve"> 2019</w:t>
+              <w:t>04 Desember 2019 s</w:t>
+            </w:r>
+            <w:r>
+              <w:rPr>
+                <w:rFonts w:ascii="Calibri" w:eastAsia="Times New Roman" w:hAnsi="Calibri" w:cs="Calibri"/>
+                <w:color w:val="000000"/>
+              </w:rPr>
+              <w:t>ampai 05 Desember 2019</w:t>
             </w:r>
           </w:p>
         </w:tc>
@@ -2594,7 +1566,6 @@
                 <w:color w:val="000000"/>
               </w:rPr>
             </w:pPr>
-            <w:proofErr w:type="spellStart"/>
             <w:r>
               <w:rPr>
                 <w:rFonts w:ascii="Calibri" w:eastAsia="Times New Roman" w:hAnsi="Calibri" w:cs="Calibri"/>
@@ -2602,7 +1573,6 @@
               </w:rPr>
               <w:t>Tanggal</w:t>
             </w:r>
-            <w:proofErr w:type="spellEnd"/>
           </w:p>
         </w:tc>
         <w:tc>
@@ -2628,21 +1598,12 @@
                 <w:color w:val="000000"/>
               </w:rPr>
             </w:pPr>
-            <w:proofErr w:type="spellStart"/>
-            <w:r>
-              <w:rPr>
-                <w:rFonts w:ascii="Calibri" w:eastAsia="Times New Roman" w:hAnsi="Calibri" w:cs="Calibri"/>
-                <w:color w:val="000000"/>
-              </w:rPr>
-              <w:t>Nama</w:t>
-            </w:r>
-            <w:proofErr w:type="spellEnd"/>
-            <w:r>
-              <w:rPr>
-                <w:rFonts w:ascii="Calibri" w:eastAsia="Times New Roman" w:hAnsi="Calibri" w:cs="Calibri"/>
-                <w:color w:val="000000"/>
-              </w:rPr>
-              <w:t xml:space="preserve"> </w:t>
+            <w:r>
+              <w:rPr>
+                <w:rFonts w:ascii="Calibri" w:eastAsia="Times New Roman" w:hAnsi="Calibri" w:cs="Calibri"/>
+                <w:color w:val="000000"/>
+              </w:rPr>
+              <w:t xml:space="preserve">Nama </w:t>
             </w:r>
           </w:p>
         </w:tc>
@@ -2738,53 +1699,12 @@
                 <w:color w:val="000000"/>
               </w:rPr>
             </w:pPr>
-            <w:proofErr w:type="spellStart"/>
-            <w:r>
-              <w:rPr>
-                <w:rFonts w:ascii="Calibri" w:eastAsia="Times New Roman" w:hAnsi="Calibri" w:cs="Calibri"/>
-                <w:color w:val="000000"/>
-              </w:rPr>
-              <w:t>Roni</w:t>
-            </w:r>
-            <w:proofErr w:type="spellEnd"/>
-            <w:r>
-              <w:rPr>
-                <w:rFonts w:ascii="Calibri" w:eastAsia="Times New Roman" w:hAnsi="Calibri" w:cs="Calibri"/>
-                <w:color w:val="000000"/>
-              </w:rPr>
-              <w:t xml:space="preserve"> </w:t>
-            </w:r>
-            <w:proofErr w:type="spellStart"/>
-            <w:r>
-              <w:rPr>
-                <w:rFonts w:ascii="Calibri" w:eastAsia="Times New Roman" w:hAnsi="Calibri" w:cs="Calibri"/>
-                <w:color w:val="000000"/>
-              </w:rPr>
-              <w:t>Sanjaya</w:t>
-            </w:r>
-            <w:proofErr w:type="spellEnd"/>
-            <w:r>
-              <w:rPr>
-                <w:rFonts w:ascii="Calibri" w:eastAsia="Times New Roman" w:hAnsi="Calibri" w:cs="Calibri"/>
-                <w:color w:val="000000"/>
-              </w:rPr>
-              <w:t xml:space="preserve"> </w:t>
-            </w:r>
-            <w:proofErr w:type="spellStart"/>
-            <w:r>
-              <w:rPr>
-                <w:rFonts w:ascii="Calibri" w:eastAsia="Times New Roman" w:hAnsi="Calibri" w:cs="Calibri"/>
-                <w:color w:val="000000"/>
-              </w:rPr>
-              <w:t>Purba</w:t>
-            </w:r>
-            <w:proofErr w:type="spellEnd"/>
-            <w:r>
-              <w:rPr>
-                <w:rFonts w:ascii="Calibri" w:eastAsia="Times New Roman" w:hAnsi="Calibri" w:cs="Calibri"/>
-                <w:color w:val="000000"/>
-              </w:rPr>
-              <w:t xml:space="preserve"> </w:t>
+            <w:r>
+              <w:rPr>
+                <w:rFonts w:ascii="Calibri" w:eastAsia="Times New Roman" w:hAnsi="Calibri" w:cs="Calibri"/>
+                <w:color w:val="000000"/>
+              </w:rPr>
+              <w:t xml:space="preserve">Roni Sanjaya Purba </w:t>
             </w:r>
           </w:p>
         </w:tc>
@@ -2815,97 +1735,8 @@
                 <w:rFonts w:ascii="Calibri" w:eastAsia="Times New Roman" w:hAnsi="Calibri" w:cs="Calibri"/>
                 <w:color w:val="000000"/>
               </w:rPr>
-              <w:t xml:space="preserve">1. </w:t>
-            </w:r>
-            <w:proofErr w:type="spellStart"/>
-            <w:r>
-              <w:rPr>
-                <w:rFonts w:ascii="Calibri" w:eastAsia="Times New Roman" w:hAnsi="Calibri" w:cs="Calibri"/>
-                <w:color w:val="000000"/>
-              </w:rPr>
-              <w:t>Mengedit</w:t>
-            </w:r>
-            <w:proofErr w:type="spellEnd"/>
-            <w:r>
-              <w:rPr>
-                <w:rFonts w:ascii="Calibri" w:eastAsia="Times New Roman" w:hAnsi="Calibri" w:cs="Calibri"/>
-                <w:color w:val="000000"/>
-              </w:rPr>
-              <w:t xml:space="preserve"> </w:t>
-            </w:r>
-            <w:proofErr w:type="spellStart"/>
-            <w:r>
-              <w:rPr>
-                <w:rFonts w:ascii="Calibri" w:eastAsia="Times New Roman" w:hAnsi="Calibri" w:cs="Calibri"/>
-                <w:color w:val="000000"/>
-              </w:rPr>
-              <w:t>pada</w:t>
-            </w:r>
-            <w:proofErr w:type="spellEnd"/>
-            <w:r>
-              <w:rPr>
-                <w:rFonts w:ascii="Calibri" w:eastAsia="Times New Roman" w:hAnsi="Calibri" w:cs="Calibri"/>
-                <w:color w:val="000000"/>
-              </w:rPr>
-              <w:t xml:space="preserve"> </w:t>
-            </w:r>
-            <w:proofErr w:type="spellStart"/>
-            <w:r>
-              <w:rPr>
-                <w:rFonts w:ascii="Calibri" w:eastAsia="Times New Roman" w:hAnsi="Calibri" w:cs="Calibri"/>
-                <w:color w:val="000000"/>
-              </w:rPr>
-              <w:t>bagian</w:t>
-            </w:r>
-            <w:proofErr w:type="spellEnd"/>
-            <w:r>
-              <w:rPr>
-                <w:rFonts w:ascii="Calibri" w:eastAsia="Times New Roman" w:hAnsi="Calibri" w:cs="Calibri"/>
-                <w:color w:val="000000"/>
-              </w:rPr>
-              <w:t xml:space="preserve"> </w:t>
-            </w:r>
-            <w:proofErr w:type="spellStart"/>
-            <w:r>
-              <w:rPr>
-                <w:rFonts w:ascii="Calibri" w:eastAsia="Times New Roman" w:hAnsi="Calibri" w:cs="Calibri"/>
-                <w:color w:val="000000"/>
-              </w:rPr>
-              <w:t>penambahan</w:t>
-            </w:r>
-            <w:proofErr w:type="spellEnd"/>
-            <w:r>
-              <w:rPr>
-                <w:rFonts w:ascii="Calibri" w:eastAsia="Times New Roman" w:hAnsi="Calibri" w:cs="Calibri"/>
-                <w:color w:val="000000"/>
-              </w:rPr>
-              <w:t xml:space="preserve"> </w:t>
-            </w:r>
-            <w:proofErr w:type="spellStart"/>
-            <w:r>
-              <w:rPr>
-                <w:rFonts w:ascii="Calibri" w:eastAsia="Times New Roman" w:hAnsi="Calibri" w:cs="Calibri"/>
-                <w:color w:val="000000"/>
-              </w:rPr>
-              <w:t>alat</w:t>
-            </w:r>
-            <w:proofErr w:type="spellEnd"/>
-            <w:r>
-              <w:rPr>
-                <w:rFonts w:ascii="Calibri" w:eastAsia="Times New Roman" w:hAnsi="Calibri" w:cs="Calibri"/>
-                <w:color w:val="000000"/>
-              </w:rPr>
-              <w:t xml:space="preserve"> yang </w:t>
-            </w:r>
-            <w:proofErr w:type="spellStart"/>
-            <w:r>
-              <w:rPr>
-                <w:rFonts w:ascii="Calibri" w:eastAsia="Times New Roman" w:hAnsi="Calibri" w:cs="Calibri"/>
-                <w:color w:val="000000"/>
-              </w:rPr>
-              <w:t>sejenis</w:t>
-            </w:r>
-            <w:proofErr w:type="spellEnd"/>
+              <w:t>1. Mengedit pada bagian penambahan alat yang sejenis</w:t>
+            </w:r>
           </w:p>
         </w:tc>
       </w:tr>
@@ -2986,145 +1817,8 @@
                 <w:rFonts w:ascii="Calibri" w:eastAsia="Times New Roman" w:hAnsi="Calibri" w:cs="Calibri"/>
                 <w:color w:val="000000"/>
               </w:rPr>
-              <w:t xml:space="preserve">2. </w:t>
-            </w:r>
-            <w:proofErr w:type="spellStart"/>
-            <w:r>
-              <w:rPr>
-                <w:rFonts w:ascii="Calibri" w:eastAsia="Times New Roman" w:hAnsi="Calibri" w:cs="Calibri"/>
-                <w:color w:val="000000"/>
-              </w:rPr>
-              <w:t>Memasukkan</w:t>
-            </w:r>
-            <w:proofErr w:type="spellEnd"/>
-            <w:r>
-              <w:rPr>
-                <w:rFonts w:ascii="Calibri" w:eastAsia="Times New Roman" w:hAnsi="Calibri" w:cs="Calibri"/>
-                <w:color w:val="000000"/>
-              </w:rPr>
-              <w:t xml:space="preserve"> </w:t>
-            </w:r>
-            <w:proofErr w:type="spellStart"/>
-            <w:r>
-              <w:rPr>
-                <w:rFonts w:ascii="Calibri" w:eastAsia="Times New Roman" w:hAnsi="Calibri" w:cs="Calibri"/>
-                <w:color w:val="000000"/>
-              </w:rPr>
-              <w:t>gambar</w:t>
-            </w:r>
-            <w:proofErr w:type="spellEnd"/>
-            <w:r>
-              <w:rPr>
-                <w:rFonts w:ascii="Calibri" w:eastAsia="Times New Roman" w:hAnsi="Calibri" w:cs="Calibri"/>
-                <w:color w:val="000000"/>
-              </w:rPr>
-              <w:t xml:space="preserve"> </w:t>
-            </w:r>
-            <w:proofErr w:type="spellStart"/>
-            <w:r>
-              <w:rPr>
-                <w:rFonts w:ascii="Calibri" w:eastAsia="Times New Roman" w:hAnsi="Calibri" w:cs="Calibri"/>
-                <w:color w:val="000000"/>
-              </w:rPr>
-              <w:t>pada</w:t>
-            </w:r>
-            <w:proofErr w:type="spellEnd"/>
-            <w:r>
-              <w:rPr>
-                <w:rFonts w:ascii="Calibri" w:eastAsia="Times New Roman" w:hAnsi="Calibri" w:cs="Calibri"/>
-                <w:color w:val="000000"/>
-              </w:rPr>
-              <w:t xml:space="preserve"> </w:t>
-            </w:r>
-            <w:proofErr w:type="spellStart"/>
-            <w:r>
-              <w:rPr>
-                <w:rFonts w:ascii="Calibri" w:eastAsia="Times New Roman" w:hAnsi="Calibri" w:cs="Calibri"/>
-                <w:color w:val="000000"/>
-              </w:rPr>
-              <w:t>alat</w:t>
-            </w:r>
-            <w:proofErr w:type="spellEnd"/>
-            <w:r>
-              <w:rPr>
-                <w:rFonts w:ascii="Calibri" w:eastAsia="Times New Roman" w:hAnsi="Calibri" w:cs="Calibri"/>
-                <w:color w:val="000000"/>
-              </w:rPr>
-              <w:t xml:space="preserve"> yang </w:t>
-            </w:r>
-            <w:proofErr w:type="spellStart"/>
-            <w:r>
-              <w:rPr>
-                <w:rFonts w:ascii="Calibri" w:eastAsia="Times New Roman" w:hAnsi="Calibri" w:cs="Calibri"/>
-                <w:color w:val="000000"/>
-              </w:rPr>
-              <w:t>sejenis</w:t>
-            </w:r>
-            <w:proofErr w:type="spellEnd"/>
-            <w:r>
-              <w:rPr>
-                <w:rFonts w:ascii="Calibri" w:eastAsia="Times New Roman" w:hAnsi="Calibri" w:cs="Calibri"/>
-                <w:color w:val="000000"/>
-              </w:rPr>
-              <w:t xml:space="preserve"> </w:t>
-            </w:r>
-            <w:proofErr w:type="spellStart"/>
-            <w:r>
-              <w:rPr>
-                <w:rFonts w:ascii="Calibri" w:eastAsia="Times New Roman" w:hAnsi="Calibri" w:cs="Calibri"/>
-                <w:color w:val="000000"/>
-              </w:rPr>
-              <w:t>dan</w:t>
-            </w:r>
-            <w:proofErr w:type="spellEnd"/>
-            <w:r>
-              <w:rPr>
-                <w:rFonts w:ascii="Calibri" w:eastAsia="Times New Roman" w:hAnsi="Calibri" w:cs="Calibri"/>
-                <w:color w:val="000000"/>
-              </w:rPr>
-              <w:t xml:space="preserve"> </w:t>
-            </w:r>
-            <w:proofErr w:type="spellStart"/>
-            <w:r>
-              <w:rPr>
-                <w:rFonts w:ascii="Calibri" w:eastAsia="Times New Roman" w:hAnsi="Calibri" w:cs="Calibri"/>
-                <w:color w:val="000000"/>
-              </w:rPr>
-              <w:t>memberikan</w:t>
-            </w:r>
-            <w:proofErr w:type="spellEnd"/>
-            <w:r>
-              <w:rPr>
-                <w:rFonts w:ascii="Calibri" w:eastAsia="Times New Roman" w:hAnsi="Calibri" w:cs="Calibri"/>
-                <w:color w:val="000000"/>
-              </w:rPr>
-              <w:t xml:space="preserve"> </w:t>
-            </w:r>
-            <w:proofErr w:type="spellStart"/>
-            <w:r>
-              <w:rPr>
-                <w:rFonts w:ascii="Calibri" w:eastAsia="Times New Roman" w:hAnsi="Calibri" w:cs="Calibri"/>
-                <w:color w:val="000000"/>
-              </w:rPr>
-              <w:t>penjelasan</w:t>
-            </w:r>
-            <w:proofErr w:type="spellEnd"/>
-            <w:r>
-              <w:rPr>
-                <w:rFonts w:ascii="Calibri" w:eastAsia="Times New Roman" w:hAnsi="Calibri" w:cs="Calibri"/>
-                <w:color w:val="000000"/>
-              </w:rPr>
-              <w:t xml:space="preserve"> </w:t>
-            </w:r>
-            <w:proofErr w:type="spellStart"/>
-            <w:r>
-              <w:rPr>
-                <w:rFonts w:ascii="Calibri" w:eastAsia="Times New Roman" w:hAnsi="Calibri" w:cs="Calibri"/>
-                <w:color w:val="000000"/>
-              </w:rPr>
-              <w:t>tambahan</w:t>
-            </w:r>
-            <w:proofErr w:type="spellEnd"/>
+              <w:t>2. Memasukkan gambar pada alat yang sejenis dan memberikan penjelasan tambahan</w:t>
+            </w:r>
           </w:p>
         </w:tc>
       </w:tr>
@@ -3257,23 +1951,7 @@
                 <w:rFonts w:ascii="Calibri" w:eastAsia="Times New Roman" w:hAnsi="Calibri" w:cs="Calibri"/>
                 <w:color w:val="000000"/>
               </w:rPr>
-              <w:t xml:space="preserve">Steven </w:t>
-            </w:r>
-            <w:proofErr w:type="spellStart"/>
-            <w:r>
-              <w:rPr>
-                <w:rFonts w:ascii="Calibri" w:eastAsia="Times New Roman" w:hAnsi="Calibri" w:cs="Calibri"/>
-                <w:color w:val="000000"/>
-              </w:rPr>
-              <w:t>Stefanus</w:t>
-            </w:r>
-            <w:proofErr w:type="spellEnd"/>
-            <w:r>
-              <w:rPr>
-                <w:rFonts w:ascii="Calibri" w:eastAsia="Times New Roman" w:hAnsi="Calibri" w:cs="Calibri"/>
-                <w:color w:val="000000"/>
-              </w:rPr>
-              <w:t xml:space="preserve"> </w:t>
+              <w:t xml:space="preserve">Steven Stefanus </w:t>
             </w:r>
           </w:p>
         </w:tc>
@@ -3299,127 +1977,13 @@
                 <w:color w:val="000000"/>
               </w:rPr>
             </w:pPr>
-            <w:proofErr w:type="spellStart"/>
-            <w:r>
-              <w:rPr>
-                <w:rFonts w:ascii="Calibri" w:eastAsia="Times New Roman" w:hAnsi="Calibri" w:cs="Calibri"/>
-                <w:color w:val="000000"/>
-              </w:rPr>
-              <w:t>Menambahkan</w:t>
-            </w:r>
-            <w:proofErr w:type="spellEnd"/>
-            <w:r>
-              <w:rPr>
-                <w:rFonts w:ascii="Calibri" w:eastAsia="Times New Roman" w:hAnsi="Calibri" w:cs="Calibri"/>
-                <w:color w:val="000000"/>
-              </w:rPr>
-              <w:t xml:space="preserve"> </w:t>
-            </w:r>
-            <w:proofErr w:type="spellStart"/>
-            <w:r>
-              <w:rPr>
-                <w:rFonts w:ascii="Calibri" w:eastAsia="Times New Roman" w:hAnsi="Calibri" w:cs="Calibri"/>
-                <w:color w:val="000000"/>
-              </w:rPr>
-              <w:t>bagian</w:t>
-            </w:r>
-            <w:proofErr w:type="spellEnd"/>
-            <w:r>
-              <w:rPr>
-                <w:rFonts w:ascii="Calibri" w:eastAsia="Times New Roman" w:hAnsi="Calibri" w:cs="Calibri"/>
-                <w:color w:val="000000"/>
-              </w:rPr>
-              <w:t xml:space="preserve"> </w:t>
-            </w:r>
-            <w:proofErr w:type="spellStart"/>
-            <w:r>
-              <w:rPr>
-                <w:rFonts w:ascii="Calibri" w:eastAsia="Times New Roman" w:hAnsi="Calibri" w:cs="Calibri"/>
-                <w:color w:val="000000"/>
-              </w:rPr>
-              <w:t>pembuatan</w:t>
-            </w:r>
-            <w:proofErr w:type="spellEnd"/>
-            <w:r>
-              <w:rPr>
-                <w:rFonts w:ascii="Calibri" w:eastAsia="Times New Roman" w:hAnsi="Calibri" w:cs="Calibri"/>
-                <w:color w:val="000000"/>
-              </w:rPr>
-              <w:t xml:space="preserve"> </w:t>
-            </w:r>
-            <w:proofErr w:type="spellStart"/>
-            <w:r>
-              <w:rPr>
-                <w:rFonts w:ascii="Calibri" w:eastAsia="Times New Roman" w:hAnsi="Calibri" w:cs="Calibri"/>
-                <w:color w:val="000000"/>
-              </w:rPr>
-              <w:t>perangkat</w:t>
-            </w:r>
-            <w:proofErr w:type="spellEnd"/>
-            <w:r>
-              <w:rPr>
-                <w:rFonts w:ascii="Calibri" w:eastAsia="Times New Roman" w:hAnsi="Calibri" w:cs="Calibri"/>
-                <w:color w:val="000000"/>
-              </w:rPr>
-              <w:t xml:space="preserve"> </w:t>
-            </w:r>
-            <w:proofErr w:type="spellStart"/>
-            <w:r>
-              <w:rPr>
-                <w:rFonts w:ascii="Calibri" w:eastAsia="Times New Roman" w:hAnsi="Calibri" w:cs="Calibri"/>
-                <w:color w:val="000000"/>
-              </w:rPr>
-              <w:t>keras</w:t>
-            </w:r>
-            <w:proofErr w:type="spellEnd"/>
-            <w:r>
-              <w:rPr>
-                <w:rFonts w:ascii="Calibri" w:eastAsia="Times New Roman" w:hAnsi="Calibri" w:cs="Calibri"/>
-                <w:color w:val="000000"/>
-              </w:rPr>
-              <w:t xml:space="preserve"> </w:t>
-            </w:r>
-            <w:proofErr w:type="spellStart"/>
-            <w:r>
-              <w:rPr>
-                <w:rFonts w:ascii="Calibri" w:eastAsia="Times New Roman" w:hAnsi="Calibri" w:cs="Calibri"/>
-                <w:color w:val="000000"/>
-              </w:rPr>
-              <w:t>untuk</w:t>
-            </w:r>
-            <w:proofErr w:type="spellEnd"/>
-            <w:r>
-              <w:rPr>
-                <w:rFonts w:ascii="Calibri" w:eastAsia="Times New Roman" w:hAnsi="Calibri" w:cs="Calibri"/>
-                <w:color w:val="000000"/>
-              </w:rPr>
-              <w:t xml:space="preserve"> </w:t>
-            </w:r>
-            <w:proofErr w:type="spellStart"/>
-            <w:r>
-              <w:rPr>
-                <w:rFonts w:ascii="Calibri" w:eastAsia="Times New Roman" w:hAnsi="Calibri" w:cs="Calibri"/>
-                <w:color w:val="000000"/>
-              </w:rPr>
-              <w:t>lampu</w:t>
-            </w:r>
-            <w:proofErr w:type="spellEnd"/>
-            <w:r>
-              <w:rPr>
-                <w:rFonts w:ascii="Calibri" w:eastAsia="Times New Roman" w:hAnsi="Calibri" w:cs="Calibri"/>
-                <w:color w:val="000000"/>
-              </w:rPr>
-              <w:t xml:space="preserve"> </w:t>
-            </w:r>
-            <w:proofErr w:type="spellStart"/>
-            <w:r>
-              <w:rPr>
-                <w:rFonts w:ascii="Calibri" w:eastAsia="Times New Roman" w:hAnsi="Calibri" w:cs="Calibri"/>
-                <w:color w:val="000000"/>
-              </w:rPr>
-              <w:t>pintar</w:t>
-            </w:r>
-            <w:proofErr w:type="spellEnd"/>
+            <w:r>
+              <w:rPr>
+                <w:rFonts w:ascii="Calibri" w:eastAsia="Times New Roman" w:hAnsi="Calibri" w:cs="Calibri"/>
+                <w:color w:val="000000"/>
+              </w:rPr>
+              <w:t>Menambahkan bagian pembuatan perangkat keras untuk lampu pintar</w:t>
+            </w:r>
           </w:p>
         </w:tc>
       </w:tr>
@@ -3556,31 +2120,13 @@
                 <w:color w:val="000000"/>
               </w:rPr>
             </w:pPr>
-            <w:proofErr w:type="spellStart"/>
-            <w:r>
-              <w:rPr>
-                <w:rFonts w:ascii="Calibri" w:eastAsia="Times New Roman" w:hAnsi="Calibri" w:cs="Calibri"/>
-                <w:color w:val="000000"/>
-              </w:rPr>
-              <w:t>Glorianta</w:t>
-            </w:r>
-            <w:proofErr w:type="spellEnd"/>
-            <w:r>
-              <w:rPr>
-                <w:rFonts w:ascii="Calibri" w:eastAsia="Times New Roman" w:hAnsi="Calibri" w:cs="Calibri"/>
-                <w:color w:val="000000"/>
-              </w:rPr>
-              <w:t xml:space="preserve"> </w:t>
-            </w:r>
-            <w:proofErr w:type="spellStart"/>
-            <w:r>
-              <w:rPr>
-                <w:rFonts w:ascii="Calibri" w:eastAsia="Times New Roman" w:hAnsi="Calibri" w:cs="Calibri"/>
-                <w:color w:val="000000"/>
-              </w:rPr>
-              <w:t>Barus</w:t>
-            </w:r>
-            <w:proofErr w:type="spellEnd"/>
+            <w:r>
+              <w:rPr>
+                <w:rFonts w:ascii="Calibri" w:eastAsia="Times New Roman" w:hAnsi="Calibri" w:cs="Calibri"/>
+                <w:color w:val="000000"/>
+              </w:rPr>
+              <w:t>Glorianta Barus</w:t>
+            </w:r>
           </w:p>
         </w:tc>
         <w:tc>
@@ -3610,71 +2156,7 @@
                 <w:rFonts w:ascii="Calibri" w:eastAsia="Times New Roman" w:hAnsi="Calibri" w:cs="Calibri"/>
                 <w:color w:val="000000"/>
               </w:rPr>
-              <w:t xml:space="preserve">Update </w:t>
-            </w:r>
-            <w:proofErr w:type="spellStart"/>
-            <w:r>
-              <w:rPr>
-                <w:rFonts w:ascii="Calibri" w:eastAsia="Times New Roman" w:hAnsi="Calibri" w:cs="Calibri"/>
-                <w:color w:val="000000"/>
-              </w:rPr>
-              <w:t>penjelasan</w:t>
-            </w:r>
-            <w:proofErr w:type="spellEnd"/>
-            <w:r>
-              <w:rPr>
-                <w:rFonts w:ascii="Calibri" w:eastAsia="Times New Roman" w:hAnsi="Calibri" w:cs="Calibri"/>
-                <w:color w:val="000000"/>
-              </w:rPr>
-              <w:t xml:space="preserve"> </w:t>
-            </w:r>
-            <w:proofErr w:type="spellStart"/>
-            <w:r>
-              <w:rPr>
-                <w:rFonts w:ascii="Calibri" w:eastAsia="Times New Roman" w:hAnsi="Calibri" w:cs="Calibri"/>
-                <w:color w:val="000000"/>
-              </w:rPr>
-              <w:t>singkat</w:t>
-            </w:r>
-            <w:proofErr w:type="spellEnd"/>
-            <w:r>
-              <w:rPr>
-                <w:rFonts w:ascii="Calibri" w:eastAsia="Times New Roman" w:hAnsi="Calibri" w:cs="Calibri"/>
-                <w:color w:val="000000"/>
-              </w:rPr>
-              <w:t xml:space="preserve"> </w:t>
-            </w:r>
-            <w:proofErr w:type="spellStart"/>
-            <w:r>
-              <w:rPr>
-                <w:rFonts w:ascii="Calibri" w:eastAsia="Times New Roman" w:hAnsi="Calibri" w:cs="Calibri"/>
-                <w:color w:val="000000"/>
-              </w:rPr>
-              <w:t>lamput</w:t>
-            </w:r>
-            <w:proofErr w:type="spellEnd"/>
-            <w:r>
-              <w:rPr>
-                <w:rFonts w:ascii="Calibri" w:eastAsia="Times New Roman" w:hAnsi="Calibri" w:cs="Calibri"/>
-                <w:color w:val="000000"/>
-              </w:rPr>
-              <w:t xml:space="preserve"> </w:t>
-            </w:r>
-            <w:proofErr w:type="spellStart"/>
-            <w:r>
-              <w:rPr>
-                <w:rFonts w:ascii="Calibri" w:eastAsia="Times New Roman" w:hAnsi="Calibri" w:cs="Calibri"/>
-                <w:color w:val="000000"/>
-              </w:rPr>
-              <w:t>pintar</w:t>
-            </w:r>
-            <w:proofErr w:type="spellEnd"/>
-            <w:r>
-              <w:rPr>
-                <w:rFonts w:ascii="Calibri" w:eastAsia="Times New Roman" w:hAnsi="Calibri" w:cs="Calibri"/>
-                <w:color w:val="000000"/>
-              </w:rPr>
-              <w:t xml:space="preserve"> </w:t>
+              <w:t xml:space="preserve">Update penjelasan singkat lamput pintar </w:t>
             </w:r>
           </w:p>
         </w:tc>
@@ -3728,47 +2210,13 @@
                 <w:color w:val="000000"/>
               </w:rPr>
             </w:pPr>
-            <w:proofErr w:type="spellStart"/>
-            <w:r>
-              <w:rPr>
-                <w:rFonts w:ascii="Calibri" w:eastAsia="Times New Roman" w:hAnsi="Calibri" w:cs="Calibri"/>
-                <w:color w:val="000000"/>
-              </w:rPr>
-              <w:t>Andi</w:t>
-            </w:r>
-            <w:proofErr w:type="spellEnd"/>
-            <w:r>
-              <w:rPr>
-                <w:rFonts w:ascii="Calibri" w:eastAsia="Times New Roman" w:hAnsi="Calibri" w:cs="Calibri"/>
-                <w:color w:val="000000"/>
-              </w:rPr>
-              <w:t xml:space="preserve"> </w:t>
-            </w:r>
-            <w:proofErr w:type="spellStart"/>
-            <w:r>
-              <w:rPr>
-                <w:rFonts w:ascii="Calibri" w:eastAsia="Times New Roman" w:hAnsi="Calibri" w:cs="Calibri"/>
-                <w:color w:val="000000"/>
-              </w:rPr>
-              <w:t>Pranata</w:t>
-            </w:r>
-            <w:proofErr w:type="spellEnd"/>
-            <w:r>
-              <w:rPr>
-                <w:rFonts w:ascii="Calibri" w:eastAsia="Times New Roman" w:hAnsi="Calibri" w:cs="Calibri"/>
-                <w:color w:val="000000"/>
-              </w:rPr>
-              <w:t xml:space="preserve"> </w:t>
-            </w:r>
-            <w:proofErr w:type="spellStart"/>
-            <w:r>
-              <w:rPr>
-                <w:rFonts w:ascii="Calibri" w:eastAsia="Times New Roman" w:hAnsi="Calibri" w:cs="Calibri"/>
-                <w:color w:val="000000"/>
-              </w:rPr>
-              <w:t>Ginting</w:t>
-            </w:r>
-            <w:proofErr w:type="spellEnd"/>
+            <w:r>
+              <w:rPr>
+                <w:rFonts w:ascii="Calibri" w:eastAsia="Times New Roman" w:hAnsi="Calibri" w:cs="Calibri"/>
+                <w:color w:val="000000"/>
+              </w:rPr>
+              <w:t>Andi Pranata Ginting</w:t>
+            </w:r>
           </w:p>
         </w:tc>
         <w:tc>
@@ -3793,63 +2241,13 @@
                 <w:color w:val="000000"/>
               </w:rPr>
             </w:pPr>
-            <w:proofErr w:type="spellStart"/>
-            <w:r>
-              <w:rPr>
-                <w:rFonts w:ascii="Calibri" w:eastAsia="Times New Roman" w:hAnsi="Calibri" w:cs="Calibri"/>
-                <w:color w:val="000000"/>
-              </w:rPr>
-              <w:t>Menghapus</w:t>
-            </w:r>
-            <w:proofErr w:type="spellEnd"/>
-            <w:r>
-              <w:rPr>
-                <w:rFonts w:ascii="Calibri" w:eastAsia="Times New Roman" w:hAnsi="Calibri" w:cs="Calibri"/>
-                <w:color w:val="000000"/>
-              </w:rPr>
-              <w:t xml:space="preserve"> </w:t>
-            </w:r>
-            <w:proofErr w:type="spellStart"/>
-            <w:r>
-              <w:rPr>
-                <w:rFonts w:ascii="Calibri" w:eastAsia="Times New Roman" w:hAnsi="Calibri" w:cs="Calibri"/>
-                <w:color w:val="000000"/>
-              </w:rPr>
-              <w:t>bagian</w:t>
-            </w:r>
-            <w:proofErr w:type="spellEnd"/>
-            <w:r>
-              <w:rPr>
-                <w:rFonts w:ascii="Calibri" w:eastAsia="Times New Roman" w:hAnsi="Calibri" w:cs="Calibri"/>
-                <w:color w:val="000000"/>
-              </w:rPr>
-              <w:t xml:space="preserve"> body html yang </w:t>
-            </w:r>
-            <w:proofErr w:type="spellStart"/>
-            <w:r>
-              <w:rPr>
-                <w:rFonts w:ascii="Calibri" w:eastAsia="Times New Roman" w:hAnsi="Calibri" w:cs="Calibri"/>
-                <w:color w:val="000000"/>
-              </w:rPr>
-              <w:t>tidak</w:t>
-            </w:r>
-            <w:proofErr w:type="spellEnd"/>
-            <w:r>
-              <w:rPr>
-                <w:rFonts w:ascii="Calibri" w:eastAsia="Times New Roman" w:hAnsi="Calibri" w:cs="Calibri"/>
-                <w:color w:val="000000"/>
-              </w:rPr>
-              <w:t xml:space="preserve"> </w:t>
-            </w:r>
-            <w:proofErr w:type="spellStart"/>
-            <w:r>
-              <w:rPr>
-                <w:rFonts w:ascii="Calibri" w:eastAsia="Times New Roman" w:hAnsi="Calibri" w:cs="Calibri"/>
-                <w:color w:val="000000"/>
-              </w:rPr>
-              <w:t>perlu</w:t>
-            </w:r>
-            <w:proofErr w:type="spellEnd"/>
+            <w:r>
+              <w:rPr>
+                <w:rFonts w:ascii="Calibri" w:eastAsia="Times New Roman" w:hAnsi="Calibri" w:cs="Calibri"/>
+                <w:color w:val="000000"/>
+              </w:rPr>
+              <w:t>Menghapus bagian body html yang tidak perlu</w:t>
+            </w:r>
           </w:p>
         </w:tc>
       </w:tr>
@@ -3902,53 +2300,12 @@
                 <w:color w:val="000000"/>
               </w:rPr>
             </w:pPr>
-            <w:proofErr w:type="spellStart"/>
-            <w:r>
-              <w:rPr>
-                <w:rFonts w:ascii="Calibri" w:eastAsia="Times New Roman" w:hAnsi="Calibri" w:cs="Calibri"/>
-                <w:color w:val="000000"/>
-              </w:rPr>
-              <w:t>Roni</w:t>
-            </w:r>
-            <w:proofErr w:type="spellEnd"/>
-            <w:r>
-              <w:rPr>
-                <w:rFonts w:ascii="Calibri" w:eastAsia="Times New Roman" w:hAnsi="Calibri" w:cs="Calibri"/>
-                <w:color w:val="000000"/>
-              </w:rPr>
-              <w:t xml:space="preserve"> </w:t>
-            </w:r>
-            <w:proofErr w:type="spellStart"/>
-            <w:r>
-              <w:rPr>
-                <w:rFonts w:ascii="Calibri" w:eastAsia="Times New Roman" w:hAnsi="Calibri" w:cs="Calibri"/>
-                <w:color w:val="000000"/>
-              </w:rPr>
-              <w:t>Sanjaya</w:t>
-            </w:r>
-            <w:proofErr w:type="spellEnd"/>
-            <w:r>
-              <w:rPr>
-                <w:rFonts w:ascii="Calibri" w:eastAsia="Times New Roman" w:hAnsi="Calibri" w:cs="Calibri"/>
-                <w:color w:val="000000"/>
-              </w:rPr>
-              <w:t xml:space="preserve"> </w:t>
-            </w:r>
-            <w:proofErr w:type="spellStart"/>
-            <w:r>
-              <w:rPr>
-                <w:rFonts w:ascii="Calibri" w:eastAsia="Times New Roman" w:hAnsi="Calibri" w:cs="Calibri"/>
-                <w:color w:val="000000"/>
-              </w:rPr>
-              <w:t>Purba</w:t>
-            </w:r>
-            <w:proofErr w:type="spellEnd"/>
-            <w:r>
-              <w:rPr>
-                <w:rFonts w:ascii="Calibri" w:eastAsia="Times New Roman" w:hAnsi="Calibri" w:cs="Calibri"/>
-                <w:color w:val="000000"/>
-              </w:rPr>
-              <w:t xml:space="preserve"> </w:t>
+            <w:r>
+              <w:rPr>
+                <w:rFonts w:ascii="Calibri" w:eastAsia="Times New Roman" w:hAnsi="Calibri" w:cs="Calibri"/>
+                <w:color w:val="000000"/>
+              </w:rPr>
+              <w:t xml:space="preserve">Roni Sanjaya Purba </w:t>
             </w:r>
           </w:p>
         </w:tc>
@@ -3974,79 +2331,13 @@
                 <w:color w:val="000000"/>
               </w:rPr>
             </w:pPr>
-            <w:proofErr w:type="spellStart"/>
-            <w:r>
-              <w:rPr>
-                <w:rFonts w:ascii="Calibri" w:eastAsia="Times New Roman" w:hAnsi="Calibri" w:cs="Calibri"/>
-                <w:color w:val="000000"/>
-              </w:rPr>
-              <w:t>Mengubah</w:t>
-            </w:r>
-            <w:proofErr w:type="spellEnd"/>
-            <w:r>
-              <w:rPr>
-                <w:rFonts w:ascii="Calibri" w:eastAsia="Times New Roman" w:hAnsi="Calibri" w:cs="Calibri"/>
-                <w:color w:val="000000"/>
-              </w:rPr>
-              <w:t xml:space="preserve"> </w:t>
-            </w:r>
-            <w:proofErr w:type="spellStart"/>
-            <w:r>
-              <w:rPr>
-                <w:rFonts w:ascii="Calibri" w:eastAsia="Times New Roman" w:hAnsi="Calibri" w:cs="Calibri"/>
-                <w:color w:val="000000"/>
-              </w:rPr>
-              <w:t>tampilan</w:t>
-            </w:r>
-            <w:proofErr w:type="spellEnd"/>
-            <w:r>
-              <w:rPr>
-                <w:rFonts w:ascii="Calibri" w:eastAsia="Times New Roman" w:hAnsi="Calibri" w:cs="Calibri"/>
-                <w:color w:val="000000"/>
-              </w:rPr>
-              <w:t xml:space="preserve"> </w:t>
-            </w:r>
-            <w:proofErr w:type="spellStart"/>
-            <w:r>
-              <w:rPr>
-                <w:rFonts w:ascii="Calibri" w:eastAsia="Times New Roman" w:hAnsi="Calibri" w:cs="Calibri"/>
-                <w:color w:val="000000"/>
-              </w:rPr>
-              <w:t>pada</w:t>
-            </w:r>
-            <w:proofErr w:type="spellEnd"/>
-            <w:r>
-              <w:rPr>
-                <w:rFonts w:ascii="Calibri" w:eastAsia="Times New Roman" w:hAnsi="Calibri" w:cs="Calibri"/>
-                <w:color w:val="000000"/>
-              </w:rPr>
-              <w:t xml:space="preserve"> slide </w:t>
-            </w:r>
-            <w:proofErr w:type="spellStart"/>
-            <w:r>
-              <w:rPr>
-                <w:rFonts w:ascii="Calibri" w:eastAsia="Times New Roman" w:hAnsi="Calibri" w:cs="Calibri"/>
-                <w:color w:val="000000"/>
-              </w:rPr>
-              <w:t>alat</w:t>
-            </w:r>
-            <w:proofErr w:type="spellEnd"/>
-            <w:r>
-              <w:rPr>
-                <w:rFonts w:ascii="Calibri" w:eastAsia="Times New Roman" w:hAnsi="Calibri" w:cs="Calibri"/>
-                <w:color w:val="000000"/>
-              </w:rPr>
-              <w:t xml:space="preserve"> yang </w:t>
-            </w:r>
-            <w:proofErr w:type="spellStart"/>
-            <w:r>
-              <w:rPr>
-                <w:rFonts w:ascii="Calibri" w:eastAsia="Times New Roman" w:hAnsi="Calibri" w:cs="Calibri"/>
-                <w:color w:val="000000"/>
-              </w:rPr>
-              <w:t>sejenis</w:t>
-            </w:r>
-            <w:proofErr w:type="spellEnd"/>
+            <w:r>
+              <w:rPr>
+                <w:rFonts w:ascii="Calibri" w:eastAsia="Times New Roman" w:hAnsi="Calibri" w:cs="Calibri"/>
+                <w:color w:val="000000"/>
+              </w:rPr>
+              <w:t>Mengubah tampilan pada slide alat yang sejenis</w:t>
+            </w:r>
           </w:p>
         </w:tc>
       </w:tr>
@@ -4105,17 +2396,8 @@
                 <w:rFonts w:ascii="Calibri" w:eastAsia="Times New Roman" w:hAnsi="Calibri" w:cs="Calibri"/>
                 <w:color w:val="000000"/>
               </w:rPr>
-              <w:t xml:space="preserve">Steven </w:t>
-            </w:r>
-            <w:proofErr w:type="spellStart"/>
-            <w:r>
-              <w:rPr>
-                <w:rFonts w:ascii="Calibri" w:eastAsia="Times New Roman" w:hAnsi="Calibri" w:cs="Calibri"/>
-                <w:color w:val="000000"/>
-              </w:rPr>
-              <w:t>Stefanus</w:t>
-            </w:r>
-            <w:proofErr w:type="spellEnd"/>
+              <w:t>Steven Stefanus</w:t>
+            </w:r>
           </w:p>
         </w:tc>
         <w:tc>
@@ -4145,39 +2427,7 @@
                 <w:rFonts w:ascii="Calibri" w:eastAsia="Times New Roman" w:hAnsi="Calibri" w:cs="Calibri"/>
                 <w:color w:val="000000"/>
               </w:rPr>
-              <w:t xml:space="preserve">1. </w:t>
-            </w:r>
-            <w:proofErr w:type="spellStart"/>
-            <w:r>
-              <w:rPr>
-                <w:rFonts w:ascii="Calibri" w:eastAsia="Times New Roman" w:hAnsi="Calibri" w:cs="Calibri"/>
-                <w:color w:val="000000"/>
-              </w:rPr>
-              <w:t>Memasukkan</w:t>
-            </w:r>
-            <w:proofErr w:type="spellEnd"/>
-            <w:r>
-              <w:rPr>
-                <w:rFonts w:ascii="Calibri" w:eastAsia="Times New Roman" w:hAnsi="Calibri" w:cs="Calibri"/>
-                <w:color w:val="000000"/>
-              </w:rPr>
-              <w:t xml:space="preserve"> </w:t>
-            </w:r>
-            <w:proofErr w:type="spellStart"/>
-            <w:r>
-              <w:rPr>
-                <w:rFonts w:ascii="Calibri" w:eastAsia="Times New Roman" w:hAnsi="Calibri" w:cs="Calibri"/>
-                <w:color w:val="000000"/>
-              </w:rPr>
-              <w:t>gambar</w:t>
-            </w:r>
-            <w:proofErr w:type="spellEnd"/>
-            <w:r>
-              <w:rPr>
-                <w:rFonts w:ascii="Calibri" w:eastAsia="Times New Roman" w:hAnsi="Calibri" w:cs="Calibri"/>
-                <w:color w:val="000000"/>
-              </w:rPr>
-              <w:t xml:space="preserve"> flowchart</w:t>
+              <w:t>1. Memasukkan gambar flowchart</w:t>
             </w:r>
           </w:p>
         </w:tc>
@@ -4259,59 +2509,12 @@
                 <w:rFonts w:ascii="Calibri" w:eastAsia="Times New Roman" w:hAnsi="Calibri" w:cs="Calibri"/>
                 <w:color w:val="000000"/>
               </w:rPr>
-              <w:t xml:space="preserve">2. </w:t>
-            </w:r>
-            <w:proofErr w:type="spellStart"/>
-            <w:r>
-              <w:rPr>
-                <w:rFonts w:ascii="Calibri" w:eastAsia="Times New Roman" w:hAnsi="Calibri" w:cs="Calibri"/>
-                <w:color w:val="000000"/>
-              </w:rPr>
-              <w:t>Membuat</w:t>
-            </w:r>
-            <w:proofErr w:type="spellEnd"/>
-            <w:r>
-              <w:rPr>
-                <w:rFonts w:ascii="Calibri" w:eastAsia="Times New Roman" w:hAnsi="Calibri" w:cs="Calibri"/>
-                <w:color w:val="000000"/>
-              </w:rPr>
-              <w:t xml:space="preserve"> file backlog </w:t>
-            </w:r>
-            <w:proofErr w:type="spellStart"/>
-            <w:r>
-              <w:rPr>
-                <w:rFonts w:ascii="Calibri" w:eastAsia="Times New Roman" w:hAnsi="Calibri" w:cs="Calibri"/>
-                <w:color w:val="000000"/>
-              </w:rPr>
-              <w:t>dan</w:t>
-            </w:r>
-            <w:proofErr w:type="spellEnd"/>
-            <w:r>
-              <w:rPr>
-                <w:rFonts w:ascii="Calibri" w:eastAsia="Times New Roman" w:hAnsi="Calibri" w:cs="Calibri"/>
-                <w:color w:val="000000"/>
-              </w:rPr>
-              <w:t xml:space="preserve"> </w:t>
-            </w:r>
-            <w:proofErr w:type="spellStart"/>
-            <w:r>
-              <w:rPr>
-                <w:rFonts w:ascii="Calibri" w:eastAsia="Times New Roman" w:hAnsi="Calibri" w:cs="Calibri"/>
-                <w:color w:val="000000"/>
-              </w:rPr>
-              <w:t>datanya</w:t>
-            </w:r>
-            <w:proofErr w:type="spellEnd"/>
-            <w:r>
-              <w:rPr>
-                <w:rFonts w:ascii="Calibri" w:eastAsia="Times New Roman" w:hAnsi="Calibri" w:cs="Calibri"/>
-                <w:color w:val="000000"/>
-              </w:rPr>
-              <w:t xml:space="preserve"> </w:t>
+              <w:t xml:space="preserve">2. Membuat file backlog dan datanya </w:t>
             </w:r>
           </w:p>
         </w:tc>
       </w:tr>
+      <w:bookmarkEnd w:id="0"/>
     </w:tbl>
     <w:p/>
     <w:sectPr>

</xml_diff>